<commit_message>
proofs page and syllabus
</commit_message>
<xml_diff>
--- a/attachments/syllabus.docx
+++ b/attachments/syllabus.docx
@@ -123,17 +123,7 @@
           <w:sz w:val="22"/>
           <w:szCs w:val="22"/>
         </w:rPr>
-        <w:t>Course Description</w:t>
-      </w:r>
-      <w:bookmarkStart w:id="0" w:name="_GoBack"/>
-      <w:bookmarkEnd w:id="0"/>
-      <w:r>
-        <w:rPr>
-          <w:b/>
-          <w:sz w:val="22"/>
-          <w:szCs w:val="22"/>
-        </w:rPr>
-        <w:t>:</w:t>
+        <w:t>Course Description:</w:t>
       </w:r>
       <w:r>
         <w:rPr>
@@ -2177,6 +2167,3656 @@
         </w:rPr>
       </w:pPr>
     </w:p>
+    <w:p>
+      <w:pPr>
+        <w:rPr>
+          <w:sz w:val="22"/>
+          <w:szCs w:val="22"/>
+        </w:rPr>
+      </w:pPr>
+    </w:p>
+    <w:p>
+      <w:pPr>
+        <w:rPr>
+          <w:sz w:val="22"/>
+          <w:szCs w:val="22"/>
+        </w:rPr>
+      </w:pPr>
+    </w:p>
+    <w:p>
+      <w:pPr>
+        <w:rPr>
+          <w:sz w:val="22"/>
+          <w:szCs w:val="22"/>
+        </w:rPr>
+      </w:pPr>
+    </w:p>
+    <w:p>
+      <w:pPr>
+        <w:jc w:val="center"/>
+        <w:rPr>
+          <w:sz w:val="28"/>
+          <w:szCs w:val="28"/>
+        </w:rPr>
+      </w:pPr>
+      <w:r>
+        <w:rPr>
+          <w:sz w:val="28"/>
+          <w:szCs w:val="28"/>
+        </w:rPr>
+        <w:lastRenderedPageBreak/>
+        <w:t>Tentative Schedule:</w:t>
+      </w:r>
+    </w:p>
+    <w:p>
+      <w:pPr>
+        <w:rPr>
+          <w:sz w:val="22"/>
+          <w:szCs w:val="22"/>
+        </w:rPr>
+      </w:pPr>
+      <w:r>
+        <w:rPr>
+          <w:sz w:val="22"/>
+          <w:szCs w:val="22"/>
+        </w:rPr>
+        <w:t>Each homework exercise</w:t>
+      </w:r>
+      <w:r>
+        <w:rPr>
+          <w:sz w:val="22"/>
+          <w:szCs w:val="22"/>
+        </w:rPr>
+        <w:t xml:space="preserve"> is due on the day for which it is listed, unless we do not cover the relevant topic in the previous class meeting, in which case th</w:t>
+      </w:r>
+      <w:r>
+        <w:rPr>
+          <w:sz w:val="22"/>
+          <w:szCs w:val="22"/>
+        </w:rPr>
+        <w:t xml:space="preserve">at exercise should be added </w:t>
+      </w:r>
+      <w:r>
+        <w:rPr>
+          <w:sz w:val="22"/>
+          <w:szCs w:val="22"/>
+        </w:rPr>
+        <w:t xml:space="preserve">to </w:t>
+      </w:r>
+      <w:r>
+        <w:rPr>
+          <w:sz w:val="22"/>
+          <w:szCs w:val="22"/>
+        </w:rPr>
+        <w:t>the homework for the following meeting</w:t>
+      </w:r>
+      <w:r>
+        <w:rPr>
+          <w:sz w:val="22"/>
+          <w:szCs w:val="22"/>
+        </w:rPr>
+        <w:t xml:space="preserve">.  </w:t>
+      </w:r>
+      <w:r>
+        <w:rPr>
+          <w:sz w:val="22"/>
+          <w:szCs w:val="22"/>
+        </w:rPr>
+        <w:t>Unless otherwise noted, you only have to do “Part I” for each exercise</w:t>
+      </w:r>
+    </w:p>
+    <w:p>
+      <w:pPr>
+        <w:rPr>
+          <w:sz w:val="22"/>
+          <w:szCs w:val="22"/>
+        </w:rPr>
+      </w:pPr>
+    </w:p>
+    <w:tbl>
+      <w:tblPr>
+        <w:tblW w:w="8635" w:type="dxa"/>
+        <w:tblInd w:w="113" w:type="dxa"/>
+        <w:tblLook w:val="04A0" w:firstRow="1" w:lastRow="0" w:firstColumn="1" w:lastColumn="0" w:noHBand="0" w:noVBand="1"/>
+      </w:tblPr>
+      <w:tblGrid>
+        <w:gridCol w:w="960"/>
+        <w:gridCol w:w="680"/>
+        <w:gridCol w:w="6995"/>
+      </w:tblGrid>
+      <w:tr>
+        <w:trPr>
+          <w:trHeight w:val="279"/>
+        </w:trPr>
+        <w:tc>
+          <w:tcPr>
+            <w:tcW w:w="960" w:type="dxa"/>
+            <w:tcBorders>
+              <w:top w:val="single" w:sz="4" w:space="0" w:color="auto"/>
+              <w:left w:val="single" w:sz="4" w:space="0" w:color="auto"/>
+              <w:bottom w:val="single" w:sz="4" w:space="0" w:color="auto"/>
+              <w:right w:val="single" w:sz="4" w:space="0" w:color="auto"/>
+            </w:tcBorders>
+            <w:shd w:val="clear" w:color="auto" w:fill="auto"/>
+            <w:noWrap/>
+            <w:vAlign w:val="bottom"/>
+            <w:hideMark/>
+          </w:tcPr>
+          <w:p>
+            <w:pPr>
+              <w:jc w:val="right"/>
+              <w:rPr>
+                <w:rFonts w:ascii="Arial" w:hAnsi="Arial" w:cs="Arial"/>
+                <w:sz w:val="20"/>
+                <w:szCs w:val="20"/>
+              </w:rPr>
+            </w:pPr>
+            <w:r>
+              <w:rPr>
+                <w:rFonts w:ascii="Arial" w:hAnsi="Arial" w:cs="Arial"/>
+                <w:sz w:val="20"/>
+                <w:szCs w:val="20"/>
+              </w:rPr>
+              <w:t>9-Jan</w:t>
+            </w:r>
+          </w:p>
+        </w:tc>
+        <w:tc>
+          <w:tcPr>
+            <w:tcW w:w="680" w:type="dxa"/>
+            <w:tcBorders>
+              <w:top w:val="single" w:sz="4" w:space="0" w:color="auto"/>
+              <w:left w:val="nil"/>
+              <w:bottom w:val="single" w:sz="4" w:space="0" w:color="auto"/>
+              <w:right w:val="single" w:sz="4" w:space="0" w:color="auto"/>
+            </w:tcBorders>
+            <w:shd w:val="clear" w:color="auto" w:fill="auto"/>
+            <w:vAlign w:val="center"/>
+            <w:hideMark/>
+          </w:tcPr>
+          <w:p>
+            <w:pPr>
+              <w:jc w:val="center"/>
+              <w:rPr>
+                <w:rFonts w:ascii="Arial" w:hAnsi="Arial" w:cs="Arial"/>
+                <w:sz w:val="20"/>
+                <w:szCs w:val="20"/>
+              </w:rPr>
+            </w:pPr>
+            <w:r>
+              <w:rPr>
+                <w:rFonts w:ascii="Arial" w:hAnsi="Arial" w:cs="Arial"/>
+                <w:sz w:val="20"/>
+                <w:szCs w:val="20"/>
+              </w:rPr>
+              <w:t>T</w:t>
+            </w:r>
+          </w:p>
+        </w:tc>
+        <w:tc>
+          <w:tcPr>
+            <w:tcW w:w="6995" w:type="dxa"/>
+            <w:tcBorders>
+              <w:top w:val="single" w:sz="4" w:space="0" w:color="auto"/>
+              <w:left w:val="nil"/>
+              <w:bottom w:val="single" w:sz="4" w:space="0" w:color="auto"/>
+              <w:right w:val="single" w:sz="4" w:space="0" w:color="auto"/>
+            </w:tcBorders>
+            <w:shd w:val="clear" w:color="auto" w:fill="auto"/>
+            <w:noWrap/>
+            <w:vAlign w:val="center"/>
+            <w:hideMark/>
+          </w:tcPr>
+          <w:p>
+            <w:pPr>
+              <w:rPr>
+                <w:color w:val="000000"/>
+                <w:sz w:val="22"/>
+                <w:szCs w:val="22"/>
+              </w:rPr>
+            </w:pPr>
+            <w:r>
+              <w:rPr>
+                <w:color w:val="000000"/>
+                <w:sz w:val="22"/>
+                <w:szCs w:val="22"/>
+              </w:rPr>
+              <w:t>Begin Unit 1: Basics of Arguments</w:t>
+            </w:r>
+          </w:p>
+        </w:tc>
+      </w:tr>
+      <w:tr>
+        <w:trPr>
+          <w:trHeight w:val="279"/>
+        </w:trPr>
+        <w:tc>
+          <w:tcPr>
+            <w:tcW w:w="960" w:type="dxa"/>
+            <w:tcBorders>
+              <w:top w:val="nil"/>
+              <w:left w:val="single" w:sz="4" w:space="0" w:color="auto"/>
+              <w:bottom w:val="single" w:sz="4" w:space="0" w:color="auto"/>
+              <w:right w:val="single" w:sz="4" w:space="0" w:color="auto"/>
+            </w:tcBorders>
+            <w:shd w:val="clear" w:color="auto" w:fill="auto"/>
+            <w:noWrap/>
+            <w:vAlign w:val="bottom"/>
+            <w:hideMark/>
+          </w:tcPr>
+          <w:p>
+            <w:pPr>
+              <w:jc w:val="right"/>
+              <w:rPr>
+                <w:rFonts w:ascii="Arial" w:hAnsi="Arial" w:cs="Arial"/>
+                <w:sz w:val="20"/>
+                <w:szCs w:val="20"/>
+              </w:rPr>
+            </w:pPr>
+            <w:r>
+              <w:rPr>
+                <w:rFonts w:ascii="Arial" w:hAnsi="Arial" w:cs="Arial"/>
+                <w:sz w:val="20"/>
+                <w:szCs w:val="20"/>
+              </w:rPr>
+              <w:t>11-Jan</w:t>
+            </w:r>
+          </w:p>
+        </w:tc>
+        <w:tc>
+          <w:tcPr>
+            <w:tcW w:w="680" w:type="dxa"/>
+            <w:tcBorders>
+              <w:top w:val="nil"/>
+              <w:left w:val="nil"/>
+              <w:bottom w:val="single" w:sz="4" w:space="0" w:color="auto"/>
+              <w:right w:val="single" w:sz="4" w:space="0" w:color="auto"/>
+            </w:tcBorders>
+            <w:shd w:val="clear" w:color="auto" w:fill="auto"/>
+            <w:vAlign w:val="center"/>
+            <w:hideMark/>
+          </w:tcPr>
+          <w:p>
+            <w:pPr>
+              <w:jc w:val="center"/>
+              <w:rPr>
+                <w:rFonts w:ascii="Arial" w:hAnsi="Arial" w:cs="Arial"/>
+                <w:sz w:val="20"/>
+                <w:szCs w:val="20"/>
+              </w:rPr>
+            </w:pPr>
+            <w:proofErr w:type="spellStart"/>
+            <w:r>
+              <w:rPr>
+                <w:rFonts w:ascii="Arial" w:hAnsi="Arial" w:cs="Arial"/>
+                <w:sz w:val="20"/>
+                <w:szCs w:val="20"/>
+              </w:rPr>
+              <w:t>Th</w:t>
+            </w:r>
+            <w:proofErr w:type="spellEnd"/>
+          </w:p>
+        </w:tc>
+        <w:tc>
+          <w:tcPr>
+            <w:tcW w:w="6995" w:type="dxa"/>
+            <w:tcBorders>
+              <w:top w:val="nil"/>
+              <w:left w:val="nil"/>
+              <w:bottom w:val="single" w:sz="4" w:space="0" w:color="auto"/>
+              <w:right w:val="single" w:sz="4" w:space="0" w:color="auto"/>
+            </w:tcBorders>
+            <w:shd w:val="clear" w:color="auto" w:fill="auto"/>
+            <w:noWrap/>
+            <w:vAlign w:val="center"/>
+            <w:hideMark/>
+          </w:tcPr>
+          <w:p>
+            <w:pPr>
+              <w:rPr>
+                <w:color w:val="000000"/>
+                <w:sz w:val="22"/>
+                <w:szCs w:val="22"/>
+              </w:rPr>
+            </w:pPr>
+            <w:r>
+              <w:rPr>
+                <w:color w:val="000000"/>
+                <w:sz w:val="22"/>
+                <w:szCs w:val="22"/>
+              </w:rPr>
+              <w:t xml:space="preserve">Exercise 1.1 Identifying premises and conclusions </w:t>
+            </w:r>
+          </w:p>
+        </w:tc>
+      </w:tr>
+      <w:tr>
+        <w:trPr>
+          <w:trHeight w:val="279"/>
+        </w:trPr>
+        <w:tc>
+          <w:tcPr>
+            <w:tcW w:w="960" w:type="dxa"/>
+            <w:tcBorders>
+              <w:top w:val="nil"/>
+              <w:left w:val="single" w:sz="4" w:space="0" w:color="auto"/>
+              <w:bottom w:val="single" w:sz="4" w:space="0" w:color="auto"/>
+              <w:right w:val="single" w:sz="4" w:space="0" w:color="auto"/>
+            </w:tcBorders>
+            <w:shd w:val="clear" w:color="auto" w:fill="auto"/>
+            <w:noWrap/>
+            <w:vAlign w:val="bottom"/>
+            <w:hideMark/>
+          </w:tcPr>
+          <w:p>
+            <w:pPr>
+              <w:jc w:val="right"/>
+              <w:rPr>
+                <w:rFonts w:ascii="Arial" w:hAnsi="Arial" w:cs="Arial"/>
+                <w:sz w:val="20"/>
+                <w:szCs w:val="20"/>
+              </w:rPr>
+            </w:pPr>
+            <w:r>
+              <w:rPr>
+                <w:rFonts w:ascii="Arial" w:hAnsi="Arial" w:cs="Arial"/>
+                <w:sz w:val="20"/>
+                <w:szCs w:val="20"/>
+              </w:rPr>
+              <w:t>16-Jan</w:t>
+            </w:r>
+          </w:p>
+        </w:tc>
+        <w:tc>
+          <w:tcPr>
+            <w:tcW w:w="680" w:type="dxa"/>
+            <w:tcBorders>
+              <w:top w:val="nil"/>
+              <w:left w:val="nil"/>
+              <w:bottom w:val="single" w:sz="4" w:space="0" w:color="auto"/>
+              <w:right w:val="single" w:sz="4" w:space="0" w:color="auto"/>
+            </w:tcBorders>
+            <w:shd w:val="clear" w:color="auto" w:fill="auto"/>
+            <w:vAlign w:val="center"/>
+            <w:hideMark/>
+          </w:tcPr>
+          <w:p>
+            <w:pPr>
+              <w:jc w:val="center"/>
+              <w:rPr>
+                <w:rFonts w:ascii="Arial" w:hAnsi="Arial" w:cs="Arial"/>
+                <w:sz w:val="20"/>
+                <w:szCs w:val="20"/>
+              </w:rPr>
+            </w:pPr>
+            <w:r>
+              <w:rPr>
+                <w:rFonts w:ascii="Arial" w:hAnsi="Arial" w:cs="Arial"/>
+                <w:sz w:val="20"/>
+                <w:szCs w:val="20"/>
+              </w:rPr>
+              <w:t>T</w:t>
+            </w:r>
+          </w:p>
+        </w:tc>
+        <w:tc>
+          <w:tcPr>
+            <w:tcW w:w="6995" w:type="dxa"/>
+            <w:tcBorders>
+              <w:top w:val="nil"/>
+              <w:left w:val="nil"/>
+              <w:bottom w:val="single" w:sz="4" w:space="0" w:color="auto"/>
+              <w:right w:val="single" w:sz="4" w:space="0" w:color="auto"/>
+            </w:tcBorders>
+            <w:shd w:val="clear" w:color="auto" w:fill="auto"/>
+            <w:noWrap/>
+            <w:vAlign w:val="center"/>
+            <w:hideMark/>
+          </w:tcPr>
+          <w:p>
+            <w:pPr>
+              <w:rPr>
+                <w:color w:val="000000"/>
+                <w:sz w:val="22"/>
+                <w:szCs w:val="22"/>
+              </w:rPr>
+            </w:pPr>
+            <w:r>
+              <w:rPr>
+                <w:color w:val="000000"/>
+                <w:sz w:val="22"/>
+                <w:szCs w:val="22"/>
+              </w:rPr>
+              <w:t>Exercise 1.2 Argument or not?</w:t>
+            </w:r>
+          </w:p>
+        </w:tc>
+      </w:tr>
+      <w:tr>
+        <w:trPr>
+          <w:trHeight w:val="279"/>
+        </w:trPr>
+        <w:tc>
+          <w:tcPr>
+            <w:tcW w:w="960" w:type="dxa"/>
+            <w:tcBorders>
+              <w:top w:val="nil"/>
+              <w:left w:val="single" w:sz="4" w:space="0" w:color="auto"/>
+              <w:bottom w:val="single" w:sz="4" w:space="0" w:color="auto"/>
+              <w:right w:val="single" w:sz="4" w:space="0" w:color="auto"/>
+            </w:tcBorders>
+            <w:shd w:val="clear" w:color="auto" w:fill="auto"/>
+            <w:noWrap/>
+            <w:vAlign w:val="bottom"/>
+            <w:hideMark/>
+          </w:tcPr>
+          <w:p>
+            <w:pPr>
+              <w:jc w:val="right"/>
+              <w:rPr>
+                <w:rFonts w:ascii="Arial" w:hAnsi="Arial" w:cs="Arial"/>
+                <w:sz w:val="20"/>
+                <w:szCs w:val="20"/>
+              </w:rPr>
+            </w:pPr>
+            <w:r>
+              <w:rPr>
+                <w:rFonts w:ascii="Arial" w:hAnsi="Arial" w:cs="Arial"/>
+                <w:sz w:val="20"/>
+                <w:szCs w:val="20"/>
+              </w:rPr>
+              <w:t>18-Jan</w:t>
+            </w:r>
+          </w:p>
+        </w:tc>
+        <w:tc>
+          <w:tcPr>
+            <w:tcW w:w="680" w:type="dxa"/>
+            <w:tcBorders>
+              <w:top w:val="nil"/>
+              <w:left w:val="nil"/>
+              <w:bottom w:val="single" w:sz="4" w:space="0" w:color="auto"/>
+              <w:right w:val="single" w:sz="4" w:space="0" w:color="auto"/>
+            </w:tcBorders>
+            <w:shd w:val="clear" w:color="auto" w:fill="auto"/>
+            <w:vAlign w:val="center"/>
+            <w:hideMark/>
+          </w:tcPr>
+          <w:p>
+            <w:pPr>
+              <w:jc w:val="center"/>
+              <w:rPr>
+                <w:rFonts w:ascii="Arial" w:hAnsi="Arial" w:cs="Arial"/>
+                <w:sz w:val="20"/>
+                <w:szCs w:val="20"/>
+              </w:rPr>
+            </w:pPr>
+            <w:proofErr w:type="spellStart"/>
+            <w:r>
+              <w:rPr>
+                <w:rFonts w:ascii="Arial" w:hAnsi="Arial" w:cs="Arial"/>
+                <w:sz w:val="20"/>
+                <w:szCs w:val="20"/>
+              </w:rPr>
+              <w:t>Th</w:t>
+            </w:r>
+            <w:proofErr w:type="spellEnd"/>
+          </w:p>
+        </w:tc>
+        <w:tc>
+          <w:tcPr>
+            <w:tcW w:w="6995" w:type="dxa"/>
+            <w:tcBorders>
+              <w:top w:val="nil"/>
+              <w:left w:val="nil"/>
+              <w:bottom w:val="single" w:sz="4" w:space="0" w:color="auto"/>
+              <w:right w:val="single" w:sz="4" w:space="0" w:color="auto"/>
+            </w:tcBorders>
+            <w:shd w:val="clear" w:color="auto" w:fill="auto"/>
+            <w:noWrap/>
+            <w:vAlign w:val="center"/>
+            <w:hideMark/>
+          </w:tcPr>
+          <w:p>
+            <w:pPr>
+              <w:rPr>
+                <w:color w:val="000000"/>
+                <w:sz w:val="22"/>
+                <w:szCs w:val="22"/>
+              </w:rPr>
+            </w:pPr>
+            <w:r>
+              <w:rPr>
+                <w:color w:val="000000"/>
+                <w:sz w:val="22"/>
+                <w:szCs w:val="22"/>
+              </w:rPr>
+              <w:t>Exercise 1.3 Deductive or Inductive?</w:t>
+            </w:r>
+          </w:p>
+        </w:tc>
+      </w:tr>
+      <w:tr>
+        <w:trPr>
+          <w:trHeight w:val="279"/>
+        </w:trPr>
+        <w:tc>
+          <w:tcPr>
+            <w:tcW w:w="960" w:type="dxa"/>
+            <w:tcBorders>
+              <w:top w:val="nil"/>
+              <w:left w:val="single" w:sz="4" w:space="0" w:color="auto"/>
+              <w:bottom w:val="single" w:sz="4" w:space="0" w:color="auto"/>
+              <w:right w:val="single" w:sz="4" w:space="0" w:color="auto"/>
+            </w:tcBorders>
+            <w:shd w:val="clear" w:color="auto" w:fill="auto"/>
+            <w:noWrap/>
+            <w:vAlign w:val="bottom"/>
+            <w:hideMark/>
+          </w:tcPr>
+          <w:p>
+            <w:pPr>
+              <w:jc w:val="right"/>
+              <w:rPr>
+                <w:rFonts w:ascii="Arial" w:hAnsi="Arial" w:cs="Arial"/>
+                <w:sz w:val="20"/>
+                <w:szCs w:val="20"/>
+              </w:rPr>
+            </w:pPr>
+            <w:r>
+              <w:rPr>
+                <w:rFonts w:ascii="Arial" w:hAnsi="Arial" w:cs="Arial"/>
+                <w:sz w:val="20"/>
+                <w:szCs w:val="20"/>
+              </w:rPr>
+              <w:t>23-Jan</w:t>
+            </w:r>
+          </w:p>
+        </w:tc>
+        <w:tc>
+          <w:tcPr>
+            <w:tcW w:w="680" w:type="dxa"/>
+            <w:tcBorders>
+              <w:top w:val="nil"/>
+              <w:left w:val="nil"/>
+              <w:bottom w:val="single" w:sz="4" w:space="0" w:color="auto"/>
+              <w:right w:val="single" w:sz="4" w:space="0" w:color="auto"/>
+            </w:tcBorders>
+            <w:shd w:val="clear" w:color="auto" w:fill="auto"/>
+            <w:vAlign w:val="center"/>
+            <w:hideMark/>
+          </w:tcPr>
+          <w:p>
+            <w:pPr>
+              <w:jc w:val="center"/>
+              <w:rPr>
+                <w:rFonts w:ascii="Arial" w:hAnsi="Arial" w:cs="Arial"/>
+                <w:sz w:val="20"/>
+                <w:szCs w:val="20"/>
+              </w:rPr>
+            </w:pPr>
+            <w:r>
+              <w:rPr>
+                <w:rFonts w:ascii="Arial" w:hAnsi="Arial" w:cs="Arial"/>
+                <w:sz w:val="20"/>
+                <w:szCs w:val="20"/>
+              </w:rPr>
+              <w:t>T</w:t>
+            </w:r>
+          </w:p>
+        </w:tc>
+        <w:tc>
+          <w:tcPr>
+            <w:tcW w:w="6995" w:type="dxa"/>
+            <w:tcBorders>
+              <w:top w:val="nil"/>
+              <w:left w:val="nil"/>
+              <w:bottom w:val="single" w:sz="4" w:space="0" w:color="auto"/>
+              <w:right w:val="single" w:sz="4" w:space="0" w:color="auto"/>
+            </w:tcBorders>
+            <w:shd w:val="clear" w:color="auto" w:fill="auto"/>
+            <w:noWrap/>
+            <w:vAlign w:val="center"/>
+            <w:hideMark/>
+          </w:tcPr>
+          <w:p>
+            <w:pPr>
+              <w:rPr>
+                <w:color w:val="000000"/>
+                <w:sz w:val="22"/>
+                <w:szCs w:val="22"/>
+              </w:rPr>
+            </w:pPr>
+            <w:r>
+              <w:rPr>
+                <w:color w:val="000000"/>
+                <w:sz w:val="22"/>
+                <w:szCs w:val="22"/>
+              </w:rPr>
+              <w:t xml:space="preserve">Exercise 2.3: What kind of definition? </w:t>
+            </w:r>
+          </w:p>
+        </w:tc>
+      </w:tr>
+      <w:tr>
+        <w:trPr>
+          <w:trHeight w:val="279"/>
+        </w:trPr>
+        <w:tc>
+          <w:tcPr>
+            <w:tcW w:w="960" w:type="dxa"/>
+            <w:tcBorders>
+              <w:top w:val="nil"/>
+              <w:left w:val="single" w:sz="4" w:space="0" w:color="auto"/>
+              <w:bottom w:val="single" w:sz="4" w:space="0" w:color="auto"/>
+              <w:right w:val="single" w:sz="4" w:space="0" w:color="auto"/>
+            </w:tcBorders>
+            <w:shd w:val="clear" w:color="auto" w:fill="auto"/>
+            <w:noWrap/>
+            <w:vAlign w:val="bottom"/>
+            <w:hideMark/>
+          </w:tcPr>
+          <w:p>
+            <w:pPr>
+              <w:jc w:val="right"/>
+              <w:rPr>
+                <w:rFonts w:ascii="Arial" w:hAnsi="Arial" w:cs="Arial"/>
+                <w:sz w:val="20"/>
+                <w:szCs w:val="20"/>
+              </w:rPr>
+            </w:pPr>
+            <w:r>
+              <w:rPr>
+                <w:rFonts w:ascii="Arial" w:hAnsi="Arial" w:cs="Arial"/>
+                <w:sz w:val="20"/>
+                <w:szCs w:val="20"/>
+              </w:rPr>
+              <w:t>25-Jan</w:t>
+            </w:r>
+          </w:p>
+        </w:tc>
+        <w:tc>
+          <w:tcPr>
+            <w:tcW w:w="680" w:type="dxa"/>
+            <w:tcBorders>
+              <w:top w:val="nil"/>
+              <w:left w:val="nil"/>
+              <w:bottom w:val="single" w:sz="4" w:space="0" w:color="auto"/>
+              <w:right w:val="single" w:sz="4" w:space="0" w:color="auto"/>
+            </w:tcBorders>
+            <w:shd w:val="clear" w:color="auto" w:fill="auto"/>
+            <w:vAlign w:val="center"/>
+            <w:hideMark/>
+          </w:tcPr>
+          <w:p>
+            <w:pPr>
+              <w:jc w:val="center"/>
+              <w:rPr>
+                <w:rFonts w:ascii="Arial" w:hAnsi="Arial" w:cs="Arial"/>
+                <w:sz w:val="20"/>
+                <w:szCs w:val="20"/>
+              </w:rPr>
+            </w:pPr>
+            <w:proofErr w:type="spellStart"/>
+            <w:r>
+              <w:rPr>
+                <w:rFonts w:ascii="Arial" w:hAnsi="Arial" w:cs="Arial"/>
+                <w:sz w:val="20"/>
+                <w:szCs w:val="20"/>
+              </w:rPr>
+              <w:t>Th</w:t>
+            </w:r>
+            <w:proofErr w:type="spellEnd"/>
+          </w:p>
+        </w:tc>
+        <w:tc>
+          <w:tcPr>
+            <w:tcW w:w="6995" w:type="dxa"/>
+            <w:tcBorders>
+              <w:top w:val="nil"/>
+              <w:left w:val="nil"/>
+              <w:bottom w:val="single" w:sz="4" w:space="0" w:color="auto"/>
+              <w:right w:val="single" w:sz="4" w:space="0" w:color="auto"/>
+            </w:tcBorders>
+            <w:shd w:val="clear" w:color="auto" w:fill="auto"/>
+            <w:noWrap/>
+            <w:vAlign w:val="center"/>
+            <w:hideMark/>
+          </w:tcPr>
+          <w:p>
+            <w:pPr>
+              <w:rPr>
+                <w:color w:val="000000"/>
+                <w:sz w:val="22"/>
+                <w:szCs w:val="22"/>
+              </w:rPr>
+            </w:pPr>
+            <w:r>
+              <w:rPr>
+                <w:color w:val="000000"/>
+                <w:sz w:val="22"/>
+                <w:szCs w:val="22"/>
+              </w:rPr>
+              <w:t>Exercise 2.5: Criticize the definition.</w:t>
+            </w:r>
+          </w:p>
+        </w:tc>
+      </w:tr>
+      <w:tr>
+        <w:trPr>
+          <w:trHeight w:val="279"/>
+        </w:trPr>
+        <w:tc>
+          <w:tcPr>
+            <w:tcW w:w="960" w:type="dxa"/>
+            <w:tcBorders>
+              <w:top w:val="nil"/>
+              <w:left w:val="single" w:sz="4" w:space="0" w:color="auto"/>
+              <w:bottom w:val="single" w:sz="4" w:space="0" w:color="auto"/>
+              <w:right w:val="single" w:sz="4" w:space="0" w:color="auto"/>
+            </w:tcBorders>
+            <w:shd w:val="clear" w:color="auto" w:fill="auto"/>
+            <w:noWrap/>
+            <w:vAlign w:val="bottom"/>
+            <w:hideMark/>
+          </w:tcPr>
+          <w:p>
+            <w:pPr>
+              <w:jc w:val="right"/>
+              <w:rPr>
+                <w:rFonts w:ascii="Arial" w:hAnsi="Arial" w:cs="Arial"/>
+                <w:sz w:val="20"/>
+                <w:szCs w:val="20"/>
+              </w:rPr>
+            </w:pPr>
+            <w:r>
+              <w:rPr>
+                <w:rFonts w:ascii="Arial" w:hAnsi="Arial" w:cs="Arial"/>
+                <w:sz w:val="20"/>
+                <w:szCs w:val="20"/>
+              </w:rPr>
+              <w:t>30-Jan</w:t>
+            </w:r>
+          </w:p>
+        </w:tc>
+        <w:tc>
+          <w:tcPr>
+            <w:tcW w:w="680" w:type="dxa"/>
+            <w:tcBorders>
+              <w:top w:val="nil"/>
+              <w:left w:val="nil"/>
+              <w:bottom w:val="single" w:sz="4" w:space="0" w:color="auto"/>
+              <w:right w:val="single" w:sz="4" w:space="0" w:color="auto"/>
+            </w:tcBorders>
+            <w:shd w:val="clear" w:color="auto" w:fill="auto"/>
+            <w:vAlign w:val="center"/>
+            <w:hideMark/>
+          </w:tcPr>
+          <w:p>
+            <w:pPr>
+              <w:jc w:val="center"/>
+              <w:rPr>
+                <w:rFonts w:ascii="Arial" w:hAnsi="Arial" w:cs="Arial"/>
+                <w:sz w:val="20"/>
+                <w:szCs w:val="20"/>
+              </w:rPr>
+            </w:pPr>
+            <w:r>
+              <w:rPr>
+                <w:rFonts w:ascii="Arial" w:hAnsi="Arial" w:cs="Arial"/>
+                <w:sz w:val="20"/>
+                <w:szCs w:val="20"/>
+              </w:rPr>
+              <w:t>T</w:t>
+            </w:r>
+          </w:p>
+        </w:tc>
+        <w:tc>
+          <w:tcPr>
+            <w:tcW w:w="6995" w:type="dxa"/>
+            <w:tcBorders>
+              <w:top w:val="nil"/>
+              <w:left w:val="nil"/>
+              <w:bottom w:val="single" w:sz="4" w:space="0" w:color="auto"/>
+              <w:right w:val="single" w:sz="4" w:space="0" w:color="auto"/>
+            </w:tcBorders>
+            <w:shd w:val="clear" w:color="auto" w:fill="auto"/>
+            <w:noWrap/>
+            <w:vAlign w:val="center"/>
+            <w:hideMark/>
+          </w:tcPr>
+          <w:p>
+            <w:pPr>
+              <w:rPr>
+                <w:b/>
+                <w:bCs/>
+                <w:color w:val="000000"/>
+                <w:sz w:val="22"/>
+                <w:szCs w:val="22"/>
+              </w:rPr>
+            </w:pPr>
+            <w:r>
+              <w:rPr>
+                <w:b/>
+                <w:bCs/>
+                <w:color w:val="000000"/>
+                <w:sz w:val="22"/>
+                <w:szCs w:val="22"/>
+              </w:rPr>
+              <w:t xml:space="preserve">TEST 1 </w:t>
+            </w:r>
+          </w:p>
+        </w:tc>
+      </w:tr>
+      <w:tr>
+        <w:trPr>
+          <w:trHeight w:val="279"/>
+        </w:trPr>
+        <w:tc>
+          <w:tcPr>
+            <w:tcW w:w="960" w:type="dxa"/>
+            <w:tcBorders>
+              <w:top w:val="nil"/>
+              <w:left w:val="single" w:sz="4" w:space="0" w:color="auto"/>
+              <w:bottom w:val="single" w:sz="4" w:space="0" w:color="auto"/>
+              <w:right w:val="single" w:sz="4" w:space="0" w:color="auto"/>
+            </w:tcBorders>
+            <w:shd w:val="clear" w:color="auto" w:fill="auto"/>
+            <w:noWrap/>
+            <w:vAlign w:val="bottom"/>
+            <w:hideMark/>
+          </w:tcPr>
+          <w:p>
+            <w:pPr>
+              <w:jc w:val="right"/>
+              <w:rPr>
+                <w:rFonts w:ascii="Arial" w:hAnsi="Arial" w:cs="Arial"/>
+                <w:sz w:val="20"/>
+                <w:szCs w:val="20"/>
+              </w:rPr>
+            </w:pPr>
+            <w:r>
+              <w:rPr>
+                <w:rFonts w:ascii="Arial" w:hAnsi="Arial" w:cs="Arial"/>
+                <w:sz w:val="20"/>
+                <w:szCs w:val="20"/>
+              </w:rPr>
+              <w:t>1-Feb</w:t>
+            </w:r>
+          </w:p>
+        </w:tc>
+        <w:tc>
+          <w:tcPr>
+            <w:tcW w:w="680" w:type="dxa"/>
+            <w:tcBorders>
+              <w:top w:val="nil"/>
+              <w:left w:val="nil"/>
+              <w:bottom w:val="single" w:sz="4" w:space="0" w:color="auto"/>
+              <w:right w:val="single" w:sz="4" w:space="0" w:color="auto"/>
+            </w:tcBorders>
+            <w:shd w:val="clear" w:color="auto" w:fill="auto"/>
+            <w:vAlign w:val="center"/>
+            <w:hideMark/>
+          </w:tcPr>
+          <w:p>
+            <w:pPr>
+              <w:jc w:val="center"/>
+              <w:rPr>
+                <w:rFonts w:ascii="Arial" w:hAnsi="Arial" w:cs="Arial"/>
+                <w:sz w:val="20"/>
+                <w:szCs w:val="20"/>
+              </w:rPr>
+            </w:pPr>
+            <w:proofErr w:type="spellStart"/>
+            <w:r>
+              <w:rPr>
+                <w:rFonts w:ascii="Arial" w:hAnsi="Arial" w:cs="Arial"/>
+                <w:sz w:val="20"/>
+                <w:szCs w:val="20"/>
+              </w:rPr>
+              <w:t>Th</w:t>
+            </w:r>
+            <w:proofErr w:type="spellEnd"/>
+          </w:p>
+        </w:tc>
+        <w:tc>
+          <w:tcPr>
+            <w:tcW w:w="6995" w:type="dxa"/>
+            <w:tcBorders>
+              <w:top w:val="nil"/>
+              <w:left w:val="nil"/>
+              <w:bottom w:val="single" w:sz="4" w:space="0" w:color="auto"/>
+              <w:right w:val="single" w:sz="4" w:space="0" w:color="auto"/>
+            </w:tcBorders>
+            <w:shd w:val="clear" w:color="auto" w:fill="auto"/>
+            <w:noWrap/>
+            <w:vAlign w:val="center"/>
+            <w:hideMark/>
+          </w:tcPr>
+          <w:p>
+            <w:pPr>
+              <w:rPr>
+                <w:color w:val="000000"/>
+                <w:sz w:val="22"/>
+                <w:szCs w:val="22"/>
+              </w:rPr>
+            </w:pPr>
+            <w:r>
+              <w:rPr>
+                <w:color w:val="000000"/>
+                <w:sz w:val="22"/>
+                <w:szCs w:val="22"/>
+              </w:rPr>
+              <w:t>Begin Unit 2: Truth Functional Logic</w:t>
+            </w:r>
+          </w:p>
+        </w:tc>
+      </w:tr>
+      <w:tr>
+        <w:trPr>
+          <w:trHeight w:val="279"/>
+        </w:trPr>
+        <w:tc>
+          <w:tcPr>
+            <w:tcW w:w="960" w:type="dxa"/>
+            <w:tcBorders>
+              <w:top w:val="nil"/>
+              <w:left w:val="single" w:sz="4" w:space="0" w:color="auto"/>
+              <w:bottom w:val="single" w:sz="4" w:space="0" w:color="auto"/>
+              <w:right w:val="single" w:sz="4" w:space="0" w:color="auto"/>
+            </w:tcBorders>
+            <w:shd w:val="clear" w:color="auto" w:fill="auto"/>
+            <w:noWrap/>
+            <w:vAlign w:val="bottom"/>
+            <w:hideMark/>
+          </w:tcPr>
+          <w:p>
+            <w:pPr>
+              <w:jc w:val="right"/>
+              <w:rPr>
+                <w:rFonts w:ascii="Arial" w:hAnsi="Arial" w:cs="Arial"/>
+                <w:sz w:val="20"/>
+                <w:szCs w:val="20"/>
+              </w:rPr>
+            </w:pPr>
+            <w:r>
+              <w:rPr>
+                <w:rFonts w:ascii="Arial" w:hAnsi="Arial" w:cs="Arial"/>
+                <w:sz w:val="20"/>
+                <w:szCs w:val="20"/>
+              </w:rPr>
+              <w:t>6-Feb</w:t>
+            </w:r>
+          </w:p>
+        </w:tc>
+        <w:tc>
+          <w:tcPr>
+            <w:tcW w:w="680" w:type="dxa"/>
+            <w:tcBorders>
+              <w:top w:val="nil"/>
+              <w:left w:val="nil"/>
+              <w:bottom w:val="single" w:sz="4" w:space="0" w:color="auto"/>
+              <w:right w:val="single" w:sz="4" w:space="0" w:color="auto"/>
+            </w:tcBorders>
+            <w:shd w:val="clear" w:color="auto" w:fill="auto"/>
+            <w:vAlign w:val="center"/>
+            <w:hideMark/>
+          </w:tcPr>
+          <w:p>
+            <w:pPr>
+              <w:jc w:val="center"/>
+              <w:rPr>
+                <w:rFonts w:ascii="Arial" w:hAnsi="Arial" w:cs="Arial"/>
+                <w:sz w:val="20"/>
+                <w:szCs w:val="20"/>
+              </w:rPr>
+            </w:pPr>
+            <w:r>
+              <w:rPr>
+                <w:rFonts w:ascii="Arial" w:hAnsi="Arial" w:cs="Arial"/>
+                <w:sz w:val="20"/>
+                <w:szCs w:val="20"/>
+              </w:rPr>
+              <w:t>T</w:t>
+            </w:r>
+          </w:p>
+        </w:tc>
+        <w:tc>
+          <w:tcPr>
+            <w:tcW w:w="6995" w:type="dxa"/>
+            <w:tcBorders>
+              <w:top w:val="nil"/>
+              <w:left w:val="nil"/>
+              <w:bottom w:val="single" w:sz="4" w:space="0" w:color="auto"/>
+              <w:right w:val="single" w:sz="4" w:space="0" w:color="auto"/>
+            </w:tcBorders>
+            <w:shd w:val="clear" w:color="auto" w:fill="auto"/>
+            <w:noWrap/>
+            <w:vAlign w:val="center"/>
+            <w:hideMark/>
+          </w:tcPr>
+          <w:p>
+            <w:pPr>
+              <w:rPr>
+                <w:color w:val="000000"/>
+                <w:sz w:val="22"/>
+                <w:szCs w:val="22"/>
+              </w:rPr>
+            </w:pPr>
+            <w:r>
+              <w:rPr>
+                <w:color w:val="000000"/>
+                <w:sz w:val="22"/>
+                <w:szCs w:val="22"/>
+              </w:rPr>
+              <w:t>Exercise 6.2 Part I: Find the main operator</w:t>
+            </w:r>
+          </w:p>
+        </w:tc>
+      </w:tr>
+      <w:tr>
+        <w:trPr>
+          <w:trHeight w:val="279"/>
+        </w:trPr>
+        <w:tc>
+          <w:tcPr>
+            <w:tcW w:w="960" w:type="dxa"/>
+            <w:tcBorders>
+              <w:top w:val="nil"/>
+              <w:left w:val="single" w:sz="4" w:space="0" w:color="auto"/>
+              <w:bottom w:val="single" w:sz="4" w:space="0" w:color="auto"/>
+              <w:right w:val="single" w:sz="4" w:space="0" w:color="auto"/>
+            </w:tcBorders>
+            <w:shd w:val="clear" w:color="auto" w:fill="auto"/>
+            <w:noWrap/>
+            <w:vAlign w:val="bottom"/>
+            <w:hideMark/>
+          </w:tcPr>
+          <w:p>
+            <w:pPr>
+              <w:jc w:val="right"/>
+              <w:rPr>
+                <w:rFonts w:ascii="Arial" w:hAnsi="Arial" w:cs="Arial"/>
+                <w:sz w:val="20"/>
+                <w:szCs w:val="20"/>
+              </w:rPr>
+            </w:pPr>
+            <w:r>
+              <w:rPr>
+                <w:rFonts w:ascii="Arial" w:hAnsi="Arial" w:cs="Arial"/>
+                <w:sz w:val="20"/>
+                <w:szCs w:val="20"/>
+              </w:rPr>
+              <w:t>8-Feb</w:t>
+            </w:r>
+          </w:p>
+        </w:tc>
+        <w:tc>
+          <w:tcPr>
+            <w:tcW w:w="680" w:type="dxa"/>
+            <w:tcBorders>
+              <w:top w:val="nil"/>
+              <w:left w:val="nil"/>
+              <w:bottom w:val="single" w:sz="4" w:space="0" w:color="auto"/>
+              <w:right w:val="single" w:sz="4" w:space="0" w:color="auto"/>
+            </w:tcBorders>
+            <w:shd w:val="clear" w:color="auto" w:fill="auto"/>
+            <w:vAlign w:val="center"/>
+            <w:hideMark/>
+          </w:tcPr>
+          <w:p>
+            <w:pPr>
+              <w:jc w:val="center"/>
+              <w:rPr>
+                <w:rFonts w:ascii="Arial" w:hAnsi="Arial" w:cs="Arial"/>
+                <w:sz w:val="20"/>
+                <w:szCs w:val="20"/>
+              </w:rPr>
+            </w:pPr>
+            <w:proofErr w:type="spellStart"/>
+            <w:r>
+              <w:rPr>
+                <w:rFonts w:ascii="Arial" w:hAnsi="Arial" w:cs="Arial"/>
+                <w:sz w:val="20"/>
+                <w:szCs w:val="20"/>
+              </w:rPr>
+              <w:t>Th</w:t>
+            </w:r>
+            <w:proofErr w:type="spellEnd"/>
+          </w:p>
+        </w:tc>
+        <w:tc>
+          <w:tcPr>
+            <w:tcW w:w="6995" w:type="dxa"/>
+            <w:tcBorders>
+              <w:top w:val="nil"/>
+              <w:left w:val="nil"/>
+              <w:bottom w:val="single" w:sz="4" w:space="0" w:color="auto"/>
+              <w:right w:val="single" w:sz="4" w:space="0" w:color="auto"/>
+            </w:tcBorders>
+            <w:shd w:val="clear" w:color="auto" w:fill="auto"/>
+            <w:noWrap/>
+            <w:vAlign w:val="center"/>
+            <w:hideMark/>
+          </w:tcPr>
+          <w:p>
+            <w:pPr>
+              <w:rPr>
+                <w:color w:val="000000"/>
+                <w:sz w:val="22"/>
+                <w:szCs w:val="22"/>
+              </w:rPr>
+            </w:pPr>
+            <w:r>
+              <w:rPr>
+                <w:color w:val="000000"/>
+                <w:sz w:val="22"/>
+                <w:szCs w:val="22"/>
+              </w:rPr>
+              <w:t>Exercise 6.2 Part III # 1-4 and Exercise 6.1 Part I #1-4</w:t>
+            </w:r>
+          </w:p>
+        </w:tc>
+      </w:tr>
+      <w:tr>
+        <w:trPr>
+          <w:trHeight w:val="279"/>
+        </w:trPr>
+        <w:tc>
+          <w:tcPr>
+            <w:tcW w:w="960" w:type="dxa"/>
+            <w:tcBorders>
+              <w:top w:val="nil"/>
+              <w:left w:val="single" w:sz="4" w:space="0" w:color="auto"/>
+              <w:bottom w:val="single" w:sz="4" w:space="0" w:color="auto"/>
+              <w:right w:val="single" w:sz="4" w:space="0" w:color="auto"/>
+            </w:tcBorders>
+            <w:shd w:val="clear" w:color="auto" w:fill="auto"/>
+            <w:noWrap/>
+            <w:vAlign w:val="bottom"/>
+            <w:hideMark/>
+          </w:tcPr>
+          <w:p>
+            <w:pPr>
+              <w:jc w:val="right"/>
+              <w:rPr>
+                <w:rFonts w:ascii="Arial" w:hAnsi="Arial" w:cs="Arial"/>
+                <w:sz w:val="20"/>
+                <w:szCs w:val="20"/>
+              </w:rPr>
+            </w:pPr>
+            <w:r>
+              <w:rPr>
+                <w:rFonts w:ascii="Arial" w:hAnsi="Arial" w:cs="Arial"/>
+                <w:sz w:val="20"/>
+                <w:szCs w:val="20"/>
+              </w:rPr>
+              <w:t>13-Feb</w:t>
+            </w:r>
+          </w:p>
+        </w:tc>
+        <w:tc>
+          <w:tcPr>
+            <w:tcW w:w="680" w:type="dxa"/>
+            <w:tcBorders>
+              <w:top w:val="nil"/>
+              <w:left w:val="nil"/>
+              <w:bottom w:val="single" w:sz="4" w:space="0" w:color="auto"/>
+              <w:right w:val="single" w:sz="4" w:space="0" w:color="auto"/>
+            </w:tcBorders>
+            <w:shd w:val="clear" w:color="auto" w:fill="auto"/>
+            <w:vAlign w:val="center"/>
+            <w:hideMark/>
+          </w:tcPr>
+          <w:p>
+            <w:pPr>
+              <w:jc w:val="center"/>
+              <w:rPr>
+                <w:rFonts w:ascii="Arial" w:hAnsi="Arial" w:cs="Arial"/>
+                <w:sz w:val="20"/>
+                <w:szCs w:val="20"/>
+              </w:rPr>
+            </w:pPr>
+            <w:r>
+              <w:rPr>
+                <w:rFonts w:ascii="Arial" w:hAnsi="Arial" w:cs="Arial"/>
+                <w:sz w:val="20"/>
+                <w:szCs w:val="20"/>
+              </w:rPr>
+              <w:t>T</w:t>
+            </w:r>
+          </w:p>
+        </w:tc>
+        <w:tc>
+          <w:tcPr>
+            <w:tcW w:w="6995" w:type="dxa"/>
+            <w:tcBorders>
+              <w:top w:val="nil"/>
+              <w:left w:val="nil"/>
+              <w:bottom w:val="single" w:sz="4" w:space="0" w:color="auto"/>
+              <w:right w:val="single" w:sz="4" w:space="0" w:color="auto"/>
+            </w:tcBorders>
+            <w:shd w:val="clear" w:color="auto" w:fill="auto"/>
+            <w:noWrap/>
+            <w:vAlign w:val="center"/>
+            <w:hideMark/>
+          </w:tcPr>
+          <w:p>
+            <w:pPr>
+              <w:rPr>
+                <w:color w:val="000000"/>
+                <w:sz w:val="22"/>
+                <w:szCs w:val="22"/>
+              </w:rPr>
+            </w:pPr>
+            <w:r>
+              <w:rPr>
+                <w:color w:val="000000"/>
+                <w:sz w:val="22"/>
+                <w:szCs w:val="22"/>
+              </w:rPr>
+              <w:t>Exercise 6.1: Symbolizing, # 1 – 25</w:t>
+            </w:r>
+          </w:p>
+        </w:tc>
+      </w:tr>
+      <w:tr>
+        <w:trPr>
+          <w:trHeight w:val="279"/>
+        </w:trPr>
+        <w:tc>
+          <w:tcPr>
+            <w:tcW w:w="960" w:type="dxa"/>
+            <w:tcBorders>
+              <w:top w:val="nil"/>
+              <w:left w:val="single" w:sz="4" w:space="0" w:color="auto"/>
+              <w:bottom w:val="single" w:sz="4" w:space="0" w:color="auto"/>
+              <w:right w:val="single" w:sz="4" w:space="0" w:color="auto"/>
+            </w:tcBorders>
+            <w:shd w:val="clear" w:color="auto" w:fill="auto"/>
+            <w:noWrap/>
+            <w:vAlign w:val="bottom"/>
+            <w:hideMark/>
+          </w:tcPr>
+          <w:p>
+            <w:pPr>
+              <w:jc w:val="right"/>
+              <w:rPr>
+                <w:rFonts w:ascii="Arial" w:hAnsi="Arial" w:cs="Arial"/>
+                <w:sz w:val="20"/>
+                <w:szCs w:val="20"/>
+              </w:rPr>
+            </w:pPr>
+            <w:r>
+              <w:rPr>
+                <w:rFonts w:ascii="Arial" w:hAnsi="Arial" w:cs="Arial"/>
+                <w:sz w:val="20"/>
+                <w:szCs w:val="20"/>
+              </w:rPr>
+              <w:t>15-Feb</w:t>
+            </w:r>
+          </w:p>
+        </w:tc>
+        <w:tc>
+          <w:tcPr>
+            <w:tcW w:w="680" w:type="dxa"/>
+            <w:tcBorders>
+              <w:top w:val="nil"/>
+              <w:left w:val="nil"/>
+              <w:bottom w:val="single" w:sz="4" w:space="0" w:color="auto"/>
+              <w:right w:val="single" w:sz="4" w:space="0" w:color="auto"/>
+            </w:tcBorders>
+            <w:shd w:val="clear" w:color="auto" w:fill="auto"/>
+            <w:vAlign w:val="center"/>
+            <w:hideMark/>
+          </w:tcPr>
+          <w:p>
+            <w:pPr>
+              <w:jc w:val="center"/>
+              <w:rPr>
+                <w:rFonts w:ascii="Arial" w:hAnsi="Arial" w:cs="Arial"/>
+                <w:sz w:val="20"/>
+                <w:szCs w:val="20"/>
+              </w:rPr>
+            </w:pPr>
+            <w:proofErr w:type="spellStart"/>
+            <w:r>
+              <w:rPr>
+                <w:rFonts w:ascii="Arial" w:hAnsi="Arial" w:cs="Arial"/>
+                <w:sz w:val="20"/>
+                <w:szCs w:val="20"/>
+              </w:rPr>
+              <w:t>Th</w:t>
+            </w:r>
+            <w:proofErr w:type="spellEnd"/>
+          </w:p>
+        </w:tc>
+        <w:tc>
+          <w:tcPr>
+            <w:tcW w:w="6995" w:type="dxa"/>
+            <w:tcBorders>
+              <w:top w:val="nil"/>
+              <w:left w:val="nil"/>
+              <w:bottom w:val="single" w:sz="4" w:space="0" w:color="auto"/>
+              <w:right w:val="single" w:sz="4" w:space="0" w:color="auto"/>
+            </w:tcBorders>
+            <w:shd w:val="clear" w:color="auto" w:fill="auto"/>
+            <w:noWrap/>
+            <w:vAlign w:val="center"/>
+            <w:hideMark/>
+          </w:tcPr>
+          <w:p>
+            <w:pPr>
+              <w:rPr>
+                <w:color w:val="000000"/>
+                <w:sz w:val="22"/>
+                <w:szCs w:val="22"/>
+              </w:rPr>
+            </w:pPr>
+            <w:r>
+              <w:rPr>
+                <w:color w:val="000000"/>
+                <w:sz w:val="22"/>
+                <w:szCs w:val="22"/>
+              </w:rPr>
+              <w:t xml:space="preserve">Exercise 6.3 Part I: </w:t>
+            </w:r>
+            <w:proofErr w:type="spellStart"/>
+            <w:r>
+              <w:rPr>
+                <w:color w:val="000000"/>
+                <w:sz w:val="22"/>
+                <w:szCs w:val="22"/>
+              </w:rPr>
+              <w:t>Tautologous</w:t>
+            </w:r>
+            <w:proofErr w:type="spellEnd"/>
+            <w:r>
+              <w:rPr>
+                <w:color w:val="000000"/>
+                <w:sz w:val="22"/>
+                <w:szCs w:val="22"/>
+              </w:rPr>
+              <w:t>, Self-Contradictory or Contingent?</w:t>
+            </w:r>
+          </w:p>
+        </w:tc>
+      </w:tr>
+      <w:tr>
+        <w:trPr>
+          <w:trHeight w:val="279"/>
+        </w:trPr>
+        <w:tc>
+          <w:tcPr>
+            <w:tcW w:w="960" w:type="dxa"/>
+            <w:tcBorders>
+              <w:top w:val="nil"/>
+              <w:left w:val="single" w:sz="4" w:space="0" w:color="auto"/>
+              <w:bottom w:val="single" w:sz="4" w:space="0" w:color="auto"/>
+              <w:right w:val="single" w:sz="4" w:space="0" w:color="auto"/>
+            </w:tcBorders>
+            <w:shd w:val="clear" w:color="auto" w:fill="auto"/>
+            <w:noWrap/>
+            <w:vAlign w:val="bottom"/>
+            <w:hideMark/>
+          </w:tcPr>
+          <w:p>
+            <w:pPr>
+              <w:jc w:val="right"/>
+              <w:rPr>
+                <w:rFonts w:ascii="Arial" w:hAnsi="Arial" w:cs="Arial"/>
+                <w:sz w:val="20"/>
+                <w:szCs w:val="20"/>
+              </w:rPr>
+            </w:pPr>
+            <w:r>
+              <w:rPr>
+                <w:rFonts w:ascii="Arial" w:hAnsi="Arial" w:cs="Arial"/>
+                <w:sz w:val="20"/>
+                <w:szCs w:val="20"/>
+              </w:rPr>
+              <w:t>20-Feb</w:t>
+            </w:r>
+          </w:p>
+        </w:tc>
+        <w:tc>
+          <w:tcPr>
+            <w:tcW w:w="680" w:type="dxa"/>
+            <w:tcBorders>
+              <w:top w:val="nil"/>
+              <w:left w:val="nil"/>
+              <w:bottom w:val="single" w:sz="4" w:space="0" w:color="auto"/>
+              <w:right w:val="single" w:sz="4" w:space="0" w:color="auto"/>
+            </w:tcBorders>
+            <w:shd w:val="clear" w:color="auto" w:fill="auto"/>
+            <w:vAlign w:val="center"/>
+            <w:hideMark/>
+          </w:tcPr>
+          <w:p>
+            <w:pPr>
+              <w:jc w:val="center"/>
+              <w:rPr>
+                <w:rFonts w:ascii="Arial" w:hAnsi="Arial" w:cs="Arial"/>
+                <w:sz w:val="20"/>
+                <w:szCs w:val="20"/>
+              </w:rPr>
+            </w:pPr>
+            <w:r>
+              <w:rPr>
+                <w:rFonts w:ascii="Arial" w:hAnsi="Arial" w:cs="Arial"/>
+                <w:sz w:val="20"/>
+                <w:szCs w:val="20"/>
+              </w:rPr>
+              <w:t>T</w:t>
+            </w:r>
+          </w:p>
+        </w:tc>
+        <w:tc>
+          <w:tcPr>
+            <w:tcW w:w="6995" w:type="dxa"/>
+            <w:tcBorders>
+              <w:top w:val="nil"/>
+              <w:left w:val="nil"/>
+              <w:bottom w:val="single" w:sz="4" w:space="0" w:color="auto"/>
+              <w:right w:val="single" w:sz="4" w:space="0" w:color="auto"/>
+            </w:tcBorders>
+            <w:shd w:val="clear" w:color="auto" w:fill="auto"/>
+            <w:noWrap/>
+            <w:vAlign w:val="center"/>
+            <w:hideMark/>
+          </w:tcPr>
+          <w:p>
+            <w:pPr>
+              <w:rPr>
+                <w:color w:val="000000"/>
+                <w:sz w:val="22"/>
+                <w:szCs w:val="22"/>
+              </w:rPr>
+            </w:pPr>
+            <w:r>
+              <w:rPr>
+                <w:color w:val="000000"/>
+                <w:sz w:val="22"/>
+                <w:szCs w:val="22"/>
+              </w:rPr>
+              <w:t xml:space="preserve">Exercise 6.3 Part II: Alternate Instructions, Logically Equivalent or No? </w:t>
+            </w:r>
+          </w:p>
+        </w:tc>
+      </w:tr>
+      <w:tr>
+        <w:trPr>
+          <w:trHeight w:val="279"/>
+        </w:trPr>
+        <w:tc>
+          <w:tcPr>
+            <w:tcW w:w="960" w:type="dxa"/>
+            <w:tcBorders>
+              <w:top w:val="nil"/>
+              <w:left w:val="single" w:sz="4" w:space="0" w:color="auto"/>
+              <w:bottom w:val="single" w:sz="4" w:space="0" w:color="auto"/>
+              <w:right w:val="single" w:sz="4" w:space="0" w:color="auto"/>
+            </w:tcBorders>
+            <w:shd w:val="clear" w:color="auto" w:fill="auto"/>
+            <w:noWrap/>
+            <w:vAlign w:val="bottom"/>
+            <w:hideMark/>
+          </w:tcPr>
+          <w:p>
+            <w:pPr>
+              <w:jc w:val="right"/>
+              <w:rPr>
+                <w:rFonts w:ascii="Arial" w:hAnsi="Arial" w:cs="Arial"/>
+                <w:sz w:val="20"/>
+                <w:szCs w:val="20"/>
+              </w:rPr>
+            </w:pPr>
+            <w:r>
+              <w:rPr>
+                <w:rFonts w:ascii="Arial" w:hAnsi="Arial" w:cs="Arial"/>
+                <w:sz w:val="20"/>
+                <w:szCs w:val="20"/>
+              </w:rPr>
+              <w:t>22-Feb</w:t>
+            </w:r>
+          </w:p>
+        </w:tc>
+        <w:tc>
+          <w:tcPr>
+            <w:tcW w:w="680" w:type="dxa"/>
+            <w:tcBorders>
+              <w:top w:val="nil"/>
+              <w:left w:val="nil"/>
+              <w:bottom w:val="single" w:sz="4" w:space="0" w:color="auto"/>
+              <w:right w:val="single" w:sz="4" w:space="0" w:color="auto"/>
+            </w:tcBorders>
+            <w:shd w:val="clear" w:color="auto" w:fill="auto"/>
+            <w:vAlign w:val="center"/>
+            <w:hideMark/>
+          </w:tcPr>
+          <w:p>
+            <w:pPr>
+              <w:jc w:val="center"/>
+              <w:rPr>
+                <w:rFonts w:ascii="Arial" w:hAnsi="Arial" w:cs="Arial"/>
+                <w:sz w:val="20"/>
+                <w:szCs w:val="20"/>
+              </w:rPr>
+            </w:pPr>
+            <w:proofErr w:type="spellStart"/>
+            <w:r>
+              <w:rPr>
+                <w:rFonts w:ascii="Arial" w:hAnsi="Arial" w:cs="Arial"/>
+                <w:sz w:val="20"/>
+                <w:szCs w:val="20"/>
+              </w:rPr>
+              <w:t>Th</w:t>
+            </w:r>
+            <w:proofErr w:type="spellEnd"/>
+          </w:p>
+        </w:tc>
+        <w:tc>
+          <w:tcPr>
+            <w:tcW w:w="6995" w:type="dxa"/>
+            <w:tcBorders>
+              <w:top w:val="nil"/>
+              <w:left w:val="nil"/>
+              <w:bottom w:val="single" w:sz="4" w:space="0" w:color="auto"/>
+              <w:right w:val="single" w:sz="4" w:space="0" w:color="auto"/>
+            </w:tcBorders>
+            <w:shd w:val="clear" w:color="auto" w:fill="auto"/>
+            <w:noWrap/>
+            <w:vAlign w:val="center"/>
+            <w:hideMark/>
+          </w:tcPr>
+          <w:p>
+            <w:pPr>
+              <w:rPr>
+                <w:color w:val="000000"/>
+                <w:sz w:val="22"/>
+                <w:szCs w:val="22"/>
+              </w:rPr>
+            </w:pPr>
+            <w:r>
+              <w:rPr>
+                <w:color w:val="000000"/>
+                <w:sz w:val="22"/>
+                <w:szCs w:val="22"/>
+              </w:rPr>
+              <w:t>Exercise 6.4 Part II: Test Validity</w:t>
+            </w:r>
+          </w:p>
+        </w:tc>
+      </w:tr>
+      <w:tr>
+        <w:trPr>
+          <w:trHeight w:val="279"/>
+        </w:trPr>
+        <w:tc>
+          <w:tcPr>
+            <w:tcW w:w="960" w:type="dxa"/>
+            <w:tcBorders>
+              <w:top w:val="nil"/>
+              <w:left w:val="single" w:sz="4" w:space="0" w:color="auto"/>
+              <w:bottom w:val="single" w:sz="4" w:space="0" w:color="auto"/>
+              <w:right w:val="single" w:sz="4" w:space="0" w:color="auto"/>
+            </w:tcBorders>
+            <w:shd w:val="clear" w:color="auto" w:fill="auto"/>
+            <w:noWrap/>
+            <w:vAlign w:val="bottom"/>
+            <w:hideMark/>
+          </w:tcPr>
+          <w:p>
+            <w:pPr>
+              <w:jc w:val="right"/>
+              <w:rPr>
+                <w:rFonts w:ascii="Arial" w:hAnsi="Arial" w:cs="Arial"/>
+                <w:sz w:val="20"/>
+                <w:szCs w:val="20"/>
+              </w:rPr>
+            </w:pPr>
+            <w:r>
+              <w:rPr>
+                <w:rFonts w:ascii="Arial" w:hAnsi="Arial" w:cs="Arial"/>
+                <w:sz w:val="20"/>
+                <w:szCs w:val="20"/>
+              </w:rPr>
+              <w:t>27-Feb</w:t>
+            </w:r>
+          </w:p>
+        </w:tc>
+        <w:tc>
+          <w:tcPr>
+            <w:tcW w:w="680" w:type="dxa"/>
+            <w:tcBorders>
+              <w:top w:val="nil"/>
+              <w:left w:val="nil"/>
+              <w:bottom w:val="single" w:sz="4" w:space="0" w:color="auto"/>
+              <w:right w:val="single" w:sz="4" w:space="0" w:color="auto"/>
+            </w:tcBorders>
+            <w:shd w:val="clear" w:color="auto" w:fill="auto"/>
+            <w:vAlign w:val="center"/>
+            <w:hideMark/>
+          </w:tcPr>
+          <w:p>
+            <w:pPr>
+              <w:jc w:val="center"/>
+              <w:rPr>
+                <w:rFonts w:ascii="Arial" w:hAnsi="Arial" w:cs="Arial"/>
+                <w:sz w:val="20"/>
+                <w:szCs w:val="20"/>
+              </w:rPr>
+            </w:pPr>
+            <w:r>
+              <w:rPr>
+                <w:rFonts w:ascii="Arial" w:hAnsi="Arial" w:cs="Arial"/>
+                <w:sz w:val="20"/>
+                <w:szCs w:val="20"/>
+              </w:rPr>
+              <w:t>T</w:t>
+            </w:r>
+          </w:p>
+        </w:tc>
+        <w:tc>
+          <w:tcPr>
+            <w:tcW w:w="6995" w:type="dxa"/>
+            <w:tcBorders>
+              <w:top w:val="nil"/>
+              <w:left w:val="nil"/>
+              <w:bottom w:val="single" w:sz="4" w:space="0" w:color="auto"/>
+              <w:right w:val="single" w:sz="4" w:space="0" w:color="auto"/>
+            </w:tcBorders>
+            <w:shd w:val="clear" w:color="auto" w:fill="auto"/>
+            <w:noWrap/>
+            <w:vAlign w:val="center"/>
+            <w:hideMark/>
+          </w:tcPr>
+          <w:p>
+            <w:pPr>
+              <w:rPr>
+                <w:color w:val="000000"/>
+                <w:sz w:val="22"/>
+                <w:szCs w:val="22"/>
+              </w:rPr>
+            </w:pPr>
+            <w:r>
+              <w:rPr>
+                <w:color w:val="000000"/>
+                <w:sz w:val="22"/>
+                <w:szCs w:val="22"/>
+              </w:rPr>
+              <w:t>Selected examples from Exercise 7.1 and 7.2</w:t>
+            </w:r>
+          </w:p>
+        </w:tc>
+      </w:tr>
+      <w:tr>
+        <w:trPr>
+          <w:trHeight w:val="279"/>
+        </w:trPr>
+        <w:tc>
+          <w:tcPr>
+            <w:tcW w:w="960" w:type="dxa"/>
+            <w:tcBorders>
+              <w:top w:val="nil"/>
+              <w:left w:val="single" w:sz="4" w:space="0" w:color="auto"/>
+              <w:bottom w:val="single" w:sz="4" w:space="0" w:color="auto"/>
+              <w:right w:val="single" w:sz="4" w:space="0" w:color="auto"/>
+            </w:tcBorders>
+            <w:shd w:val="clear" w:color="auto" w:fill="auto"/>
+            <w:noWrap/>
+            <w:vAlign w:val="bottom"/>
+            <w:hideMark/>
+          </w:tcPr>
+          <w:p>
+            <w:pPr>
+              <w:jc w:val="right"/>
+              <w:rPr>
+                <w:rFonts w:ascii="Arial" w:hAnsi="Arial" w:cs="Arial"/>
+                <w:sz w:val="20"/>
+                <w:szCs w:val="20"/>
+              </w:rPr>
+            </w:pPr>
+            <w:r>
+              <w:rPr>
+                <w:rFonts w:ascii="Arial" w:hAnsi="Arial" w:cs="Arial"/>
+                <w:sz w:val="20"/>
+                <w:szCs w:val="20"/>
+              </w:rPr>
+              <w:t>1-Mar</w:t>
+            </w:r>
+          </w:p>
+        </w:tc>
+        <w:tc>
+          <w:tcPr>
+            <w:tcW w:w="680" w:type="dxa"/>
+            <w:tcBorders>
+              <w:top w:val="nil"/>
+              <w:left w:val="nil"/>
+              <w:bottom w:val="single" w:sz="4" w:space="0" w:color="auto"/>
+              <w:right w:val="single" w:sz="4" w:space="0" w:color="auto"/>
+            </w:tcBorders>
+            <w:shd w:val="clear" w:color="auto" w:fill="auto"/>
+            <w:vAlign w:val="center"/>
+            <w:hideMark/>
+          </w:tcPr>
+          <w:p>
+            <w:pPr>
+              <w:jc w:val="center"/>
+              <w:rPr>
+                <w:rFonts w:ascii="Arial" w:hAnsi="Arial" w:cs="Arial"/>
+                <w:sz w:val="20"/>
+                <w:szCs w:val="20"/>
+              </w:rPr>
+            </w:pPr>
+            <w:proofErr w:type="spellStart"/>
+            <w:r>
+              <w:rPr>
+                <w:rFonts w:ascii="Arial" w:hAnsi="Arial" w:cs="Arial"/>
+                <w:sz w:val="20"/>
+                <w:szCs w:val="20"/>
+              </w:rPr>
+              <w:t>Th</w:t>
+            </w:r>
+            <w:proofErr w:type="spellEnd"/>
+          </w:p>
+        </w:tc>
+        <w:tc>
+          <w:tcPr>
+            <w:tcW w:w="6995" w:type="dxa"/>
+            <w:tcBorders>
+              <w:top w:val="nil"/>
+              <w:left w:val="nil"/>
+              <w:bottom w:val="single" w:sz="4" w:space="0" w:color="auto"/>
+              <w:right w:val="single" w:sz="4" w:space="0" w:color="auto"/>
+            </w:tcBorders>
+            <w:shd w:val="clear" w:color="auto" w:fill="auto"/>
+            <w:noWrap/>
+            <w:vAlign w:val="center"/>
+            <w:hideMark/>
+          </w:tcPr>
+          <w:p>
+            <w:pPr>
+              <w:rPr>
+                <w:color w:val="000000"/>
+                <w:sz w:val="22"/>
+                <w:szCs w:val="22"/>
+              </w:rPr>
+            </w:pPr>
+            <w:r>
+              <w:rPr>
+                <w:color w:val="000000"/>
+                <w:sz w:val="22"/>
+                <w:szCs w:val="22"/>
+              </w:rPr>
+              <w:t>Selected examples from Exercise 7.3 and 7.4</w:t>
+            </w:r>
+          </w:p>
+        </w:tc>
+      </w:tr>
+      <w:tr>
+        <w:trPr>
+          <w:trHeight w:val="279"/>
+        </w:trPr>
+        <w:tc>
+          <w:tcPr>
+            <w:tcW w:w="960" w:type="dxa"/>
+            <w:tcBorders>
+              <w:top w:val="nil"/>
+              <w:left w:val="single" w:sz="4" w:space="0" w:color="auto"/>
+              <w:bottom w:val="single" w:sz="4" w:space="0" w:color="auto"/>
+              <w:right w:val="single" w:sz="4" w:space="0" w:color="auto"/>
+            </w:tcBorders>
+            <w:shd w:val="clear" w:color="auto" w:fill="auto"/>
+            <w:noWrap/>
+            <w:vAlign w:val="bottom"/>
+            <w:hideMark/>
+          </w:tcPr>
+          <w:p>
+            <w:pPr>
+              <w:jc w:val="right"/>
+              <w:rPr>
+                <w:rFonts w:ascii="Arial" w:hAnsi="Arial" w:cs="Arial"/>
+                <w:sz w:val="20"/>
+                <w:szCs w:val="20"/>
+              </w:rPr>
+            </w:pPr>
+            <w:r>
+              <w:rPr>
+                <w:rFonts w:ascii="Arial" w:hAnsi="Arial" w:cs="Arial"/>
+                <w:sz w:val="20"/>
+                <w:szCs w:val="20"/>
+              </w:rPr>
+              <w:t>6-Mar</w:t>
+            </w:r>
+          </w:p>
+        </w:tc>
+        <w:tc>
+          <w:tcPr>
+            <w:tcW w:w="680" w:type="dxa"/>
+            <w:tcBorders>
+              <w:top w:val="nil"/>
+              <w:left w:val="nil"/>
+              <w:bottom w:val="single" w:sz="4" w:space="0" w:color="auto"/>
+              <w:right w:val="single" w:sz="4" w:space="0" w:color="auto"/>
+            </w:tcBorders>
+            <w:shd w:val="clear" w:color="auto" w:fill="auto"/>
+            <w:vAlign w:val="center"/>
+            <w:hideMark/>
+          </w:tcPr>
+          <w:p>
+            <w:pPr>
+              <w:jc w:val="center"/>
+              <w:rPr>
+                <w:rFonts w:ascii="Arial" w:hAnsi="Arial" w:cs="Arial"/>
+                <w:sz w:val="20"/>
+                <w:szCs w:val="20"/>
+              </w:rPr>
+            </w:pPr>
+            <w:r>
+              <w:rPr>
+                <w:rFonts w:ascii="Arial" w:hAnsi="Arial" w:cs="Arial"/>
+                <w:sz w:val="20"/>
+                <w:szCs w:val="20"/>
+              </w:rPr>
+              <w:t>T</w:t>
+            </w:r>
+          </w:p>
+        </w:tc>
+        <w:tc>
+          <w:tcPr>
+            <w:tcW w:w="6995" w:type="dxa"/>
+            <w:tcBorders>
+              <w:top w:val="nil"/>
+              <w:left w:val="nil"/>
+              <w:bottom w:val="single" w:sz="4" w:space="0" w:color="auto"/>
+              <w:right w:val="single" w:sz="4" w:space="0" w:color="auto"/>
+            </w:tcBorders>
+            <w:shd w:val="clear" w:color="auto" w:fill="auto"/>
+            <w:vAlign w:val="bottom"/>
+            <w:hideMark/>
+          </w:tcPr>
+          <w:p>
+            <w:pPr>
+              <w:rPr>
+                <w:rFonts w:ascii="Arial" w:hAnsi="Arial" w:cs="Arial"/>
+                <w:sz w:val="20"/>
+                <w:szCs w:val="20"/>
+              </w:rPr>
+            </w:pPr>
+            <w:r>
+              <w:rPr>
+                <w:rFonts w:ascii="Arial" w:hAnsi="Arial" w:cs="Arial"/>
+                <w:sz w:val="20"/>
+                <w:szCs w:val="20"/>
+              </w:rPr>
+              <w:t>&lt;b&gt;NO CLASS&lt;/b&gt;</w:t>
+            </w:r>
+          </w:p>
+        </w:tc>
+      </w:tr>
+      <w:tr>
+        <w:trPr>
+          <w:trHeight w:val="279"/>
+        </w:trPr>
+        <w:tc>
+          <w:tcPr>
+            <w:tcW w:w="960" w:type="dxa"/>
+            <w:tcBorders>
+              <w:top w:val="nil"/>
+              <w:left w:val="single" w:sz="4" w:space="0" w:color="auto"/>
+              <w:bottom w:val="single" w:sz="4" w:space="0" w:color="auto"/>
+              <w:right w:val="single" w:sz="4" w:space="0" w:color="auto"/>
+            </w:tcBorders>
+            <w:shd w:val="clear" w:color="auto" w:fill="auto"/>
+            <w:noWrap/>
+            <w:vAlign w:val="bottom"/>
+            <w:hideMark/>
+          </w:tcPr>
+          <w:p>
+            <w:pPr>
+              <w:jc w:val="right"/>
+              <w:rPr>
+                <w:rFonts w:ascii="Arial" w:hAnsi="Arial" w:cs="Arial"/>
+                <w:sz w:val="20"/>
+                <w:szCs w:val="20"/>
+              </w:rPr>
+            </w:pPr>
+            <w:r>
+              <w:rPr>
+                <w:rFonts w:ascii="Arial" w:hAnsi="Arial" w:cs="Arial"/>
+                <w:sz w:val="20"/>
+                <w:szCs w:val="20"/>
+              </w:rPr>
+              <w:t>8-Mar</w:t>
+            </w:r>
+          </w:p>
+        </w:tc>
+        <w:tc>
+          <w:tcPr>
+            <w:tcW w:w="680" w:type="dxa"/>
+            <w:tcBorders>
+              <w:top w:val="nil"/>
+              <w:left w:val="nil"/>
+              <w:bottom w:val="single" w:sz="4" w:space="0" w:color="auto"/>
+              <w:right w:val="single" w:sz="4" w:space="0" w:color="auto"/>
+            </w:tcBorders>
+            <w:shd w:val="clear" w:color="auto" w:fill="auto"/>
+            <w:vAlign w:val="center"/>
+            <w:hideMark/>
+          </w:tcPr>
+          <w:p>
+            <w:pPr>
+              <w:jc w:val="center"/>
+              <w:rPr>
+                <w:rFonts w:ascii="Arial" w:hAnsi="Arial" w:cs="Arial"/>
+                <w:sz w:val="20"/>
+                <w:szCs w:val="20"/>
+              </w:rPr>
+            </w:pPr>
+            <w:proofErr w:type="spellStart"/>
+            <w:r>
+              <w:rPr>
+                <w:rFonts w:ascii="Arial" w:hAnsi="Arial" w:cs="Arial"/>
+                <w:sz w:val="20"/>
+                <w:szCs w:val="20"/>
+              </w:rPr>
+              <w:t>Th</w:t>
+            </w:r>
+            <w:proofErr w:type="spellEnd"/>
+          </w:p>
+        </w:tc>
+        <w:tc>
+          <w:tcPr>
+            <w:tcW w:w="6995" w:type="dxa"/>
+            <w:tcBorders>
+              <w:top w:val="nil"/>
+              <w:left w:val="nil"/>
+              <w:bottom w:val="single" w:sz="4" w:space="0" w:color="auto"/>
+              <w:right w:val="single" w:sz="4" w:space="0" w:color="auto"/>
+            </w:tcBorders>
+            <w:shd w:val="clear" w:color="auto" w:fill="auto"/>
+            <w:vAlign w:val="bottom"/>
+            <w:hideMark/>
+          </w:tcPr>
+          <w:p>
+            <w:pPr>
+              <w:rPr>
+                <w:rFonts w:ascii="Arial" w:hAnsi="Arial" w:cs="Arial"/>
+                <w:sz w:val="20"/>
+                <w:szCs w:val="20"/>
+              </w:rPr>
+            </w:pPr>
+            <w:r>
+              <w:rPr>
+                <w:rFonts w:ascii="Arial" w:hAnsi="Arial" w:cs="Arial"/>
+                <w:sz w:val="20"/>
+                <w:szCs w:val="20"/>
+              </w:rPr>
+              <w:t>&lt;b&gt;NO CLASS&lt;/b&gt;</w:t>
+            </w:r>
+            <w:bookmarkStart w:id="0" w:name="_GoBack"/>
+            <w:bookmarkEnd w:id="0"/>
+          </w:p>
+        </w:tc>
+      </w:tr>
+      <w:tr>
+        <w:trPr>
+          <w:trHeight w:val="279"/>
+        </w:trPr>
+        <w:tc>
+          <w:tcPr>
+            <w:tcW w:w="960" w:type="dxa"/>
+            <w:tcBorders>
+              <w:top w:val="nil"/>
+              <w:left w:val="single" w:sz="4" w:space="0" w:color="auto"/>
+              <w:bottom w:val="single" w:sz="4" w:space="0" w:color="auto"/>
+              <w:right w:val="single" w:sz="4" w:space="0" w:color="auto"/>
+            </w:tcBorders>
+            <w:shd w:val="clear" w:color="auto" w:fill="auto"/>
+            <w:noWrap/>
+            <w:vAlign w:val="bottom"/>
+            <w:hideMark/>
+          </w:tcPr>
+          <w:p>
+            <w:pPr>
+              <w:jc w:val="right"/>
+              <w:rPr>
+                <w:rFonts w:ascii="Arial" w:hAnsi="Arial" w:cs="Arial"/>
+                <w:sz w:val="20"/>
+                <w:szCs w:val="20"/>
+              </w:rPr>
+            </w:pPr>
+            <w:r>
+              <w:rPr>
+                <w:rFonts w:ascii="Arial" w:hAnsi="Arial" w:cs="Arial"/>
+                <w:sz w:val="20"/>
+                <w:szCs w:val="20"/>
+              </w:rPr>
+              <w:t>13-Mar</w:t>
+            </w:r>
+          </w:p>
+        </w:tc>
+        <w:tc>
+          <w:tcPr>
+            <w:tcW w:w="680" w:type="dxa"/>
+            <w:tcBorders>
+              <w:top w:val="nil"/>
+              <w:left w:val="nil"/>
+              <w:bottom w:val="single" w:sz="4" w:space="0" w:color="auto"/>
+              <w:right w:val="single" w:sz="4" w:space="0" w:color="auto"/>
+            </w:tcBorders>
+            <w:shd w:val="clear" w:color="auto" w:fill="auto"/>
+            <w:vAlign w:val="center"/>
+            <w:hideMark/>
+          </w:tcPr>
+          <w:p>
+            <w:pPr>
+              <w:jc w:val="center"/>
+              <w:rPr>
+                <w:rFonts w:ascii="Arial" w:hAnsi="Arial" w:cs="Arial"/>
+                <w:sz w:val="20"/>
+                <w:szCs w:val="20"/>
+              </w:rPr>
+            </w:pPr>
+            <w:r>
+              <w:rPr>
+                <w:rFonts w:ascii="Arial" w:hAnsi="Arial" w:cs="Arial"/>
+                <w:sz w:val="20"/>
+                <w:szCs w:val="20"/>
+              </w:rPr>
+              <w:t>T</w:t>
+            </w:r>
+          </w:p>
+        </w:tc>
+        <w:tc>
+          <w:tcPr>
+            <w:tcW w:w="6995" w:type="dxa"/>
+            <w:tcBorders>
+              <w:top w:val="nil"/>
+              <w:left w:val="nil"/>
+              <w:bottom w:val="single" w:sz="4" w:space="0" w:color="auto"/>
+              <w:right w:val="single" w:sz="4" w:space="0" w:color="auto"/>
+            </w:tcBorders>
+            <w:shd w:val="clear" w:color="auto" w:fill="auto"/>
+            <w:noWrap/>
+            <w:vAlign w:val="center"/>
+            <w:hideMark/>
+          </w:tcPr>
+          <w:p>
+            <w:pPr>
+              <w:rPr>
+                <w:color w:val="000000"/>
+                <w:sz w:val="22"/>
+                <w:szCs w:val="22"/>
+              </w:rPr>
+            </w:pPr>
+            <w:r>
+              <w:rPr>
+                <w:color w:val="000000"/>
+                <w:sz w:val="22"/>
+                <w:szCs w:val="22"/>
+              </w:rPr>
+              <w:t>Review</w:t>
+            </w:r>
+          </w:p>
+        </w:tc>
+      </w:tr>
+      <w:tr>
+        <w:trPr>
+          <w:trHeight w:val="279"/>
+        </w:trPr>
+        <w:tc>
+          <w:tcPr>
+            <w:tcW w:w="960" w:type="dxa"/>
+            <w:tcBorders>
+              <w:top w:val="nil"/>
+              <w:left w:val="single" w:sz="4" w:space="0" w:color="auto"/>
+              <w:bottom w:val="single" w:sz="4" w:space="0" w:color="auto"/>
+              <w:right w:val="single" w:sz="4" w:space="0" w:color="auto"/>
+            </w:tcBorders>
+            <w:shd w:val="clear" w:color="auto" w:fill="auto"/>
+            <w:noWrap/>
+            <w:vAlign w:val="bottom"/>
+            <w:hideMark/>
+          </w:tcPr>
+          <w:p>
+            <w:pPr>
+              <w:jc w:val="right"/>
+              <w:rPr>
+                <w:rFonts w:ascii="Arial" w:hAnsi="Arial" w:cs="Arial"/>
+                <w:sz w:val="20"/>
+                <w:szCs w:val="20"/>
+              </w:rPr>
+            </w:pPr>
+            <w:r>
+              <w:rPr>
+                <w:rFonts w:ascii="Arial" w:hAnsi="Arial" w:cs="Arial"/>
+                <w:sz w:val="20"/>
+                <w:szCs w:val="20"/>
+              </w:rPr>
+              <w:t>15-Mar</w:t>
+            </w:r>
+          </w:p>
+        </w:tc>
+        <w:tc>
+          <w:tcPr>
+            <w:tcW w:w="680" w:type="dxa"/>
+            <w:tcBorders>
+              <w:top w:val="nil"/>
+              <w:left w:val="nil"/>
+              <w:bottom w:val="single" w:sz="4" w:space="0" w:color="auto"/>
+              <w:right w:val="single" w:sz="4" w:space="0" w:color="auto"/>
+            </w:tcBorders>
+            <w:shd w:val="clear" w:color="auto" w:fill="auto"/>
+            <w:vAlign w:val="center"/>
+            <w:hideMark/>
+          </w:tcPr>
+          <w:p>
+            <w:pPr>
+              <w:jc w:val="center"/>
+              <w:rPr>
+                <w:rFonts w:ascii="Arial" w:hAnsi="Arial" w:cs="Arial"/>
+                <w:sz w:val="20"/>
+                <w:szCs w:val="20"/>
+              </w:rPr>
+            </w:pPr>
+            <w:proofErr w:type="spellStart"/>
+            <w:r>
+              <w:rPr>
+                <w:rFonts w:ascii="Arial" w:hAnsi="Arial" w:cs="Arial"/>
+                <w:sz w:val="20"/>
+                <w:szCs w:val="20"/>
+              </w:rPr>
+              <w:t>Th</w:t>
+            </w:r>
+            <w:proofErr w:type="spellEnd"/>
+          </w:p>
+        </w:tc>
+        <w:tc>
+          <w:tcPr>
+            <w:tcW w:w="6995" w:type="dxa"/>
+            <w:tcBorders>
+              <w:top w:val="nil"/>
+              <w:left w:val="nil"/>
+              <w:bottom w:val="single" w:sz="4" w:space="0" w:color="auto"/>
+              <w:right w:val="single" w:sz="4" w:space="0" w:color="auto"/>
+            </w:tcBorders>
+            <w:shd w:val="clear" w:color="auto" w:fill="auto"/>
+            <w:noWrap/>
+            <w:vAlign w:val="center"/>
+            <w:hideMark/>
+          </w:tcPr>
+          <w:p>
+            <w:pPr>
+              <w:rPr>
+                <w:b/>
+                <w:bCs/>
+                <w:color w:val="000000"/>
+                <w:sz w:val="22"/>
+                <w:szCs w:val="22"/>
+              </w:rPr>
+            </w:pPr>
+            <w:r>
+              <w:rPr>
+                <w:b/>
+                <w:bCs/>
+                <w:color w:val="000000"/>
+                <w:sz w:val="22"/>
+                <w:szCs w:val="22"/>
+              </w:rPr>
+              <w:t>TEST 2</w:t>
+            </w:r>
+          </w:p>
+        </w:tc>
+      </w:tr>
+      <w:tr>
+        <w:trPr>
+          <w:trHeight w:val="279"/>
+        </w:trPr>
+        <w:tc>
+          <w:tcPr>
+            <w:tcW w:w="960" w:type="dxa"/>
+            <w:tcBorders>
+              <w:top w:val="nil"/>
+              <w:left w:val="single" w:sz="4" w:space="0" w:color="auto"/>
+              <w:bottom w:val="single" w:sz="4" w:space="0" w:color="auto"/>
+              <w:right w:val="single" w:sz="4" w:space="0" w:color="auto"/>
+            </w:tcBorders>
+            <w:shd w:val="clear" w:color="auto" w:fill="auto"/>
+            <w:noWrap/>
+            <w:vAlign w:val="bottom"/>
+            <w:hideMark/>
+          </w:tcPr>
+          <w:p>
+            <w:pPr>
+              <w:jc w:val="right"/>
+              <w:rPr>
+                <w:rFonts w:ascii="Arial" w:hAnsi="Arial" w:cs="Arial"/>
+                <w:sz w:val="20"/>
+                <w:szCs w:val="20"/>
+              </w:rPr>
+            </w:pPr>
+            <w:r>
+              <w:rPr>
+                <w:rFonts w:ascii="Arial" w:hAnsi="Arial" w:cs="Arial"/>
+                <w:sz w:val="20"/>
+                <w:szCs w:val="20"/>
+              </w:rPr>
+              <w:t>20-Mar</w:t>
+            </w:r>
+          </w:p>
+        </w:tc>
+        <w:tc>
+          <w:tcPr>
+            <w:tcW w:w="680" w:type="dxa"/>
+            <w:tcBorders>
+              <w:top w:val="nil"/>
+              <w:left w:val="nil"/>
+              <w:bottom w:val="single" w:sz="4" w:space="0" w:color="auto"/>
+              <w:right w:val="single" w:sz="4" w:space="0" w:color="auto"/>
+            </w:tcBorders>
+            <w:shd w:val="clear" w:color="auto" w:fill="auto"/>
+            <w:vAlign w:val="center"/>
+            <w:hideMark/>
+          </w:tcPr>
+          <w:p>
+            <w:pPr>
+              <w:jc w:val="center"/>
+              <w:rPr>
+                <w:rFonts w:ascii="Arial" w:hAnsi="Arial" w:cs="Arial"/>
+                <w:sz w:val="20"/>
+                <w:szCs w:val="20"/>
+              </w:rPr>
+            </w:pPr>
+            <w:r>
+              <w:rPr>
+                <w:rFonts w:ascii="Arial" w:hAnsi="Arial" w:cs="Arial"/>
+                <w:sz w:val="20"/>
+                <w:szCs w:val="20"/>
+              </w:rPr>
+              <w:t>T</w:t>
+            </w:r>
+          </w:p>
+        </w:tc>
+        <w:tc>
+          <w:tcPr>
+            <w:tcW w:w="6995" w:type="dxa"/>
+            <w:tcBorders>
+              <w:top w:val="nil"/>
+              <w:left w:val="nil"/>
+              <w:bottom w:val="single" w:sz="4" w:space="0" w:color="auto"/>
+              <w:right w:val="single" w:sz="4" w:space="0" w:color="auto"/>
+            </w:tcBorders>
+            <w:shd w:val="clear" w:color="auto" w:fill="auto"/>
+            <w:noWrap/>
+            <w:vAlign w:val="center"/>
+            <w:hideMark/>
+          </w:tcPr>
+          <w:p>
+            <w:pPr>
+              <w:rPr>
+                <w:color w:val="000000"/>
+                <w:sz w:val="22"/>
+                <w:szCs w:val="22"/>
+              </w:rPr>
+            </w:pPr>
+            <w:r>
+              <w:rPr>
+                <w:color w:val="000000"/>
+                <w:sz w:val="22"/>
+                <w:szCs w:val="22"/>
+              </w:rPr>
+              <w:t>Exercise 4.1 Part I and Exercise 4.2 Part I</w:t>
+            </w:r>
+          </w:p>
+        </w:tc>
+      </w:tr>
+      <w:tr>
+        <w:trPr>
+          <w:trHeight w:val="279"/>
+        </w:trPr>
+        <w:tc>
+          <w:tcPr>
+            <w:tcW w:w="960" w:type="dxa"/>
+            <w:tcBorders>
+              <w:top w:val="nil"/>
+              <w:left w:val="single" w:sz="4" w:space="0" w:color="auto"/>
+              <w:bottom w:val="single" w:sz="4" w:space="0" w:color="auto"/>
+              <w:right w:val="single" w:sz="4" w:space="0" w:color="auto"/>
+            </w:tcBorders>
+            <w:shd w:val="clear" w:color="auto" w:fill="auto"/>
+            <w:noWrap/>
+            <w:vAlign w:val="bottom"/>
+            <w:hideMark/>
+          </w:tcPr>
+          <w:p>
+            <w:pPr>
+              <w:jc w:val="right"/>
+              <w:rPr>
+                <w:rFonts w:ascii="Arial" w:hAnsi="Arial" w:cs="Arial"/>
+                <w:sz w:val="20"/>
+                <w:szCs w:val="20"/>
+              </w:rPr>
+            </w:pPr>
+            <w:r>
+              <w:rPr>
+                <w:rFonts w:ascii="Arial" w:hAnsi="Arial" w:cs="Arial"/>
+                <w:sz w:val="20"/>
+                <w:szCs w:val="20"/>
+              </w:rPr>
+              <w:t>22-Mar</w:t>
+            </w:r>
+          </w:p>
+        </w:tc>
+        <w:tc>
+          <w:tcPr>
+            <w:tcW w:w="680" w:type="dxa"/>
+            <w:tcBorders>
+              <w:top w:val="nil"/>
+              <w:left w:val="nil"/>
+              <w:bottom w:val="single" w:sz="4" w:space="0" w:color="auto"/>
+              <w:right w:val="single" w:sz="4" w:space="0" w:color="auto"/>
+            </w:tcBorders>
+            <w:shd w:val="clear" w:color="auto" w:fill="auto"/>
+            <w:vAlign w:val="center"/>
+            <w:hideMark/>
+          </w:tcPr>
+          <w:p>
+            <w:pPr>
+              <w:jc w:val="center"/>
+              <w:rPr>
+                <w:rFonts w:ascii="Arial" w:hAnsi="Arial" w:cs="Arial"/>
+                <w:sz w:val="20"/>
+                <w:szCs w:val="20"/>
+              </w:rPr>
+            </w:pPr>
+            <w:proofErr w:type="spellStart"/>
+            <w:r>
+              <w:rPr>
+                <w:rFonts w:ascii="Arial" w:hAnsi="Arial" w:cs="Arial"/>
+                <w:sz w:val="20"/>
+                <w:szCs w:val="20"/>
+              </w:rPr>
+              <w:t>Th</w:t>
+            </w:r>
+            <w:proofErr w:type="spellEnd"/>
+          </w:p>
+        </w:tc>
+        <w:tc>
+          <w:tcPr>
+            <w:tcW w:w="6995" w:type="dxa"/>
+            <w:tcBorders>
+              <w:top w:val="nil"/>
+              <w:left w:val="nil"/>
+              <w:bottom w:val="single" w:sz="4" w:space="0" w:color="auto"/>
+              <w:right w:val="single" w:sz="4" w:space="0" w:color="auto"/>
+            </w:tcBorders>
+            <w:shd w:val="clear" w:color="auto" w:fill="auto"/>
+            <w:noWrap/>
+            <w:vAlign w:val="center"/>
+            <w:hideMark/>
+          </w:tcPr>
+          <w:p>
+            <w:pPr>
+              <w:rPr>
+                <w:color w:val="000000"/>
+                <w:sz w:val="22"/>
+                <w:szCs w:val="22"/>
+              </w:rPr>
+            </w:pPr>
+            <w:r>
+              <w:rPr>
+                <w:color w:val="000000"/>
+                <w:sz w:val="22"/>
+                <w:szCs w:val="22"/>
+              </w:rPr>
+              <w:t>Exercise 4.3: Venn Diagrams for Propositions</w:t>
+            </w:r>
+          </w:p>
+        </w:tc>
+      </w:tr>
+      <w:tr>
+        <w:trPr>
+          <w:trHeight w:val="279"/>
+        </w:trPr>
+        <w:tc>
+          <w:tcPr>
+            <w:tcW w:w="960" w:type="dxa"/>
+            <w:tcBorders>
+              <w:top w:val="nil"/>
+              <w:left w:val="single" w:sz="4" w:space="0" w:color="auto"/>
+              <w:bottom w:val="single" w:sz="4" w:space="0" w:color="auto"/>
+              <w:right w:val="single" w:sz="4" w:space="0" w:color="auto"/>
+            </w:tcBorders>
+            <w:shd w:val="clear" w:color="auto" w:fill="auto"/>
+            <w:noWrap/>
+            <w:vAlign w:val="bottom"/>
+            <w:hideMark/>
+          </w:tcPr>
+          <w:p>
+            <w:pPr>
+              <w:jc w:val="right"/>
+              <w:rPr>
+                <w:rFonts w:ascii="Arial" w:hAnsi="Arial" w:cs="Arial"/>
+                <w:sz w:val="20"/>
+                <w:szCs w:val="20"/>
+              </w:rPr>
+            </w:pPr>
+            <w:r>
+              <w:rPr>
+                <w:rFonts w:ascii="Arial" w:hAnsi="Arial" w:cs="Arial"/>
+                <w:sz w:val="20"/>
+                <w:szCs w:val="20"/>
+              </w:rPr>
+              <w:t>27-Mar</w:t>
+            </w:r>
+          </w:p>
+        </w:tc>
+        <w:tc>
+          <w:tcPr>
+            <w:tcW w:w="680" w:type="dxa"/>
+            <w:tcBorders>
+              <w:top w:val="nil"/>
+              <w:left w:val="nil"/>
+              <w:bottom w:val="single" w:sz="4" w:space="0" w:color="auto"/>
+              <w:right w:val="single" w:sz="4" w:space="0" w:color="auto"/>
+            </w:tcBorders>
+            <w:shd w:val="clear" w:color="auto" w:fill="auto"/>
+            <w:vAlign w:val="center"/>
+            <w:hideMark/>
+          </w:tcPr>
+          <w:p>
+            <w:pPr>
+              <w:jc w:val="center"/>
+              <w:rPr>
+                <w:rFonts w:ascii="Arial" w:hAnsi="Arial" w:cs="Arial"/>
+                <w:sz w:val="20"/>
+                <w:szCs w:val="20"/>
+              </w:rPr>
+            </w:pPr>
+            <w:r>
+              <w:rPr>
+                <w:rFonts w:ascii="Arial" w:hAnsi="Arial" w:cs="Arial"/>
+                <w:sz w:val="20"/>
+                <w:szCs w:val="20"/>
+              </w:rPr>
+              <w:t>T</w:t>
+            </w:r>
+          </w:p>
+        </w:tc>
+        <w:tc>
+          <w:tcPr>
+            <w:tcW w:w="6995" w:type="dxa"/>
+            <w:tcBorders>
+              <w:top w:val="nil"/>
+              <w:left w:val="nil"/>
+              <w:bottom w:val="single" w:sz="4" w:space="0" w:color="auto"/>
+              <w:right w:val="single" w:sz="4" w:space="0" w:color="auto"/>
+            </w:tcBorders>
+            <w:shd w:val="clear" w:color="auto" w:fill="auto"/>
+            <w:noWrap/>
+            <w:vAlign w:val="center"/>
+            <w:hideMark/>
+          </w:tcPr>
+          <w:p>
+            <w:pPr>
+              <w:rPr>
+                <w:color w:val="000000"/>
+                <w:sz w:val="22"/>
+                <w:szCs w:val="22"/>
+              </w:rPr>
+            </w:pPr>
+            <w:r>
+              <w:rPr>
+                <w:color w:val="000000"/>
+                <w:sz w:val="22"/>
+                <w:szCs w:val="22"/>
+              </w:rPr>
+              <w:t>Exercise 5.2 Part I: Valid or Not? (using diagrams)</w:t>
+            </w:r>
+          </w:p>
+        </w:tc>
+      </w:tr>
+      <w:tr>
+        <w:trPr>
+          <w:trHeight w:val="279"/>
+        </w:trPr>
+        <w:tc>
+          <w:tcPr>
+            <w:tcW w:w="960" w:type="dxa"/>
+            <w:tcBorders>
+              <w:top w:val="nil"/>
+              <w:left w:val="single" w:sz="4" w:space="0" w:color="auto"/>
+              <w:bottom w:val="single" w:sz="4" w:space="0" w:color="auto"/>
+              <w:right w:val="single" w:sz="4" w:space="0" w:color="auto"/>
+            </w:tcBorders>
+            <w:shd w:val="clear" w:color="auto" w:fill="auto"/>
+            <w:noWrap/>
+            <w:vAlign w:val="bottom"/>
+            <w:hideMark/>
+          </w:tcPr>
+          <w:p>
+            <w:pPr>
+              <w:jc w:val="right"/>
+              <w:rPr>
+                <w:rFonts w:ascii="Arial" w:hAnsi="Arial" w:cs="Arial"/>
+                <w:sz w:val="20"/>
+                <w:szCs w:val="20"/>
+              </w:rPr>
+            </w:pPr>
+            <w:r>
+              <w:rPr>
+                <w:rFonts w:ascii="Arial" w:hAnsi="Arial" w:cs="Arial"/>
+                <w:sz w:val="20"/>
+                <w:szCs w:val="20"/>
+              </w:rPr>
+              <w:t>29-Mar</w:t>
+            </w:r>
+          </w:p>
+        </w:tc>
+        <w:tc>
+          <w:tcPr>
+            <w:tcW w:w="680" w:type="dxa"/>
+            <w:tcBorders>
+              <w:top w:val="nil"/>
+              <w:left w:val="nil"/>
+              <w:bottom w:val="single" w:sz="4" w:space="0" w:color="auto"/>
+              <w:right w:val="single" w:sz="4" w:space="0" w:color="auto"/>
+            </w:tcBorders>
+            <w:shd w:val="clear" w:color="auto" w:fill="auto"/>
+            <w:vAlign w:val="center"/>
+            <w:hideMark/>
+          </w:tcPr>
+          <w:p>
+            <w:pPr>
+              <w:jc w:val="center"/>
+              <w:rPr>
+                <w:rFonts w:ascii="Arial" w:hAnsi="Arial" w:cs="Arial"/>
+                <w:sz w:val="20"/>
+                <w:szCs w:val="20"/>
+              </w:rPr>
+            </w:pPr>
+            <w:proofErr w:type="spellStart"/>
+            <w:r>
+              <w:rPr>
+                <w:rFonts w:ascii="Arial" w:hAnsi="Arial" w:cs="Arial"/>
+                <w:sz w:val="20"/>
+                <w:szCs w:val="20"/>
+              </w:rPr>
+              <w:t>Th</w:t>
+            </w:r>
+            <w:proofErr w:type="spellEnd"/>
+          </w:p>
+        </w:tc>
+        <w:tc>
+          <w:tcPr>
+            <w:tcW w:w="6995" w:type="dxa"/>
+            <w:tcBorders>
+              <w:top w:val="nil"/>
+              <w:left w:val="nil"/>
+              <w:bottom w:val="single" w:sz="4" w:space="0" w:color="auto"/>
+              <w:right w:val="single" w:sz="4" w:space="0" w:color="auto"/>
+            </w:tcBorders>
+            <w:shd w:val="clear" w:color="auto" w:fill="auto"/>
+            <w:noWrap/>
+            <w:vAlign w:val="center"/>
+            <w:hideMark/>
+          </w:tcPr>
+          <w:p>
+            <w:pPr>
+              <w:rPr>
+                <w:color w:val="000000"/>
+                <w:sz w:val="22"/>
+                <w:szCs w:val="22"/>
+              </w:rPr>
+            </w:pPr>
+            <w:r>
+              <w:rPr>
+                <w:color w:val="000000"/>
+                <w:sz w:val="22"/>
+                <w:szCs w:val="22"/>
+              </w:rPr>
+              <w:t>Exercise 4.7: Translate into Standard Form</w:t>
+            </w:r>
+          </w:p>
+        </w:tc>
+      </w:tr>
+      <w:tr>
+        <w:trPr>
+          <w:trHeight w:val="279"/>
+        </w:trPr>
+        <w:tc>
+          <w:tcPr>
+            <w:tcW w:w="960" w:type="dxa"/>
+            <w:tcBorders>
+              <w:top w:val="nil"/>
+              <w:left w:val="single" w:sz="4" w:space="0" w:color="auto"/>
+              <w:bottom w:val="single" w:sz="4" w:space="0" w:color="auto"/>
+              <w:right w:val="single" w:sz="4" w:space="0" w:color="auto"/>
+            </w:tcBorders>
+            <w:shd w:val="clear" w:color="auto" w:fill="auto"/>
+            <w:noWrap/>
+            <w:vAlign w:val="bottom"/>
+            <w:hideMark/>
+          </w:tcPr>
+          <w:p>
+            <w:pPr>
+              <w:jc w:val="right"/>
+              <w:rPr>
+                <w:rFonts w:ascii="Arial" w:hAnsi="Arial" w:cs="Arial"/>
+                <w:sz w:val="20"/>
+                <w:szCs w:val="20"/>
+              </w:rPr>
+            </w:pPr>
+            <w:r>
+              <w:rPr>
+                <w:rFonts w:ascii="Arial" w:hAnsi="Arial" w:cs="Arial"/>
+                <w:sz w:val="20"/>
+                <w:szCs w:val="20"/>
+              </w:rPr>
+              <w:t>3-Apr</w:t>
+            </w:r>
+          </w:p>
+        </w:tc>
+        <w:tc>
+          <w:tcPr>
+            <w:tcW w:w="680" w:type="dxa"/>
+            <w:tcBorders>
+              <w:top w:val="nil"/>
+              <w:left w:val="nil"/>
+              <w:bottom w:val="single" w:sz="4" w:space="0" w:color="auto"/>
+              <w:right w:val="single" w:sz="4" w:space="0" w:color="auto"/>
+            </w:tcBorders>
+            <w:shd w:val="clear" w:color="auto" w:fill="auto"/>
+            <w:vAlign w:val="center"/>
+            <w:hideMark/>
+          </w:tcPr>
+          <w:p>
+            <w:pPr>
+              <w:jc w:val="center"/>
+              <w:rPr>
+                <w:rFonts w:ascii="Arial" w:hAnsi="Arial" w:cs="Arial"/>
+                <w:sz w:val="20"/>
+                <w:szCs w:val="20"/>
+              </w:rPr>
+            </w:pPr>
+            <w:r>
+              <w:rPr>
+                <w:rFonts w:ascii="Arial" w:hAnsi="Arial" w:cs="Arial"/>
+                <w:sz w:val="20"/>
+                <w:szCs w:val="20"/>
+              </w:rPr>
+              <w:t>T</w:t>
+            </w:r>
+          </w:p>
+        </w:tc>
+        <w:tc>
+          <w:tcPr>
+            <w:tcW w:w="6995" w:type="dxa"/>
+            <w:tcBorders>
+              <w:top w:val="nil"/>
+              <w:left w:val="nil"/>
+              <w:bottom w:val="single" w:sz="4" w:space="0" w:color="auto"/>
+              <w:right w:val="single" w:sz="4" w:space="0" w:color="auto"/>
+            </w:tcBorders>
+            <w:shd w:val="clear" w:color="auto" w:fill="auto"/>
+            <w:noWrap/>
+            <w:vAlign w:val="center"/>
+            <w:hideMark/>
+          </w:tcPr>
+          <w:p>
+            <w:pPr>
+              <w:rPr>
+                <w:color w:val="000000"/>
+                <w:sz w:val="22"/>
+                <w:szCs w:val="22"/>
+              </w:rPr>
+            </w:pPr>
+            <w:r>
+              <w:rPr>
+                <w:color w:val="000000"/>
+                <w:sz w:val="22"/>
+                <w:szCs w:val="22"/>
+              </w:rPr>
+              <w:t xml:space="preserve">Review </w:t>
+            </w:r>
+          </w:p>
+        </w:tc>
+      </w:tr>
+      <w:tr>
+        <w:trPr>
+          <w:trHeight w:val="279"/>
+        </w:trPr>
+        <w:tc>
+          <w:tcPr>
+            <w:tcW w:w="960" w:type="dxa"/>
+            <w:tcBorders>
+              <w:top w:val="nil"/>
+              <w:left w:val="single" w:sz="4" w:space="0" w:color="auto"/>
+              <w:bottom w:val="single" w:sz="4" w:space="0" w:color="auto"/>
+              <w:right w:val="single" w:sz="4" w:space="0" w:color="auto"/>
+            </w:tcBorders>
+            <w:shd w:val="clear" w:color="auto" w:fill="auto"/>
+            <w:noWrap/>
+            <w:vAlign w:val="bottom"/>
+            <w:hideMark/>
+          </w:tcPr>
+          <w:p>
+            <w:pPr>
+              <w:jc w:val="right"/>
+              <w:rPr>
+                <w:rFonts w:ascii="Arial" w:hAnsi="Arial" w:cs="Arial"/>
+                <w:sz w:val="20"/>
+                <w:szCs w:val="20"/>
+              </w:rPr>
+            </w:pPr>
+            <w:r>
+              <w:rPr>
+                <w:rFonts w:ascii="Arial" w:hAnsi="Arial" w:cs="Arial"/>
+                <w:sz w:val="20"/>
+                <w:szCs w:val="20"/>
+              </w:rPr>
+              <w:t>5-Apr</w:t>
+            </w:r>
+          </w:p>
+        </w:tc>
+        <w:tc>
+          <w:tcPr>
+            <w:tcW w:w="680" w:type="dxa"/>
+            <w:tcBorders>
+              <w:top w:val="nil"/>
+              <w:left w:val="nil"/>
+              <w:bottom w:val="single" w:sz="4" w:space="0" w:color="auto"/>
+              <w:right w:val="single" w:sz="4" w:space="0" w:color="auto"/>
+            </w:tcBorders>
+            <w:shd w:val="clear" w:color="auto" w:fill="auto"/>
+            <w:vAlign w:val="center"/>
+            <w:hideMark/>
+          </w:tcPr>
+          <w:p>
+            <w:pPr>
+              <w:jc w:val="center"/>
+              <w:rPr>
+                <w:rFonts w:ascii="Arial" w:hAnsi="Arial" w:cs="Arial"/>
+                <w:sz w:val="20"/>
+                <w:szCs w:val="20"/>
+              </w:rPr>
+            </w:pPr>
+            <w:proofErr w:type="spellStart"/>
+            <w:r>
+              <w:rPr>
+                <w:rFonts w:ascii="Arial" w:hAnsi="Arial" w:cs="Arial"/>
+                <w:sz w:val="20"/>
+                <w:szCs w:val="20"/>
+              </w:rPr>
+              <w:t>Th</w:t>
+            </w:r>
+            <w:proofErr w:type="spellEnd"/>
+          </w:p>
+        </w:tc>
+        <w:tc>
+          <w:tcPr>
+            <w:tcW w:w="6995" w:type="dxa"/>
+            <w:tcBorders>
+              <w:top w:val="nil"/>
+              <w:left w:val="nil"/>
+              <w:bottom w:val="single" w:sz="4" w:space="0" w:color="auto"/>
+              <w:right w:val="single" w:sz="4" w:space="0" w:color="auto"/>
+            </w:tcBorders>
+            <w:shd w:val="clear" w:color="auto" w:fill="auto"/>
+            <w:noWrap/>
+            <w:vAlign w:val="center"/>
+            <w:hideMark/>
+          </w:tcPr>
+          <w:p>
+            <w:pPr>
+              <w:rPr>
+                <w:b/>
+                <w:bCs/>
+                <w:color w:val="000000"/>
+                <w:sz w:val="22"/>
+                <w:szCs w:val="22"/>
+              </w:rPr>
+            </w:pPr>
+            <w:r>
+              <w:rPr>
+                <w:b/>
+                <w:bCs/>
+                <w:color w:val="000000"/>
+                <w:sz w:val="22"/>
+                <w:szCs w:val="22"/>
+              </w:rPr>
+              <w:t>TEST 3</w:t>
+            </w:r>
+          </w:p>
+        </w:tc>
+      </w:tr>
+      <w:tr>
+        <w:trPr>
+          <w:trHeight w:val="279"/>
+        </w:trPr>
+        <w:tc>
+          <w:tcPr>
+            <w:tcW w:w="960" w:type="dxa"/>
+            <w:tcBorders>
+              <w:top w:val="nil"/>
+              <w:left w:val="single" w:sz="4" w:space="0" w:color="auto"/>
+              <w:bottom w:val="single" w:sz="4" w:space="0" w:color="auto"/>
+              <w:right w:val="single" w:sz="4" w:space="0" w:color="auto"/>
+            </w:tcBorders>
+            <w:shd w:val="clear" w:color="auto" w:fill="auto"/>
+            <w:noWrap/>
+            <w:vAlign w:val="bottom"/>
+            <w:hideMark/>
+          </w:tcPr>
+          <w:p>
+            <w:pPr>
+              <w:jc w:val="right"/>
+              <w:rPr>
+                <w:rFonts w:ascii="Arial" w:hAnsi="Arial" w:cs="Arial"/>
+                <w:sz w:val="20"/>
+                <w:szCs w:val="20"/>
+              </w:rPr>
+            </w:pPr>
+            <w:r>
+              <w:rPr>
+                <w:rFonts w:ascii="Arial" w:hAnsi="Arial" w:cs="Arial"/>
+                <w:sz w:val="20"/>
+                <w:szCs w:val="20"/>
+              </w:rPr>
+              <w:t>10-Apr</w:t>
+            </w:r>
+          </w:p>
+        </w:tc>
+        <w:tc>
+          <w:tcPr>
+            <w:tcW w:w="680" w:type="dxa"/>
+            <w:tcBorders>
+              <w:top w:val="nil"/>
+              <w:left w:val="nil"/>
+              <w:bottom w:val="single" w:sz="4" w:space="0" w:color="auto"/>
+              <w:right w:val="single" w:sz="4" w:space="0" w:color="auto"/>
+            </w:tcBorders>
+            <w:shd w:val="clear" w:color="auto" w:fill="auto"/>
+            <w:vAlign w:val="center"/>
+            <w:hideMark/>
+          </w:tcPr>
+          <w:p>
+            <w:pPr>
+              <w:jc w:val="center"/>
+              <w:rPr>
+                <w:rFonts w:ascii="Arial" w:hAnsi="Arial" w:cs="Arial"/>
+                <w:sz w:val="20"/>
+                <w:szCs w:val="20"/>
+              </w:rPr>
+            </w:pPr>
+            <w:r>
+              <w:rPr>
+                <w:rFonts w:ascii="Arial" w:hAnsi="Arial" w:cs="Arial"/>
+                <w:sz w:val="20"/>
+                <w:szCs w:val="20"/>
+              </w:rPr>
+              <w:t>T</w:t>
+            </w:r>
+          </w:p>
+        </w:tc>
+        <w:tc>
+          <w:tcPr>
+            <w:tcW w:w="6995" w:type="dxa"/>
+            <w:tcBorders>
+              <w:top w:val="nil"/>
+              <w:left w:val="nil"/>
+              <w:bottom w:val="single" w:sz="4" w:space="0" w:color="auto"/>
+              <w:right w:val="single" w:sz="4" w:space="0" w:color="auto"/>
+            </w:tcBorders>
+            <w:shd w:val="clear" w:color="auto" w:fill="auto"/>
+            <w:noWrap/>
+            <w:vAlign w:val="center"/>
+            <w:hideMark/>
+          </w:tcPr>
+          <w:p>
+            <w:pPr>
+              <w:rPr>
+                <w:color w:val="000000"/>
+                <w:sz w:val="22"/>
+                <w:szCs w:val="22"/>
+              </w:rPr>
+            </w:pPr>
+            <w:r>
+              <w:rPr>
+                <w:color w:val="000000"/>
+                <w:sz w:val="22"/>
+                <w:szCs w:val="22"/>
+              </w:rPr>
+              <w:t>Begin Unit 4: Fallacies</w:t>
+            </w:r>
+          </w:p>
+        </w:tc>
+      </w:tr>
+      <w:tr>
+        <w:trPr>
+          <w:trHeight w:val="279"/>
+        </w:trPr>
+        <w:tc>
+          <w:tcPr>
+            <w:tcW w:w="960" w:type="dxa"/>
+            <w:tcBorders>
+              <w:top w:val="nil"/>
+              <w:left w:val="single" w:sz="4" w:space="0" w:color="auto"/>
+              <w:bottom w:val="single" w:sz="4" w:space="0" w:color="auto"/>
+              <w:right w:val="single" w:sz="4" w:space="0" w:color="auto"/>
+            </w:tcBorders>
+            <w:shd w:val="clear" w:color="auto" w:fill="auto"/>
+            <w:noWrap/>
+            <w:vAlign w:val="bottom"/>
+            <w:hideMark/>
+          </w:tcPr>
+          <w:p>
+            <w:pPr>
+              <w:jc w:val="right"/>
+              <w:rPr>
+                <w:rFonts w:ascii="Arial" w:hAnsi="Arial" w:cs="Arial"/>
+                <w:sz w:val="20"/>
+                <w:szCs w:val="20"/>
+              </w:rPr>
+            </w:pPr>
+            <w:r>
+              <w:rPr>
+                <w:rFonts w:ascii="Arial" w:hAnsi="Arial" w:cs="Arial"/>
+                <w:sz w:val="20"/>
+                <w:szCs w:val="20"/>
+              </w:rPr>
+              <w:t>12-Apr</w:t>
+            </w:r>
+          </w:p>
+        </w:tc>
+        <w:tc>
+          <w:tcPr>
+            <w:tcW w:w="680" w:type="dxa"/>
+            <w:tcBorders>
+              <w:top w:val="nil"/>
+              <w:left w:val="nil"/>
+              <w:bottom w:val="single" w:sz="4" w:space="0" w:color="auto"/>
+              <w:right w:val="single" w:sz="4" w:space="0" w:color="auto"/>
+            </w:tcBorders>
+            <w:shd w:val="clear" w:color="auto" w:fill="auto"/>
+            <w:vAlign w:val="center"/>
+            <w:hideMark/>
+          </w:tcPr>
+          <w:p>
+            <w:pPr>
+              <w:jc w:val="center"/>
+              <w:rPr>
+                <w:rFonts w:ascii="Arial" w:hAnsi="Arial" w:cs="Arial"/>
+                <w:sz w:val="20"/>
+                <w:szCs w:val="20"/>
+              </w:rPr>
+            </w:pPr>
+            <w:proofErr w:type="spellStart"/>
+            <w:r>
+              <w:rPr>
+                <w:rFonts w:ascii="Arial" w:hAnsi="Arial" w:cs="Arial"/>
+                <w:sz w:val="20"/>
+                <w:szCs w:val="20"/>
+              </w:rPr>
+              <w:t>Th</w:t>
+            </w:r>
+            <w:proofErr w:type="spellEnd"/>
+          </w:p>
+        </w:tc>
+        <w:tc>
+          <w:tcPr>
+            <w:tcW w:w="6995" w:type="dxa"/>
+            <w:tcBorders>
+              <w:top w:val="nil"/>
+              <w:left w:val="nil"/>
+              <w:bottom w:val="single" w:sz="4" w:space="0" w:color="auto"/>
+              <w:right w:val="single" w:sz="4" w:space="0" w:color="auto"/>
+            </w:tcBorders>
+            <w:shd w:val="clear" w:color="auto" w:fill="auto"/>
+            <w:noWrap/>
+            <w:vAlign w:val="center"/>
+            <w:hideMark/>
+          </w:tcPr>
+          <w:p>
+            <w:pPr>
+              <w:rPr>
+                <w:color w:val="000000"/>
+                <w:sz w:val="22"/>
+                <w:szCs w:val="22"/>
+              </w:rPr>
+            </w:pPr>
+            <w:r>
+              <w:rPr>
+                <w:color w:val="000000"/>
+                <w:sz w:val="22"/>
+                <w:szCs w:val="22"/>
+              </w:rPr>
+              <w:t>Exercise 3.2 Part I: Name the fallacy</w:t>
+            </w:r>
+          </w:p>
+        </w:tc>
+      </w:tr>
+      <w:tr>
+        <w:trPr>
+          <w:trHeight w:val="279"/>
+        </w:trPr>
+        <w:tc>
+          <w:tcPr>
+            <w:tcW w:w="960" w:type="dxa"/>
+            <w:tcBorders>
+              <w:top w:val="nil"/>
+              <w:left w:val="single" w:sz="4" w:space="0" w:color="auto"/>
+              <w:bottom w:val="single" w:sz="4" w:space="0" w:color="auto"/>
+              <w:right w:val="single" w:sz="4" w:space="0" w:color="auto"/>
+            </w:tcBorders>
+            <w:shd w:val="clear" w:color="auto" w:fill="auto"/>
+            <w:noWrap/>
+            <w:vAlign w:val="bottom"/>
+            <w:hideMark/>
+          </w:tcPr>
+          <w:p>
+            <w:pPr>
+              <w:jc w:val="right"/>
+              <w:rPr>
+                <w:rFonts w:ascii="Arial" w:hAnsi="Arial" w:cs="Arial"/>
+                <w:sz w:val="20"/>
+                <w:szCs w:val="20"/>
+              </w:rPr>
+            </w:pPr>
+            <w:r>
+              <w:rPr>
+                <w:rFonts w:ascii="Arial" w:hAnsi="Arial" w:cs="Arial"/>
+                <w:sz w:val="20"/>
+                <w:szCs w:val="20"/>
+              </w:rPr>
+              <w:t>17-Apr</w:t>
+            </w:r>
+          </w:p>
+        </w:tc>
+        <w:tc>
+          <w:tcPr>
+            <w:tcW w:w="680" w:type="dxa"/>
+            <w:tcBorders>
+              <w:top w:val="nil"/>
+              <w:left w:val="nil"/>
+              <w:bottom w:val="single" w:sz="4" w:space="0" w:color="auto"/>
+              <w:right w:val="single" w:sz="4" w:space="0" w:color="auto"/>
+            </w:tcBorders>
+            <w:shd w:val="clear" w:color="auto" w:fill="auto"/>
+            <w:vAlign w:val="center"/>
+            <w:hideMark/>
+          </w:tcPr>
+          <w:p>
+            <w:pPr>
+              <w:jc w:val="center"/>
+              <w:rPr>
+                <w:rFonts w:ascii="Arial" w:hAnsi="Arial" w:cs="Arial"/>
+                <w:sz w:val="20"/>
+                <w:szCs w:val="20"/>
+              </w:rPr>
+            </w:pPr>
+            <w:r>
+              <w:rPr>
+                <w:rFonts w:ascii="Arial" w:hAnsi="Arial" w:cs="Arial"/>
+                <w:sz w:val="20"/>
+                <w:szCs w:val="20"/>
+              </w:rPr>
+              <w:t>T</w:t>
+            </w:r>
+          </w:p>
+        </w:tc>
+        <w:tc>
+          <w:tcPr>
+            <w:tcW w:w="6995" w:type="dxa"/>
+            <w:tcBorders>
+              <w:top w:val="nil"/>
+              <w:left w:val="nil"/>
+              <w:bottom w:val="single" w:sz="4" w:space="0" w:color="auto"/>
+              <w:right w:val="single" w:sz="4" w:space="0" w:color="auto"/>
+            </w:tcBorders>
+            <w:shd w:val="clear" w:color="auto" w:fill="auto"/>
+            <w:noWrap/>
+            <w:vAlign w:val="center"/>
+            <w:hideMark/>
+          </w:tcPr>
+          <w:p>
+            <w:pPr>
+              <w:rPr>
+                <w:color w:val="000000"/>
+                <w:sz w:val="22"/>
+                <w:szCs w:val="22"/>
+              </w:rPr>
+            </w:pPr>
+            <w:r>
+              <w:rPr>
+                <w:color w:val="000000"/>
+                <w:sz w:val="22"/>
+                <w:szCs w:val="22"/>
+              </w:rPr>
+              <w:t xml:space="preserve">Exercise 3.3 Part I: Name the fallacy </w:t>
+            </w:r>
+          </w:p>
+        </w:tc>
+      </w:tr>
+      <w:tr>
+        <w:trPr>
+          <w:trHeight w:val="279"/>
+        </w:trPr>
+        <w:tc>
+          <w:tcPr>
+            <w:tcW w:w="960" w:type="dxa"/>
+            <w:tcBorders>
+              <w:top w:val="nil"/>
+              <w:left w:val="single" w:sz="4" w:space="0" w:color="auto"/>
+              <w:bottom w:val="single" w:sz="4" w:space="0" w:color="auto"/>
+              <w:right w:val="single" w:sz="4" w:space="0" w:color="auto"/>
+            </w:tcBorders>
+            <w:shd w:val="clear" w:color="auto" w:fill="auto"/>
+            <w:noWrap/>
+            <w:vAlign w:val="bottom"/>
+            <w:hideMark/>
+          </w:tcPr>
+          <w:p>
+            <w:pPr>
+              <w:jc w:val="right"/>
+              <w:rPr>
+                <w:rFonts w:ascii="Arial" w:hAnsi="Arial" w:cs="Arial"/>
+                <w:sz w:val="20"/>
+                <w:szCs w:val="20"/>
+              </w:rPr>
+            </w:pPr>
+            <w:r>
+              <w:rPr>
+                <w:rFonts w:ascii="Arial" w:hAnsi="Arial" w:cs="Arial"/>
+                <w:sz w:val="20"/>
+                <w:szCs w:val="20"/>
+              </w:rPr>
+              <w:t>19-Apr</w:t>
+            </w:r>
+          </w:p>
+        </w:tc>
+        <w:tc>
+          <w:tcPr>
+            <w:tcW w:w="680" w:type="dxa"/>
+            <w:tcBorders>
+              <w:top w:val="nil"/>
+              <w:left w:val="nil"/>
+              <w:bottom w:val="single" w:sz="4" w:space="0" w:color="auto"/>
+              <w:right w:val="single" w:sz="4" w:space="0" w:color="auto"/>
+            </w:tcBorders>
+            <w:shd w:val="clear" w:color="auto" w:fill="auto"/>
+            <w:vAlign w:val="center"/>
+            <w:hideMark/>
+          </w:tcPr>
+          <w:p>
+            <w:pPr>
+              <w:jc w:val="center"/>
+              <w:rPr>
+                <w:rFonts w:ascii="Arial" w:hAnsi="Arial" w:cs="Arial"/>
+                <w:sz w:val="20"/>
+                <w:szCs w:val="20"/>
+              </w:rPr>
+            </w:pPr>
+            <w:proofErr w:type="spellStart"/>
+            <w:r>
+              <w:rPr>
+                <w:rFonts w:ascii="Arial" w:hAnsi="Arial" w:cs="Arial"/>
+                <w:sz w:val="20"/>
+                <w:szCs w:val="20"/>
+              </w:rPr>
+              <w:t>Th</w:t>
+            </w:r>
+            <w:proofErr w:type="spellEnd"/>
+          </w:p>
+        </w:tc>
+        <w:tc>
+          <w:tcPr>
+            <w:tcW w:w="6995" w:type="dxa"/>
+            <w:tcBorders>
+              <w:top w:val="nil"/>
+              <w:left w:val="nil"/>
+              <w:bottom w:val="single" w:sz="4" w:space="0" w:color="auto"/>
+              <w:right w:val="single" w:sz="4" w:space="0" w:color="auto"/>
+            </w:tcBorders>
+            <w:shd w:val="clear" w:color="auto" w:fill="auto"/>
+            <w:noWrap/>
+            <w:vAlign w:val="center"/>
+            <w:hideMark/>
+          </w:tcPr>
+          <w:p>
+            <w:pPr>
+              <w:rPr>
+                <w:color w:val="000000"/>
+                <w:sz w:val="22"/>
+                <w:szCs w:val="22"/>
+              </w:rPr>
+            </w:pPr>
+            <w:r>
+              <w:rPr>
+                <w:color w:val="000000"/>
+                <w:sz w:val="22"/>
+                <w:szCs w:val="22"/>
+              </w:rPr>
+              <w:t>Exercise 3.4 Part I: Name the fallacy</w:t>
+            </w:r>
+          </w:p>
+        </w:tc>
+      </w:tr>
+      <w:tr>
+        <w:trPr>
+          <w:trHeight w:val="279"/>
+        </w:trPr>
+        <w:tc>
+          <w:tcPr>
+            <w:tcW w:w="960" w:type="dxa"/>
+            <w:tcBorders>
+              <w:top w:val="nil"/>
+              <w:left w:val="single" w:sz="4" w:space="0" w:color="auto"/>
+              <w:bottom w:val="single" w:sz="4" w:space="0" w:color="auto"/>
+              <w:right w:val="single" w:sz="4" w:space="0" w:color="auto"/>
+            </w:tcBorders>
+            <w:shd w:val="clear" w:color="auto" w:fill="auto"/>
+            <w:noWrap/>
+            <w:vAlign w:val="bottom"/>
+            <w:hideMark/>
+          </w:tcPr>
+          <w:p>
+            <w:pPr>
+              <w:jc w:val="right"/>
+              <w:rPr>
+                <w:rFonts w:ascii="Arial" w:hAnsi="Arial" w:cs="Arial"/>
+                <w:sz w:val="20"/>
+                <w:szCs w:val="20"/>
+              </w:rPr>
+            </w:pPr>
+            <w:r>
+              <w:rPr>
+                <w:rFonts w:ascii="Arial" w:hAnsi="Arial" w:cs="Arial"/>
+                <w:sz w:val="20"/>
+                <w:szCs w:val="20"/>
+              </w:rPr>
+              <w:t>24-Apr</w:t>
+            </w:r>
+          </w:p>
+        </w:tc>
+        <w:tc>
+          <w:tcPr>
+            <w:tcW w:w="680" w:type="dxa"/>
+            <w:tcBorders>
+              <w:top w:val="nil"/>
+              <w:left w:val="nil"/>
+              <w:bottom w:val="single" w:sz="4" w:space="0" w:color="auto"/>
+              <w:right w:val="single" w:sz="4" w:space="0" w:color="auto"/>
+            </w:tcBorders>
+            <w:shd w:val="clear" w:color="auto" w:fill="auto"/>
+            <w:vAlign w:val="center"/>
+            <w:hideMark/>
+          </w:tcPr>
+          <w:p>
+            <w:pPr>
+              <w:jc w:val="center"/>
+              <w:rPr>
+                <w:rFonts w:ascii="Arial" w:hAnsi="Arial" w:cs="Arial"/>
+                <w:sz w:val="20"/>
+                <w:szCs w:val="20"/>
+              </w:rPr>
+            </w:pPr>
+            <w:r>
+              <w:rPr>
+                <w:rFonts w:ascii="Arial" w:hAnsi="Arial" w:cs="Arial"/>
+                <w:sz w:val="20"/>
+                <w:szCs w:val="20"/>
+              </w:rPr>
+              <w:t>T</w:t>
+            </w:r>
+          </w:p>
+        </w:tc>
+        <w:tc>
+          <w:tcPr>
+            <w:tcW w:w="6995" w:type="dxa"/>
+            <w:tcBorders>
+              <w:top w:val="nil"/>
+              <w:left w:val="nil"/>
+              <w:bottom w:val="single" w:sz="4" w:space="0" w:color="auto"/>
+              <w:right w:val="single" w:sz="4" w:space="0" w:color="auto"/>
+            </w:tcBorders>
+            <w:shd w:val="clear" w:color="auto" w:fill="auto"/>
+            <w:noWrap/>
+            <w:vAlign w:val="center"/>
+            <w:hideMark/>
+          </w:tcPr>
+          <w:p>
+            <w:pPr>
+              <w:rPr>
+                <w:rFonts w:ascii="Calibri" w:hAnsi="Calibri" w:cs="Calibri"/>
+                <w:color w:val="000000"/>
+                <w:sz w:val="22"/>
+                <w:szCs w:val="22"/>
+              </w:rPr>
+            </w:pPr>
+            <w:r>
+              <w:rPr>
+                <w:rFonts w:ascii="Calibri" w:hAnsi="Calibri" w:cs="Calibri"/>
+                <w:color w:val="000000"/>
+                <w:sz w:val="22"/>
+                <w:szCs w:val="22"/>
+              </w:rPr>
+              <w:t>Finish up with fallacy exercises.</w:t>
+            </w:r>
+          </w:p>
+        </w:tc>
+      </w:tr>
+      <w:tr>
+        <w:trPr>
+          <w:trHeight w:val="279"/>
+        </w:trPr>
+        <w:tc>
+          <w:tcPr>
+            <w:tcW w:w="960" w:type="dxa"/>
+            <w:tcBorders>
+              <w:top w:val="nil"/>
+              <w:left w:val="single" w:sz="4" w:space="0" w:color="auto"/>
+              <w:bottom w:val="single" w:sz="4" w:space="0" w:color="auto"/>
+              <w:right w:val="single" w:sz="4" w:space="0" w:color="auto"/>
+            </w:tcBorders>
+            <w:shd w:val="clear" w:color="auto" w:fill="auto"/>
+            <w:noWrap/>
+            <w:vAlign w:val="bottom"/>
+            <w:hideMark/>
+          </w:tcPr>
+          <w:p>
+            <w:pPr>
+              <w:jc w:val="right"/>
+              <w:rPr>
+                <w:rFonts w:ascii="Arial" w:hAnsi="Arial" w:cs="Arial"/>
+                <w:sz w:val="20"/>
+                <w:szCs w:val="20"/>
+              </w:rPr>
+            </w:pPr>
+            <w:r>
+              <w:rPr>
+                <w:rFonts w:ascii="Arial" w:hAnsi="Arial" w:cs="Arial"/>
+                <w:sz w:val="20"/>
+                <w:szCs w:val="20"/>
+              </w:rPr>
+              <w:t>26-Apr</w:t>
+            </w:r>
+          </w:p>
+        </w:tc>
+        <w:tc>
+          <w:tcPr>
+            <w:tcW w:w="680" w:type="dxa"/>
+            <w:tcBorders>
+              <w:top w:val="nil"/>
+              <w:left w:val="nil"/>
+              <w:bottom w:val="single" w:sz="4" w:space="0" w:color="auto"/>
+              <w:right w:val="single" w:sz="4" w:space="0" w:color="auto"/>
+            </w:tcBorders>
+            <w:shd w:val="clear" w:color="auto" w:fill="auto"/>
+            <w:vAlign w:val="center"/>
+            <w:hideMark/>
+          </w:tcPr>
+          <w:p>
+            <w:pPr>
+              <w:jc w:val="center"/>
+              <w:rPr>
+                <w:rFonts w:ascii="Arial" w:hAnsi="Arial" w:cs="Arial"/>
+                <w:sz w:val="20"/>
+                <w:szCs w:val="20"/>
+              </w:rPr>
+            </w:pPr>
+            <w:proofErr w:type="spellStart"/>
+            <w:r>
+              <w:rPr>
+                <w:rFonts w:ascii="Arial" w:hAnsi="Arial" w:cs="Arial"/>
+                <w:sz w:val="20"/>
+                <w:szCs w:val="20"/>
+              </w:rPr>
+              <w:t>Th</w:t>
+            </w:r>
+            <w:proofErr w:type="spellEnd"/>
+          </w:p>
+        </w:tc>
+        <w:tc>
+          <w:tcPr>
+            <w:tcW w:w="6995" w:type="dxa"/>
+            <w:tcBorders>
+              <w:top w:val="nil"/>
+              <w:left w:val="nil"/>
+              <w:bottom w:val="single" w:sz="4" w:space="0" w:color="auto"/>
+              <w:right w:val="single" w:sz="4" w:space="0" w:color="auto"/>
+            </w:tcBorders>
+            <w:shd w:val="clear" w:color="auto" w:fill="auto"/>
+            <w:noWrap/>
+            <w:vAlign w:val="center"/>
+            <w:hideMark/>
+          </w:tcPr>
+          <w:p>
+            <w:pPr>
+              <w:rPr>
+                <w:color w:val="000000"/>
+                <w:sz w:val="22"/>
+                <w:szCs w:val="22"/>
+              </w:rPr>
+            </w:pPr>
+            <w:r>
+              <w:rPr>
+                <w:color w:val="000000"/>
+                <w:sz w:val="22"/>
+                <w:szCs w:val="22"/>
+              </w:rPr>
+              <w:t>Review</w:t>
+            </w:r>
+          </w:p>
+        </w:tc>
+      </w:tr>
+      <w:tr>
+        <w:trPr>
+          <w:trHeight w:val="279"/>
+        </w:trPr>
+        <w:tc>
+          <w:tcPr>
+            <w:tcW w:w="960" w:type="dxa"/>
+            <w:tcBorders>
+              <w:top w:val="nil"/>
+              <w:left w:val="single" w:sz="4" w:space="0" w:color="auto"/>
+              <w:bottom w:val="single" w:sz="4" w:space="0" w:color="auto"/>
+              <w:right w:val="single" w:sz="4" w:space="0" w:color="auto"/>
+            </w:tcBorders>
+            <w:shd w:val="clear" w:color="auto" w:fill="auto"/>
+            <w:noWrap/>
+            <w:vAlign w:val="bottom"/>
+            <w:hideMark/>
+          </w:tcPr>
+          <w:p>
+            <w:pPr>
+              <w:rPr>
+                <w:rFonts w:ascii="Arial" w:hAnsi="Arial" w:cs="Arial"/>
+                <w:sz w:val="20"/>
+                <w:szCs w:val="20"/>
+              </w:rPr>
+            </w:pPr>
+            <w:r>
+              <w:rPr>
+                <w:rFonts w:ascii="Arial" w:hAnsi="Arial" w:cs="Arial"/>
+                <w:sz w:val="20"/>
+                <w:szCs w:val="20"/>
+              </w:rPr>
+              <w:t> </w:t>
+            </w:r>
+          </w:p>
+        </w:tc>
+        <w:tc>
+          <w:tcPr>
+            <w:tcW w:w="680" w:type="dxa"/>
+            <w:tcBorders>
+              <w:top w:val="nil"/>
+              <w:left w:val="nil"/>
+              <w:bottom w:val="single" w:sz="4" w:space="0" w:color="auto"/>
+              <w:right w:val="single" w:sz="4" w:space="0" w:color="auto"/>
+            </w:tcBorders>
+            <w:shd w:val="clear" w:color="auto" w:fill="auto"/>
+            <w:noWrap/>
+            <w:vAlign w:val="bottom"/>
+            <w:hideMark/>
+          </w:tcPr>
+          <w:p>
+            <w:pPr>
+              <w:rPr>
+                <w:rFonts w:ascii="Arial" w:hAnsi="Arial" w:cs="Arial"/>
+                <w:sz w:val="20"/>
+                <w:szCs w:val="20"/>
+              </w:rPr>
+            </w:pPr>
+            <w:r>
+              <w:rPr>
+                <w:rFonts w:ascii="Arial" w:hAnsi="Arial" w:cs="Arial"/>
+                <w:sz w:val="20"/>
+                <w:szCs w:val="20"/>
+              </w:rPr>
+              <w:t> </w:t>
+            </w:r>
+          </w:p>
+        </w:tc>
+        <w:tc>
+          <w:tcPr>
+            <w:tcW w:w="6995" w:type="dxa"/>
+            <w:tcBorders>
+              <w:top w:val="nil"/>
+              <w:left w:val="nil"/>
+              <w:bottom w:val="single" w:sz="4" w:space="0" w:color="auto"/>
+              <w:right w:val="single" w:sz="4" w:space="0" w:color="auto"/>
+            </w:tcBorders>
+            <w:shd w:val="clear" w:color="auto" w:fill="auto"/>
+            <w:noWrap/>
+            <w:vAlign w:val="center"/>
+            <w:hideMark/>
+          </w:tcPr>
+          <w:p>
+            <w:pPr>
+              <w:rPr>
+                <w:color w:val="000000"/>
+                <w:sz w:val="22"/>
+                <w:szCs w:val="22"/>
+              </w:rPr>
+            </w:pPr>
+            <w:r>
+              <w:rPr>
+                <w:color w:val="000000"/>
+                <w:sz w:val="22"/>
+                <w:szCs w:val="22"/>
+              </w:rPr>
+              <w:t> </w:t>
+            </w:r>
+          </w:p>
+        </w:tc>
+      </w:tr>
+      <w:tr>
+        <w:trPr>
+          <w:trHeight w:val="279"/>
+        </w:trPr>
+        <w:tc>
+          <w:tcPr>
+            <w:tcW w:w="960" w:type="dxa"/>
+            <w:tcBorders>
+              <w:top w:val="nil"/>
+              <w:left w:val="single" w:sz="4" w:space="0" w:color="auto"/>
+              <w:bottom w:val="single" w:sz="4" w:space="0" w:color="auto"/>
+              <w:right w:val="single" w:sz="4" w:space="0" w:color="auto"/>
+            </w:tcBorders>
+            <w:shd w:val="clear" w:color="auto" w:fill="auto"/>
+            <w:noWrap/>
+            <w:vAlign w:val="bottom"/>
+            <w:hideMark/>
+          </w:tcPr>
+          <w:p>
+            <w:pPr>
+              <w:rPr>
+                <w:rFonts w:ascii="Arial" w:hAnsi="Arial" w:cs="Arial"/>
+                <w:sz w:val="20"/>
+                <w:szCs w:val="20"/>
+              </w:rPr>
+            </w:pPr>
+            <w:r>
+              <w:rPr>
+                <w:rFonts w:ascii="Arial" w:hAnsi="Arial" w:cs="Arial"/>
+                <w:sz w:val="20"/>
+                <w:szCs w:val="20"/>
+              </w:rPr>
+              <w:t>????</w:t>
+            </w:r>
+          </w:p>
+        </w:tc>
+        <w:tc>
+          <w:tcPr>
+            <w:tcW w:w="680" w:type="dxa"/>
+            <w:tcBorders>
+              <w:top w:val="nil"/>
+              <w:left w:val="nil"/>
+              <w:bottom w:val="single" w:sz="4" w:space="0" w:color="auto"/>
+              <w:right w:val="single" w:sz="4" w:space="0" w:color="auto"/>
+            </w:tcBorders>
+            <w:shd w:val="clear" w:color="auto" w:fill="auto"/>
+            <w:hideMark/>
+          </w:tcPr>
+          <w:p>
+            <w:pPr>
+              <w:rPr>
+                <w:rFonts w:ascii="Arial" w:hAnsi="Arial" w:cs="Arial"/>
+                <w:sz w:val="20"/>
+                <w:szCs w:val="20"/>
+              </w:rPr>
+            </w:pPr>
+            <w:r>
+              <w:rPr>
+                <w:rFonts w:ascii="Arial" w:hAnsi="Arial" w:cs="Arial"/>
+                <w:sz w:val="20"/>
+                <w:szCs w:val="20"/>
+              </w:rPr>
+              <w:t>????</w:t>
+            </w:r>
+          </w:p>
+        </w:tc>
+        <w:tc>
+          <w:tcPr>
+            <w:tcW w:w="6995" w:type="dxa"/>
+            <w:tcBorders>
+              <w:top w:val="nil"/>
+              <w:left w:val="nil"/>
+              <w:bottom w:val="single" w:sz="4" w:space="0" w:color="auto"/>
+              <w:right w:val="single" w:sz="4" w:space="0" w:color="auto"/>
+            </w:tcBorders>
+            <w:shd w:val="clear" w:color="auto" w:fill="auto"/>
+            <w:noWrap/>
+            <w:vAlign w:val="center"/>
+            <w:hideMark/>
+          </w:tcPr>
+          <w:p>
+            <w:pPr>
+              <w:rPr>
+                <w:b/>
+                <w:bCs/>
+                <w:color w:val="000000"/>
+                <w:sz w:val="22"/>
+                <w:szCs w:val="22"/>
+              </w:rPr>
+            </w:pPr>
+            <w:r>
+              <w:rPr>
+                <w:b/>
+                <w:bCs/>
+                <w:color w:val="000000"/>
+                <w:sz w:val="22"/>
+                <w:szCs w:val="22"/>
+              </w:rPr>
+              <w:t>TEST 4</w:t>
+            </w:r>
+          </w:p>
+        </w:tc>
+      </w:tr>
+    </w:tbl>
     <w:p>
       <w:pPr>
         <w:rPr>
@@ -2257,14 +5897,7 @@
         <w:sz w:val="22"/>
         <w:szCs w:val="22"/>
       </w:rPr>
-      <w:t>hil 131</w:t>
-    </w:r>
-    <w:r>
-      <w:rPr>
-        <w:sz w:val="22"/>
-        <w:szCs w:val="22"/>
-      </w:rPr>
-      <w:t>: Introduction to Logic</w:t>
+      <w:t>hil 131: Introduction to Logic</w:t>
     </w:r>
   </w:p>
   <w:p>
@@ -2311,21 +5944,7 @@
         <w:sz w:val="22"/>
         <w:szCs w:val="22"/>
       </w:rPr>
-      <w:t>Winter</w:t>
-    </w:r>
-    <w:r>
-      <w:rPr>
-        <w:sz w:val="22"/>
-        <w:szCs w:val="22"/>
-      </w:rPr>
-      <w:t xml:space="preserve"> 201</w:t>
-    </w:r>
-    <w:r>
-      <w:rPr>
-        <w:sz w:val="22"/>
-        <w:szCs w:val="22"/>
-      </w:rPr>
-      <w:t>8</w:t>
+      <w:t>Winter 2018</w:t>
     </w:r>
   </w:p>
 </w:hdr>

</xml_diff>

<commit_message>
schedule and syllabus update
</commit_message>
<xml_diff>
--- a/attachments/syllabus.docx
+++ b/attachments/syllabus.docx
@@ -1,6 +1,6 @@
 
 <file path=word/document.xml><?xml version="1.0" encoding="utf-8"?>
-<w:document xmlns:wpc="http://schemas.microsoft.com/office/word/2010/wordprocessingCanvas" xmlns:cx="http://schemas.microsoft.com/office/drawing/2014/chartex" xmlns:cx1="http://schemas.microsoft.com/office/drawing/2015/9/8/chartex" xmlns:cx2="http://schemas.microsoft.com/office/drawing/2015/10/21/chartex" xmlns:cx3="http://schemas.microsoft.com/office/drawing/2016/5/9/chartex" xmlns:cx4="http://schemas.microsoft.com/office/drawing/2016/5/10/chartex" xmlns:cx5="http://schemas.microsoft.com/office/drawing/2016/5/11/chartex" xmlns:cx6="http://schemas.microsoft.com/office/drawing/2016/5/12/chartex" xmlns:cx7="http://schemas.microsoft.com/office/drawing/2016/5/13/chartex" xmlns:cx8="http://schemas.microsoft.com/office/drawing/2016/5/14/chartex" xmlns:mc="http://schemas.openxmlformats.org/markup-compatibility/2006" xmlns:aink="http://schemas.microsoft.com/office/drawing/2016/ink" xmlns:am3d="http://schemas.microsoft.com/office/drawing/2017/model3d" xmlns:o="urn:schemas-microsoft-com:office:office" xmlns:r="http://schemas.openxmlformats.org/officeDocument/2006/relationships" xmlns:m="http://schemas.openxmlformats.org/officeDocument/2006/math" xmlns:v="urn:schemas-microsoft-com:vml" xmlns:wp14="http://schemas.microsoft.com/office/word/2010/wordprocessingDrawing" xmlns:wp="http://schemas.openxmlformats.org/drawingml/2006/wordprocessingDrawing" xmlns:w10="urn:schemas-microsoft-com:office:word" xmlns:w="http://schemas.openxmlformats.org/wordprocessingml/2006/main" xmlns:w14="http://schemas.microsoft.com/office/word/2010/wordml" xmlns:w15="http://schemas.microsoft.com/office/word/2012/wordml" xmlns:w16se="http://schemas.microsoft.com/office/word/2015/wordml/symex" xmlns:wpg="http://schemas.microsoft.com/office/word/2010/wordprocessingGroup" xmlns:wpi="http://schemas.microsoft.com/office/word/2010/wordprocessingInk" xmlns:wne="http://schemas.microsoft.com/office/word/2006/wordml" xmlns:wps="http://schemas.microsoft.com/office/word/2010/wordprocessingShape" mc:Ignorable="w14 w15 w16se wp14">
+<w:document xmlns:wpc="http://schemas.microsoft.com/office/word/2010/wordprocessingCanvas" xmlns:cx="http://schemas.microsoft.com/office/drawing/2014/chartex" xmlns:cx1="http://schemas.microsoft.com/office/drawing/2015/9/8/chartex" xmlns:cx2="http://schemas.microsoft.com/office/drawing/2015/10/21/chartex" xmlns:cx3="http://schemas.microsoft.com/office/drawing/2016/5/9/chartex" xmlns:cx4="http://schemas.microsoft.com/office/drawing/2016/5/10/chartex" xmlns:cx5="http://schemas.microsoft.com/office/drawing/2016/5/11/chartex" xmlns:cx6="http://schemas.microsoft.com/office/drawing/2016/5/12/chartex" xmlns:cx7="http://schemas.microsoft.com/office/drawing/2016/5/13/chartex" xmlns:cx8="http://schemas.microsoft.com/office/drawing/2016/5/14/chartex" xmlns:mc="http://schemas.openxmlformats.org/markup-compatibility/2006" xmlns:aink="http://schemas.microsoft.com/office/drawing/2016/ink" xmlns:am3d="http://schemas.microsoft.com/office/drawing/2017/model3d" xmlns:o="urn:schemas-microsoft-com:office:office" xmlns:r="http://schemas.openxmlformats.org/officeDocument/2006/relationships" xmlns:m="http://schemas.openxmlformats.org/officeDocument/2006/math" xmlns:v="urn:schemas-microsoft-com:vml" xmlns:wp14="http://schemas.microsoft.com/office/word/2010/wordprocessingDrawing" xmlns:wp="http://schemas.openxmlformats.org/drawingml/2006/wordprocessingDrawing" xmlns:w10="urn:schemas-microsoft-com:office:word" xmlns:w="http://schemas.openxmlformats.org/wordprocessingml/2006/main" xmlns:w14="http://schemas.microsoft.com/office/word/2010/wordml" xmlns:w15="http://schemas.microsoft.com/office/word/2012/wordml" xmlns:w16cid="http://schemas.microsoft.com/office/word/2016/wordml/cid" xmlns:w16se="http://schemas.microsoft.com/office/word/2015/wordml/symex" xmlns:wpg="http://schemas.microsoft.com/office/word/2010/wordprocessingGroup" xmlns:wpi="http://schemas.microsoft.com/office/word/2010/wordprocessingInk" xmlns:wne="http://schemas.microsoft.com/office/word/2006/wordml" xmlns:wps="http://schemas.microsoft.com/office/word/2010/wordprocessingShape" mc:Ignorable="w14 w15 w16se w16cid wp14">
   <w:body>
     <w:p>
       <w:pPr>
@@ -83,7 +83,14 @@
           <w:sz w:val="22"/>
           <w:szCs w:val="22"/>
         </w:rPr>
-        <w:t xml:space="preserve"> T/Th 12:30 to 1:30 in K10</w:t>
+        <w:t xml:space="preserve"> T/Th 2:30 to 3</w:t>
+      </w:r>
+      <w:r>
+        <w:rPr>
+          <w:sz w:val="22"/>
+          <w:szCs w:val="22"/>
+        </w:rPr>
+        <w:t>:30 in K10</w:t>
       </w:r>
     </w:p>
     <w:p>
@@ -137,7 +144,14 @@
           <w:sz w:val="22"/>
           <w:szCs w:val="22"/>
         </w:rPr>
-        <w:t>will be come familiar with</w:t>
+        <w:t>will be</w:t>
+      </w:r>
+      <w:r>
+        <w:rPr>
+          <w:sz w:val="22"/>
+          <w:szCs w:val="22"/>
+        </w:rPr>
+        <w:t>come familiar with</w:t>
       </w:r>
       <w:r>
         <w:rPr>
@@ -159,7 +173,23 @@
           <w:sz w:val="22"/>
           <w:szCs w:val="22"/>
         </w:rPr>
-        <w:t>rinciples of good reasoning, and learn to apply them</w:t>
+        <w:t xml:space="preserve">rinciples of good </w:t>
+      </w:r>
+      <w:proofErr w:type="gramStart"/>
+      <w:r>
+        <w:rPr>
+          <w:sz w:val="22"/>
+          <w:szCs w:val="22"/>
+        </w:rPr>
+        <w:t>reasoning, and</w:t>
+      </w:r>
+      <w:proofErr w:type="gramEnd"/>
+      <w:r>
+        <w:rPr>
+          <w:sz w:val="22"/>
+          <w:szCs w:val="22"/>
+        </w:rPr>
+        <w:t xml:space="preserve"> learn to apply them</w:t>
       </w:r>
       <w:r>
         <w:rPr>
@@ -2226,21 +2256,7 @@
           <w:sz w:val="22"/>
           <w:szCs w:val="22"/>
         </w:rPr>
-        <w:t>the homework for the following meeting</w:t>
-      </w:r>
-      <w:r>
-        <w:rPr>
-          <w:sz w:val="22"/>
-          <w:szCs w:val="22"/>
-        </w:rPr>
-        <w:t xml:space="preserve">.  </w:t>
-      </w:r>
-      <w:r>
-        <w:rPr>
-          <w:sz w:val="22"/>
-          <w:szCs w:val="22"/>
-        </w:rPr>
-        <w:t>U</w:t>
+        <w:t>the homework for the following meeti</w:t>
       </w:r>
       <w:bookmarkStart w:id="0" w:name="_GoBack"/>
       <w:bookmarkEnd w:id="0"/>
@@ -2249,7 +2265,21 @@
           <w:sz w:val="22"/>
           <w:szCs w:val="22"/>
         </w:rPr>
-        <w:t>nless otherwise noted, you only have to do “Part I” for each exercise</w:t>
+        <w:t>ng</w:t>
+      </w:r>
+      <w:r>
+        <w:rPr>
+          <w:sz w:val="22"/>
+          <w:szCs w:val="22"/>
+        </w:rPr>
+        <w:t xml:space="preserve">.  </w:t>
+      </w:r>
+      <w:r>
+        <w:rPr>
+          <w:sz w:val="22"/>
+          <w:szCs w:val="22"/>
+        </w:rPr>
+        <w:t>Unless otherwise noted, you only have to do “Part I” for each exercise</w:t>
       </w:r>
     </w:p>
     <w:p>
@@ -2262,14 +2292,14 @@
     </w:p>
     <w:tbl>
       <w:tblPr>
-        <w:tblW w:w="8635" w:type="dxa"/>
+        <w:tblW w:w="8140" w:type="dxa"/>
         <w:tblInd w:w="113" w:type="dxa"/>
         <w:tblLook w:val="04A0" w:firstRow="1" w:lastRow="0" w:firstColumn="1" w:lastColumn="0" w:noHBand="0" w:noVBand="1"/>
       </w:tblPr>
       <w:tblGrid>
         <w:gridCol w:w="960"/>
         <w:gridCol w:w="680"/>
-        <w:gridCol w:w="6995"/>
+        <w:gridCol w:w="6500"/>
       </w:tblGrid>
       <w:tr>
         <w:trPr>
@@ -2291,20 +2321,23 @@
           </w:tcPr>
           <w:p>
             <w:pPr>
-              <w:jc w:val="right"/>
-              <w:rPr>
-                <w:rFonts w:ascii="Arial" w:hAnsi="Arial" w:cs="Arial"/>
-                <w:sz w:val="20"/>
-                <w:szCs w:val="20"/>
-              </w:rPr>
-            </w:pPr>
-            <w:r>
-              <w:rPr>
-                <w:rFonts w:ascii="Arial" w:hAnsi="Arial" w:cs="Arial"/>
-                <w:sz w:val="20"/>
-                <w:szCs w:val="20"/>
-              </w:rPr>
-              <w:t>9-Jan</w:t>
+              <w:rPr>
+                <w:rFonts w:ascii="Arial" w:hAnsi="Arial" w:cs="Arial"/>
+                <w:b/>
+                <w:bCs/>
+                <w:sz w:val="20"/>
+                <w:szCs w:val="20"/>
+              </w:rPr>
+            </w:pPr>
+            <w:r>
+              <w:rPr>
+                <w:rFonts w:ascii="Arial" w:hAnsi="Arial" w:cs="Arial"/>
+                <w:b/>
+                <w:bCs/>
+                <w:sz w:val="20"/>
+                <w:szCs w:val="20"/>
+              </w:rPr>
+              <w:t>Date</w:t>
             </w:r>
           </w:p>
         </w:tc>
@@ -2318,31 +2351,35 @@
               <w:right w:val="single" w:sz="4" w:space="0" w:color="auto"/>
             </w:tcBorders>
             <w:shd w:val="clear" w:color="auto" w:fill="auto"/>
-            <w:vAlign w:val="center"/>
-            <w:hideMark/>
-          </w:tcPr>
-          <w:p>
-            <w:pPr>
-              <w:jc w:val="center"/>
-              <w:rPr>
-                <w:rFonts w:ascii="Arial" w:hAnsi="Arial" w:cs="Arial"/>
-                <w:sz w:val="20"/>
-                <w:szCs w:val="20"/>
-              </w:rPr>
-            </w:pPr>
-            <w:r>
-              <w:rPr>
-                <w:rFonts w:ascii="Arial" w:hAnsi="Arial" w:cs="Arial"/>
-                <w:sz w:val="20"/>
-                <w:szCs w:val="20"/>
-              </w:rPr>
-              <w:t>T</w:t>
-            </w:r>
-          </w:p>
-        </w:tc>
-        <w:tc>
-          <w:tcPr>
-            <w:tcW w:w="6995" w:type="dxa"/>
+            <w:noWrap/>
+            <w:vAlign w:val="bottom"/>
+            <w:hideMark/>
+          </w:tcPr>
+          <w:p>
+            <w:pPr>
+              <w:rPr>
+                <w:rFonts w:ascii="Arial" w:hAnsi="Arial" w:cs="Arial"/>
+                <w:b/>
+                <w:bCs/>
+                <w:sz w:val="20"/>
+                <w:szCs w:val="20"/>
+              </w:rPr>
+            </w:pPr>
+            <w:r>
+              <w:rPr>
+                <w:rFonts w:ascii="Arial" w:hAnsi="Arial" w:cs="Arial"/>
+                <w:b/>
+                <w:bCs/>
+                <w:sz w:val="20"/>
+                <w:szCs w:val="20"/>
+              </w:rPr>
+              <w:t>Day</w:t>
+            </w:r>
+          </w:p>
+        </w:tc>
+        <w:tc>
+          <w:tcPr>
+            <w:tcW w:w="6500" w:type="dxa"/>
             <w:tcBorders>
               <w:top w:val="single" w:sz="4" w:space="0" w:color="auto"/>
               <w:left w:val="nil"/>
@@ -2351,24 +2388,28 @@
             </w:tcBorders>
             <w:shd w:val="clear" w:color="auto" w:fill="auto"/>
             <w:noWrap/>
-            <w:vAlign w:val="center"/>
-            <w:hideMark/>
-          </w:tcPr>
-          <w:p>
-            <w:pPr>
-              <w:rPr>
-                <w:color w:val="000000"/>
-                <w:sz w:val="22"/>
-                <w:szCs w:val="22"/>
-              </w:rPr>
-            </w:pPr>
-            <w:r>
-              <w:rPr>
-                <w:color w:val="000000"/>
-                <w:sz w:val="22"/>
-                <w:szCs w:val="22"/>
-              </w:rPr>
-              <w:t>Begin Unit 1: Basics of Arguments</w:t>
+            <w:vAlign w:val="bottom"/>
+            <w:hideMark/>
+          </w:tcPr>
+          <w:p>
+            <w:pPr>
+              <w:rPr>
+                <w:rFonts w:ascii="Arial" w:hAnsi="Arial" w:cs="Arial"/>
+                <w:b/>
+                <w:bCs/>
+                <w:sz w:val="20"/>
+                <w:szCs w:val="20"/>
+              </w:rPr>
+            </w:pPr>
+            <w:r>
+              <w:rPr>
+                <w:rFonts w:ascii="Arial" w:hAnsi="Arial" w:cs="Arial"/>
+                <w:b/>
+                <w:bCs/>
+                <w:sz w:val="20"/>
+                <w:szCs w:val="20"/>
+              </w:rPr>
+              <w:t>Assignment</w:t>
             </w:r>
           </w:p>
         </w:tc>
@@ -2406,7 +2447,7 @@
                 <w:sz w:val="20"/>
                 <w:szCs w:val="20"/>
               </w:rPr>
-              <w:t>11-Jan</w:t>
+              <w:t>23-Aug</w:t>
             </w:r>
           </w:p>
         </w:tc>
@@ -2420,12 +2461,12 @@
               <w:right w:val="single" w:sz="4" w:space="0" w:color="auto"/>
             </w:tcBorders>
             <w:shd w:val="clear" w:color="auto" w:fill="auto"/>
-            <w:vAlign w:val="center"/>
-            <w:hideMark/>
-          </w:tcPr>
-          <w:p>
-            <w:pPr>
-              <w:jc w:val="center"/>
+            <w:noWrap/>
+            <w:vAlign w:val="bottom"/>
+            <w:hideMark/>
+          </w:tcPr>
+          <w:p>
+            <w:pPr>
               <w:rPr>
                 <w:rFonts w:ascii="Arial" w:hAnsi="Arial" w:cs="Arial"/>
                 <w:sz w:val="20"/>
@@ -2444,7 +2485,7 @@
         </w:tc>
         <w:tc>
           <w:tcPr>
-            <w:tcW w:w="6995" w:type="dxa"/>
+            <w:tcW w:w="6500" w:type="dxa"/>
             <w:tcBorders>
               <w:top w:val="nil"/>
               <w:left w:val="nil"/>
@@ -2453,24 +2494,24 @@
             </w:tcBorders>
             <w:shd w:val="clear" w:color="auto" w:fill="auto"/>
             <w:noWrap/>
-            <w:vAlign w:val="center"/>
-            <w:hideMark/>
-          </w:tcPr>
-          <w:p>
-            <w:pPr>
-              <w:rPr>
-                <w:color w:val="000000"/>
-                <w:sz w:val="22"/>
-                <w:szCs w:val="22"/>
-              </w:rPr>
-            </w:pPr>
-            <w:r>
-              <w:rPr>
-                <w:color w:val="000000"/>
-                <w:sz w:val="22"/>
-                <w:szCs w:val="22"/>
-              </w:rPr>
-              <w:t xml:space="preserve">Exercise 1.1 Identifying premises and conclusions </w:t>
+            <w:vAlign w:val="bottom"/>
+            <w:hideMark/>
+          </w:tcPr>
+          <w:p>
+            <w:pPr>
+              <w:rPr>
+                <w:rFonts w:ascii="Arial" w:hAnsi="Arial" w:cs="Arial"/>
+                <w:sz w:val="20"/>
+                <w:szCs w:val="20"/>
+              </w:rPr>
+            </w:pPr>
+            <w:r>
+              <w:rPr>
+                <w:rFonts w:ascii="Arial" w:hAnsi="Arial" w:cs="Arial"/>
+                <w:sz w:val="20"/>
+                <w:szCs w:val="20"/>
+              </w:rPr>
+              <w:t>Begin Unit 1: Basics of Arguments</w:t>
             </w:r>
           </w:p>
         </w:tc>
@@ -2508,7 +2549,7 @@
                 <w:sz w:val="20"/>
                 <w:szCs w:val="20"/>
               </w:rPr>
-              <w:t>16-Jan</w:t>
+              <w:t>28-Aug</w:t>
             </w:r>
           </w:p>
         </w:tc>
@@ -2522,12 +2563,12 @@
               <w:right w:val="single" w:sz="4" w:space="0" w:color="auto"/>
             </w:tcBorders>
             <w:shd w:val="clear" w:color="auto" w:fill="auto"/>
-            <w:vAlign w:val="center"/>
-            <w:hideMark/>
-          </w:tcPr>
-          <w:p>
-            <w:pPr>
-              <w:jc w:val="center"/>
+            <w:noWrap/>
+            <w:vAlign w:val="bottom"/>
+            <w:hideMark/>
+          </w:tcPr>
+          <w:p>
+            <w:pPr>
               <w:rPr>
                 <w:rFonts w:ascii="Arial" w:hAnsi="Arial" w:cs="Arial"/>
                 <w:sz w:val="20"/>
@@ -2546,7 +2587,7 @@
         </w:tc>
         <w:tc>
           <w:tcPr>
-            <w:tcW w:w="6995" w:type="dxa"/>
+            <w:tcW w:w="6500" w:type="dxa"/>
             <w:tcBorders>
               <w:top w:val="nil"/>
               <w:left w:val="nil"/>
@@ -2555,24 +2596,24 @@
             </w:tcBorders>
             <w:shd w:val="clear" w:color="auto" w:fill="auto"/>
             <w:noWrap/>
-            <w:vAlign w:val="center"/>
-            <w:hideMark/>
-          </w:tcPr>
-          <w:p>
-            <w:pPr>
-              <w:rPr>
-                <w:color w:val="000000"/>
-                <w:sz w:val="22"/>
-                <w:szCs w:val="22"/>
-              </w:rPr>
-            </w:pPr>
-            <w:r>
-              <w:rPr>
-                <w:color w:val="000000"/>
-                <w:sz w:val="22"/>
-                <w:szCs w:val="22"/>
-              </w:rPr>
-              <w:t>Exercise 1.2 Argument or not?</w:t>
+            <w:vAlign w:val="bottom"/>
+            <w:hideMark/>
+          </w:tcPr>
+          <w:p>
+            <w:pPr>
+              <w:rPr>
+                <w:rFonts w:ascii="Arial" w:hAnsi="Arial" w:cs="Arial"/>
+                <w:sz w:val="20"/>
+                <w:szCs w:val="20"/>
+              </w:rPr>
+            </w:pPr>
+            <w:r>
+              <w:rPr>
+                <w:rFonts w:ascii="Arial" w:hAnsi="Arial" w:cs="Arial"/>
+                <w:sz w:val="20"/>
+                <w:szCs w:val="20"/>
+              </w:rPr>
+              <w:t xml:space="preserve">Exercise 1.1 Identifying premises and conclusions </w:t>
             </w:r>
           </w:p>
         </w:tc>
@@ -2610,7 +2651,7 @@
                 <w:sz w:val="20"/>
                 <w:szCs w:val="20"/>
               </w:rPr>
-              <w:t>18-Jan</w:t>
+              <w:t>30-Aug</w:t>
             </w:r>
           </w:p>
         </w:tc>
@@ -2624,12 +2665,12 @@
               <w:right w:val="single" w:sz="4" w:space="0" w:color="auto"/>
             </w:tcBorders>
             <w:shd w:val="clear" w:color="auto" w:fill="auto"/>
-            <w:vAlign w:val="center"/>
-            <w:hideMark/>
-          </w:tcPr>
-          <w:p>
-            <w:pPr>
-              <w:jc w:val="center"/>
+            <w:noWrap/>
+            <w:vAlign w:val="bottom"/>
+            <w:hideMark/>
+          </w:tcPr>
+          <w:p>
+            <w:pPr>
               <w:rPr>
                 <w:rFonts w:ascii="Arial" w:hAnsi="Arial" w:cs="Arial"/>
                 <w:sz w:val="20"/>
@@ -2648,7 +2689,7 @@
         </w:tc>
         <w:tc>
           <w:tcPr>
-            <w:tcW w:w="6995" w:type="dxa"/>
+            <w:tcW w:w="6500" w:type="dxa"/>
             <w:tcBorders>
               <w:top w:val="nil"/>
               <w:left w:val="nil"/>
@@ -2657,24 +2698,24 @@
             </w:tcBorders>
             <w:shd w:val="clear" w:color="auto" w:fill="auto"/>
             <w:noWrap/>
-            <w:vAlign w:val="center"/>
-            <w:hideMark/>
-          </w:tcPr>
-          <w:p>
-            <w:pPr>
-              <w:rPr>
-                <w:color w:val="000000"/>
-                <w:sz w:val="22"/>
-                <w:szCs w:val="22"/>
-              </w:rPr>
-            </w:pPr>
-            <w:r>
-              <w:rPr>
-                <w:color w:val="000000"/>
-                <w:sz w:val="22"/>
-                <w:szCs w:val="22"/>
-              </w:rPr>
-              <w:t>Exercise 1.3 Deductive or Inductive?</w:t>
+            <w:vAlign w:val="bottom"/>
+            <w:hideMark/>
+          </w:tcPr>
+          <w:p>
+            <w:pPr>
+              <w:rPr>
+                <w:rFonts w:ascii="Arial" w:hAnsi="Arial" w:cs="Arial"/>
+                <w:sz w:val="20"/>
+                <w:szCs w:val="20"/>
+              </w:rPr>
+            </w:pPr>
+            <w:r>
+              <w:rPr>
+                <w:rFonts w:ascii="Arial" w:hAnsi="Arial" w:cs="Arial"/>
+                <w:sz w:val="20"/>
+                <w:szCs w:val="20"/>
+              </w:rPr>
+              <w:t>Exercise 1.2 Argument or not?</w:t>
             </w:r>
           </w:p>
         </w:tc>
@@ -2712,7 +2753,7 @@
                 <w:sz w:val="20"/>
                 <w:szCs w:val="20"/>
               </w:rPr>
-              <w:t>23-Jan</w:t>
+              <w:t>4-Sep</w:t>
             </w:r>
           </w:p>
         </w:tc>
@@ -2726,12 +2767,12 @@
               <w:right w:val="single" w:sz="4" w:space="0" w:color="auto"/>
             </w:tcBorders>
             <w:shd w:val="clear" w:color="auto" w:fill="auto"/>
-            <w:vAlign w:val="center"/>
-            <w:hideMark/>
-          </w:tcPr>
-          <w:p>
-            <w:pPr>
-              <w:jc w:val="center"/>
+            <w:noWrap/>
+            <w:vAlign w:val="bottom"/>
+            <w:hideMark/>
+          </w:tcPr>
+          <w:p>
+            <w:pPr>
               <w:rPr>
                 <w:rFonts w:ascii="Arial" w:hAnsi="Arial" w:cs="Arial"/>
                 <w:sz w:val="20"/>
@@ -2750,7 +2791,7 @@
         </w:tc>
         <w:tc>
           <w:tcPr>
-            <w:tcW w:w="6995" w:type="dxa"/>
+            <w:tcW w:w="6500" w:type="dxa"/>
             <w:tcBorders>
               <w:top w:val="nil"/>
               <w:left w:val="nil"/>
@@ -2759,24 +2800,24 @@
             </w:tcBorders>
             <w:shd w:val="clear" w:color="auto" w:fill="auto"/>
             <w:noWrap/>
-            <w:vAlign w:val="center"/>
-            <w:hideMark/>
-          </w:tcPr>
-          <w:p>
-            <w:pPr>
-              <w:rPr>
-                <w:color w:val="000000"/>
-                <w:sz w:val="22"/>
-                <w:szCs w:val="22"/>
-              </w:rPr>
-            </w:pPr>
-            <w:r>
-              <w:rPr>
-                <w:color w:val="000000"/>
-                <w:sz w:val="22"/>
-                <w:szCs w:val="22"/>
-              </w:rPr>
-              <w:t xml:space="preserve">Exercise 2.3: What kind of definition? </w:t>
+            <w:vAlign w:val="bottom"/>
+            <w:hideMark/>
+          </w:tcPr>
+          <w:p>
+            <w:pPr>
+              <w:rPr>
+                <w:rFonts w:ascii="Arial" w:hAnsi="Arial" w:cs="Arial"/>
+                <w:sz w:val="20"/>
+                <w:szCs w:val="20"/>
+              </w:rPr>
+            </w:pPr>
+            <w:r>
+              <w:rPr>
+                <w:rFonts w:ascii="Arial" w:hAnsi="Arial" w:cs="Arial"/>
+                <w:sz w:val="20"/>
+                <w:szCs w:val="20"/>
+              </w:rPr>
+              <w:t>Exercise 1.3 Deductive or Inductive?</w:t>
             </w:r>
           </w:p>
         </w:tc>
@@ -2814,7 +2855,7 @@
                 <w:sz w:val="20"/>
                 <w:szCs w:val="20"/>
               </w:rPr>
-              <w:t>25-Jan</w:t>
+              <w:t>6-Sep</w:t>
             </w:r>
           </w:p>
         </w:tc>
@@ -2828,12 +2869,12 @@
               <w:right w:val="single" w:sz="4" w:space="0" w:color="auto"/>
             </w:tcBorders>
             <w:shd w:val="clear" w:color="auto" w:fill="auto"/>
-            <w:vAlign w:val="center"/>
-            <w:hideMark/>
-          </w:tcPr>
-          <w:p>
-            <w:pPr>
-              <w:jc w:val="center"/>
+            <w:noWrap/>
+            <w:vAlign w:val="bottom"/>
+            <w:hideMark/>
+          </w:tcPr>
+          <w:p>
+            <w:pPr>
               <w:rPr>
                 <w:rFonts w:ascii="Arial" w:hAnsi="Arial" w:cs="Arial"/>
                 <w:sz w:val="20"/>
@@ -2852,7 +2893,7 @@
         </w:tc>
         <w:tc>
           <w:tcPr>
-            <w:tcW w:w="6995" w:type="dxa"/>
+            <w:tcW w:w="6500" w:type="dxa"/>
             <w:tcBorders>
               <w:top w:val="nil"/>
               <w:left w:val="nil"/>
@@ -2861,24 +2902,24 @@
             </w:tcBorders>
             <w:shd w:val="clear" w:color="auto" w:fill="auto"/>
             <w:noWrap/>
-            <w:vAlign w:val="center"/>
-            <w:hideMark/>
-          </w:tcPr>
-          <w:p>
-            <w:pPr>
-              <w:rPr>
-                <w:color w:val="000000"/>
-                <w:sz w:val="22"/>
-                <w:szCs w:val="22"/>
-              </w:rPr>
-            </w:pPr>
-            <w:r>
-              <w:rPr>
-                <w:color w:val="000000"/>
-                <w:sz w:val="22"/>
-                <w:szCs w:val="22"/>
-              </w:rPr>
-              <w:t>Exercise 2.5: Criticize the definition.</w:t>
+            <w:vAlign w:val="bottom"/>
+            <w:hideMark/>
+          </w:tcPr>
+          <w:p>
+            <w:pPr>
+              <w:rPr>
+                <w:rFonts w:ascii="Arial" w:hAnsi="Arial" w:cs="Arial"/>
+                <w:sz w:val="20"/>
+                <w:szCs w:val="20"/>
+              </w:rPr>
+            </w:pPr>
+            <w:r>
+              <w:rPr>
+                <w:rFonts w:ascii="Arial" w:hAnsi="Arial" w:cs="Arial"/>
+                <w:sz w:val="20"/>
+                <w:szCs w:val="20"/>
+              </w:rPr>
+              <w:t xml:space="preserve">Exercise 2.3: What kind of definition? </w:t>
             </w:r>
           </w:p>
         </w:tc>
@@ -2916,7 +2957,7 @@
                 <w:sz w:val="20"/>
                 <w:szCs w:val="20"/>
               </w:rPr>
-              <w:t>30-Jan</w:t>
+              <w:t>11-Sep</w:t>
             </w:r>
           </w:p>
         </w:tc>
@@ -2930,12 +2971,12 @@
               <w:right w:val="single" w:sz="4" w:space="0" w:color="auto"/>
             </w:tcBorders>
             <w:shd w:val="clear" w:color="auto" w:fill="auto"/>
-            <w:vAlign w:val="center"/>
-            <w:hideMark/>
-          </w:tcPr>
-          <w:p>
-            <w:pPr>
-              <w:jc w:val="center"/>
+            <w:noWrap/>
+            <w:vAlign w:val="bottom"/>
+            <w:hideMark/>
+          </w:tcPr>
+          <w:p>
+            <w:pPr>
               <w:rPr>
                 <w:rFonts w:ascii="Arial" w:hAnsi="Arial" w:cs="Arial"/>
                 <w:sz w:val="20"/>
@@ -2954,7 +2995,7 @@
         </w:tc>
         <w:tc>
           <w:tcPr>
-            <w:tcW w:w="6995" w:type="dxa"/>
+            <w:tcW w:w="6500" w:type="dxa"/>
             <w:tcBorders>
               <w:top w:val="nil"/>
               <w:left w:val="nil"/>
@@ -2963,28 +3004,42 @@
             </w:tcBorders>
             <w:shd w:val="clear" w:color="auto" w:fill="auto"/>
             <w:noWrap/>
-            <w:vAlign w:val="center"/>
-            <w:hideMark/>
-          </w:tcPr>
-          <w:p>
-            <w:pPr>
-              <w:rPr>
-                <w:b/>
-                <w:bCs/>
-                <w:color w:val="000000"/>
-                <w:sz w:val="22"/>
-                <w:szCs w:val="22"/>
-              </w:rPr>
-            </w:pPr>
-            <w:r>
-              <w:rPr>
-                <w:b/>
-                <w:bCs/>
-                <w:color w:val="000000"/>
-                <w:sz w:val="22"/>
-                <w:szCs w:val="22"/>
-              </w:rPr>
-              <w:t xml:space="preserve">TEST 1 </w:t>
+            <w:vAlign w:val="bottom"/>
+            <w:hideMark/>
+          </w:tcPr>
+          <w:p>
+            <w:pPr>
+              <w:rPr>
+                <w:rFonts w:ascii="Arial" w:hAnsi="Arial" w:cs="Arial"/>
+                <w:sz w:val="20"/>
+                <w:szCs w:val="20"/>
+              </w:rPr>
+            </w:pPr>
+            <w:r>
+              <w:rPr>
+                <w:rFonts w:ascii="Arial" w:hAnsi="Arial" w:cs="Arial"/>
+                <w:sz w:val="20"/>
+                <w:szCs w:val="20"/>
+              </w:rPr>
+              <w:t>Exercise 2.5: Criticize the definition. &lt;</w:t>
+            </w:r>
+            <w:proofErr w:type="spellStart"/>
+            <w:r>
+              <w:rPr>
+                <w:rFonts w:ascii="Arial" w:hAnsi="Arial" w:cs="Arial"/>
+                <w:sz w:val="20"/>
+                <w:szCs w:val="20"/>
+              </w:rPr>
+              <w:t>br</w:t>
+            </w:r>
+            <w:proofErr w:type="spellEnd"/>
+            <w:r>
+              <w:rPr>
+                <w:rFonts w:ascii="Arial" w:hAnsi="Arial" w:cs="Arial"/>
+                <w:sz w:val="20"/>
+                <w:szCs w:val="20"/>
+              </w:rPr>
+              <w:t>&gt;</w:t>
             </w:r>
           </w:p>
         </w:tc>
@@ -3022,7 +3077,7 @@
                 <w:sz w:val="20"/>
                 <w:szCs w:val="20"/>
               </w:rPr>
-              <w:t>1-Feb</w:t>
+              <w:t>13-Sep</w:t>
             </w:r>
           </w:p>
         </w:tc>
@@ -3036,12 +3091,12 @@
               <w:right w:val="single" w:sz="4" w:space="0" w:color="auto"/>
             </w:tcBorders>
             <w:shd w:val="clear" w:color="auto" w:fill="auto"/>
-            <w:vAlign w:val="center"/>
-            <w:hideMark/>
-          </w:tcPr>
-          <w:p>
-            <w:pPr>
-              <w:jc w:val="center"/>
+            <w:noWrap/>
+            <w:vAlign w:val="bottom"/>
+            <w:hideMark/>
+          </w:tcPr>
+          <w:p>
+            <w:pPr>
               <w:rPr>
                 <w:rFonts w:ascii="Arial" w:hAnsi="Arial" w:cs="Arial"/>
                 <w:sz w:val="20"/>
@@ -3060,7 +3115,7 @@
         </w:tc>
         <w:tc>
           <w:tcPr>
-            <w:tcW w:w="6995" w:type="dxa"/>
+            <w:tcW w:w="6500" w:type="dxa"/>
             <w:tcBorders>
               <w:top w:val="nil"/>
               <w:left w:val="nil"/>
@@ -3069,24 +3124,28 @@
             </w:tcBorders>
             <w:shd w:val="clear" w:color="auto" w:fill="auto"/>
             <w:noWrap/>
-            <w:vAlign w:val="center"/>
-            <w:hideMark/>
-          </w:tcPr>
-          <w:p>
-            <w:pPr>
-              <w:rPr>
-                <w:color w:val="000000"/>
-                <w:sz w:val="22"/>
-                <w:szCs w:val="22"/>
-              </w:rPr>
-            </w:pPr>
-            <w:r>
-              <w:rPr>
-                <w:color w:val="000000"/>
-                <w:sz w:val="22"/>
-                <w:szCs w:val="22"/>
-              </w:rPr>
-              <w:t>Begin Unit 2: Truth Functional Logic</w:t>
+            <w:vAlign w:val="bottom"/>
+            <w:hideMark/>
+          </w:tcPr>
+          <w:p>
+            <w:pPr>
+              <w:rPr>
+                <w:rFonts w:ascii="Arial" w:hAnsi="Arial" w:cs="Arial"/>
+                <w:b/>
+                <w:bCs/>
+                <w:sz w:val="20"/>
+                <w:szCs w:val="20"/>
+              </w:rPr>
+            </w:pPr>
+            <w:r>
+              <w:rPr>
+                <w:rFonts w:ascii="Arial" w:hAnsi="Arial" w:cs="Arial"/>
+                <w:b/>
+                <w:bCs/>
+                <w:sz w:val="20"/>
+                <w:szCs w:val="20"/>
+              </w:rPr>
+              <w:t xml:space="preserve">TEST 1 </w:t>
             </w:r>
           </w:p>
         </w:tc>
@@ -3124,7 +3183,7 @@
                 <w:sz w:val="20"/>
                 <w:szCs w:val="20"/>
               </w:rPr>
-              <w:t>6-Feb</w:t>
+              <w:t>18-Sep</w:t>
             </w:r>
           </w:p>
         </w:tc>
@@ -3138,12 +3197,12 @@
               <w:right w:val="single" w:sz="4" w:space="0" w:color="auto"/>
             </w:tcBorders>
             <w:shd w:val="clear" w:color="auto" w:fill="auto"/>
-            <w:vAlign w:val="center"/>
-            <w:hideMark/>
-          </w:tcPr>
-          <w:p>
-            <w:pPr>
-              <w:jc w:val="center"/>
+            <w:noWrap/>
+            <w:vAlign w:val="bottom"/>
+            <w:hideMark/>
+          </w:tcPr>
+          <w:p>
+            <w:pPr>
               <w:rPr>
                 <w:rFonts w:ascii="Arial" w:hAnsi="Arial" w:cs="Arial"/>
                 <w:sz w:val="20"/>
@@ -3162,7 +3221,7 @@
         </w:tc>
         <w:tc>
           <w:tcPr>
-            <w:tcW w:w="6995" w:type="dxa"/>
+            <w:tcW w:w="6500" w:type="dxa"/>
             <w:tcBorders>
               <w:top w:val="nil"/>
               <w:left w:val="nil"/>
@@ -3171,24 +3230,24 @@
             </w:tcBorders>
             <w:shd w:val="clear" w:color="auto" w:fill="auto"/>
             <w:noWrap/>
-            <w:vAlign w:val="center"/>
-            <w:hideMark/>
-          </w:tcPr>
-          <w:p>
-            <w:pPr>
-              <w:rPr>
-                <w:color w:val="000000"/>
-                <w:sz w:val="22"/>
-                <w:szCs w:val="22"/>
-              </w:rPr>
-            </w:pPr>
-            <w:r>
-              <w:rPr>
-                <w:color w:val="000000"/>
-                <w:sz w:val="22"/>
-                <w:szCs w:val="22"/>
-              </w:rPr>
-              <w:t>Exercise 6.2 Part I: Find the main operator</w:t>
+            <w:vAlign w:val="bottom"/>
+            <w:hideMark/>
+          </w:tcPr>
+          <w:p>
+            <w:pPr>
+              <w:rPr>
+                <w:rFonts w:ascii="Arial" w:hAnsi="Arial" w:cs="Arial"/>
+                <w:sz w:val="20"/>
+                <w:szCs w:val="20"/>
+              </w:rPr>
+            </w:pPr>
+            <w:r>
+              <w:rPr>
+                <w:rFonts w:ascii="Arial" w:hAnsi="Arial" w:cs="Arial"/>
+                <w:sz w:val="20"/>
+                <w:szCs w:val="20"/>
+              </w:rPr>
+              <w:t>Begin Unit 2: Truth Functional Logic</w:t>
             </w:r>
           </w:p>
         </w:tc>
@@ -3226,7 +3285,7 @@
                 <w:sz w:val="20"/>
                 <w:szCs w:val="20"/>
               </w:rPr>
-              <w:t>8-Feb</w:t>
+              <w:t>20-Sep</w:t>
             </w:r>
           </w:p>
         </w:tc>
@@ -3240,12 +3299,12 @@
               <w:right w:val="single" w:sz="4" w:space="0" w:color="auto"/>
             </w:tcBorders>
             <w:shd w:val="clear" w:color="auto" w:fill="auto"/>
-            <w:vAlign w:val="center"/>
-            <w:hideMark/>
-          </w:tcPr>
-          <w:p>
-            <w:pPr>
-              <w:jc w:val="center"/>
+            <w:noWrap/>
+            <w:vAlign w:val="bottom"/>
+            <w:hideMark/>
+          </w:tcPr>
+          <w:p>
+            <w:pPr>
               <w:rPr>
                 <w:rFonts w:ascii="Arial" w:hAnsi="Arial" w:cs="Arial"/>
                 <w:sz w:val="20"/>
@@ -3264,7 +3323,7 @@
         </w:tc>
         <w:tc>
           <w:tcPr>
-            <w:tcW w:w="6995" w:type="dxa"/>
+            <w:tcW w:w="6500" w:type="dxa"/>
             <w:tcBorders>
               <w:top w:val="nil"/>
               <w:left w:val="nil"/>
@@ -3273,24 +3332,42 @@
             </w:tcBorders>
             <w:shd w:val="clear" w:color="auto" w:fill="auto"/>
             <w:noWrap/>
-            <w:vAlign w:val="center"/>
-            <w:hideMark/>
-          </w:tcPr>
-          <w:p>
-            <w:pPr>
-              <w:rPr>
-                <w:color w:val="000000"/>
-                <w:sz w:val="22"/>
-                <w:szCs w:val="22"/>
-              </w:rPr>
-            </w:pPr>
-            <w:r>
-              <w:rPr>
-                <w:color w:val="000000"/>
-                <w:sz w:val="22"/>
-                <w:szCs w:val="22"/>
-              </w:rPr>
-              <w:t>Exercise 6.2 Part III # 1-4 and Exercise 6.1 Part I #1-4</w:t>
+            <w:vAlign w:val="bottom"/>
+            <w:hideMark/>
+          </w:tcPr>
+          <w:p>
+            <w:pPr>
+              <w:rPr>
+                <w:rFonts w:ascii="Arial" w:hAnsi="Arial" w:cs="Arial"/>
+                <w:sz w:val="20"/>
+                <w:szCs w:val="20"/>
+              </w:rPr>
+            </w:pPr>
+            <w:r>
+              <w:rPr>
+                <w:rFonts w:ascii="Arial" w:hAnsi="Arial" w:cs="Arial"/>
+                <w:sz w:val="20"/>
+                <w:szCs w:val="20"/>
+              </w:rPr>
+              <w:t xml:space="preserve">Exercise 6.2 Part I: Find the main </w:t>
+            </w:r>
+            <w:proofErr w:type="gramStart"/>
+            <w:r>
+              <w:rPr>
+                <w:rFonts w:ascii="Arial" w:hAnsi="Arial" w:cs="Arial"/>
+                <w:sz w:val="20"/>
+                <w:szCs w:val="20"/>
+              </w:rPr>
+              <w:t>operator  and</w:t>
+            </w:r>
+            <w:proofErr w:type="gramEnd"/>
+            <w:r>
+              <w:rPr>
+                <w:rFonts w:ascii="Arial" w:hAnsi="Arial" w:cs="Arial"/>
+                <w:sz w:val="20"/>
+                <w:szCs w:val="20"/>
+              </w:rPr>
+              <w:t xml:space="preserve"> </w:t>
             </w:r>
           </w:p>
         </w:tc>
@@ -3328,7 +3405,7 @@
                 <w:sz w:val="20"/>
                 <w:szCs w:val="20"/>
               </w:rPr>
-              <w:t>13-Feb</w:t>
+              <w:t>25-Sep</w:t>
             </w:r>
           </w:p>
         </w:tc>
@@ -3342,12 +3419,12 @@
               <w:right w:val="single" w:sz="4" w:space="0" w:color="auto"/>
             </w:tcBorders>
             <w:shd w:val="clear" w:color="auto" w:fill="auto"/>
-            <w:vAlign w:val="center"/>
-            <w:hideMark/>
-          </w:tcPr>
-          <w:p>
-            <w:pPr>
-              <w:jc w:val="center"/>
+            <w:noWrap/>
+            <w:vAlign w:val="bottom"/>
+            <w:hideMark/>
+          </w:tcPr>
+          <w:p>
+            <w:pPr>
               <w:rPr>
                 <w:rFonts w:ascii="Arial" w:hAnsi="Arial" w:cs="Arial"/>
                 <w:sz w:val="20"/>
@@ -3366,7 +3443,7 @@
         </w:tc>
         <w:tc>
           <w:tcPr>
-            <w:tcW w:w="6995" w:type="dxa"/>
+            <w:tcW w:w="6500" w:type="dxa"/>
             <w:tcBorders>
               <w:top w:val="nil"/>
               <w:left w:val="nil"/>
@@ -3375,24 +3452,24 @@
             </w:tcBorders>
             <w:shd w:val="clear" w:color="auto" w:fill="auto"/>
             <w:noWrap/>
-            <w:vAlign w:val="center"/>
-            <w:hideMark/>
-          </w:tcPr>
-          <w:p>
-            <w:pPr>
-              <w:rPr>
-                <w:color w:val="000000"/>
-                <w:sz w:val="22"/>
-                <w:szCs w:val="22"/>
-              </w:rPr>
-            </w:pPr>
-            <w:r>
-              <w:rPr>
-                <w:color w:val="000000"/>
-                <w:sz w:val="22"/>
-                <w:szCs w:val="22"/>
-              </w:rPr>
-              <w:t>Exercise 6.1: Symbolizing, # 1 – 25</w:t>
+            <w:vAlign w:val="bottom"/>
+            <w:hideMark/>
+          </w:tcPr>
+          <w:p>
+            <w:pPr>
+              <w:rPr>
+                <w:rFonts w:ascii="Arial" w:hAnsi="Arial" w:cs="Arial"/>
+                <w:sz w:val="20"/>
+                <w:szCs w:val="20"/>
+              </w:rPr>
+            </w:pPr>
+            <w:r>
+              <w:rPr>
+                <w:rFonts w:ascii="Arial" w:hAnsi="Arial" w:cs="Arial"/>
+                <w:sz w:val="20"/>
+                <w:szCs w:val="20"/>
+              </w:rPr>
+              <w:t>Exercise 6.2 Part II: Determine the truth value</w:t>
             </w:r>
           </w:p>
         </w:tc>
@@ -3430,7 +3507,7 @@
                 <w:sz w:val="20"/>
                 <w:szCs w:val="20"/>
               </w:rPr>
-              <w:t>15-Feb</w:t>
+              <w:t>27-Sep</w:t>
             </w:r>
           </w:p>
         </w:tc>
@@ -3444,12 +3521,12 @@
               <w:right w:val="single" w:sz="4" w:space="0" w:color="auto"/>
             </w:tcBorders>
             <w:shd w:val="clear" w:color="auto" w:fill="auto"/>
-            <w:vAlign w:val="center"/>
-            <w:hideMark/>
-          </w:tcPr>
-          <w:p>
-            <w:pPr>
-              <w:jc w:val="center"/>
+            <w:noWrap/>
+            <w:vAlign w:val="bottom"/>
+            <w:hideMark/>
+          </w:tcPr>
+          <w:p>
+            <w:pPr>
               <w:rPr>
                 <w:rFonts w:ascii="Arial" w:hAnsi="Arial" w:cs="Arial"/>
                 <w:sz w:val="20"/>
@@ -3468,7 +3545,7 @@
         </w:tc>
         <w:tc>
           <w:tcPr>
-            <w:tcW w:w="6995" w:type="dxa"/>
+            <w:tcW w:w="6500" w:type="dxa"/>
             <w:tcBorders>
               <w:top w:val="nil"/>
               <w:left w:val="nil"/>
@@ -3477,24 +3554,24 @@
             </w:tcBorders>
             <w:shd w:val="clear" w:color="auto" w:fill="auto"/>
             <w:noWrap/>
-            <w:vAlign w:val="center"/>
-            <w:hideMark/>
-          </w:tcPr>
-          <w:p>
-            <w:pPr>
-              <w:rPr>
-                <w:color w:val="000000"/>
-                <w:sz w:val="22"/>
-                <w:szCs w:val="22"/>
-              </w:rPr>
-            </w:pPr>
-            <w:r>
-              <w:rPr>
-                <w:color w:val="000000"/>
-                <w:sz w:val="22"/>
-                <w:szCs w:val="22"/>
-              </w:rPr>
-              <w:t>Exercise 6.3 Part I: Tautologous, Self-Contradictory or Contingent?</w:t>
+            <w:vAlign w:val="bottom"/>
+            <w:hideMark/>
+          </w:tcPr>
+          <w:p>
+            <w:pPr>
+              <w:rPr>
+                <w:rFonts w:ascii="Arial" w:hAnsi="Arial" w:cs="Arial"/>
+                <w:sz w:val="20"/>
+                <w:szCs w:val="20"/>
+              </w:rPr>
+            </w:pPr>
+            <w:r>
+              <w:rPr>
+                <w:rFonts w:ascii="Arial" w:hAnsi="Arial" w:cs="Arial"/>
+                <w:sz w:val="20"/>
+                <w:szCs w:val="20"/>
+              </w:rPr>
+              <w:t>Exercise 6.1: Symbolizing, &amp;#35; 1&amp;#45; 25</w:t>
             </w:r>
           </w:p>
         </w:tc>
@@ -3532,7 +3609,7 @@
                 <w:sz w:val="20"/>
                 <w:szCs w:val="20"/>
               </w:rPr>
-              <w:t>20-Feb</w:t>
+              <w:t>2-Oct</w:t>
             </w:r>
           </w:p>
         </w:tc>
@@ -3546,12 +3623,12 @@
               <w:right w:val="single" w:sz="4" w:space="0" w:color="auto"/>
             </w:tcBorders>
             <w:shd w:val="clear" w:color="auto" w:fill="auto"/>
-            <w:vAlign w:val="center"/>
-            <w:hideMark/>
-          </w:tcPr>
-          <w:p>
-            <w:pPr>
-              <w:jc w:val="center"/>
+            <w:noWrap/>
+            <w:vAlign w:val="bottom"/>
+            <w:hideMark/>
+          </w:tcPr>
+          <w:p>
+            <w:pPr>
               <w:rPr>
                 <w:rFonts w:ascii="Arial" w:hAnsi="Arial" w:cs="Arial"/>
                 <w:sz w:val="20"/>
@@ -3570,7 +3647,7 @@
         </w:tc>
         <w:tc>
           <w:tcPr>
-            <w:tcW w:w="6995" w:type="dxa"/>
+            <w:tcW w:w="6500" w:type="dxa"/>
             <w:tcBorders>
               <w:top w:val="nil"/>
               <w:left w:val="nil"/>
@@ -3579,24 +3656,24 @@
             </w:tcBorders>
             <w:shd w:val="clear" w:color="auto" w:fill="auto"/>
             <w:noWrap/>
-            <w:vAlign w:val="center"/>
-            <w:hideMark/>
-          </w:tcPr>
-          <w:p>
-            <w:pPr>
-              <w:rPr>
-                <w:color w:val="000000"/>
-                <w:sz w:val="22"/>
-                <w:szCs w:val="22"/>
-              </w:rPr>
-            </w:pPr>
-            <w:r>
-              <w:rPr>
-                <w:color w:val="000000"/>
-                <w:sz w:val="22"/>
-                <w:szCs w:val="22"/>
-              </w:rPr>
-              <w:t xml:space="preserve">Exercise 6.3 Part II: Alternate Instructions, Logically Equivalent or No? </w:t>
+            <w:vAlign w:val="bottom"/>
+            <w:hideMark/>
+          </w:tcPr>
+          <w:p>
+            <w:pPr>
+              <w:rPr>
+                <w:rFonts w:ascii="Arial" w:hAnsi="Arial" w:cs="Arial"/>
+                <w:sz w:val="20"/>
+                <w:szCs w:val="20"/>
+              </w:rPr>
+            </w:pPr>
+            <w:r>
+              <w:rPr>
+                <w:rFonts w:ascii="Arial" w:hAnsi="Arial" w:cs="Arial"/>
+                <w:sz w:val="20"/>
+                <w:szCs w:val="20"/>
+              </w:rPr>
+              <w:t>Exercise 6.3 Part I: Tautologous, Self-Contradictory or Contingent?</w:t>
             </w:r>
           </w:p>
         </w:tc>
@@ -3634,7 +3711,7 @@
                 <w:sz w:val="20"/>
                 <w:szCs w:val="20"/>
               </w:rPr>
-              <w:t>22-Feb</w:t>
+              <w:t>4-Oct</w:t>
             </w:r>
           </w:p>
         </w:tc>
@@ -3648,12 +3725,12 @@
               <w:right w:val="single" w:sz="4" w:space="0" w:color="auto"/>
             </w:tcBorders>
             <w:shd w:val="clear" w:color="auto" w:fill="auto"/>
-            <w:vAlign w:val="center"/>
-            <w:hideMark/>
-          </w:tcPr>
-          <w:p>
-            <w:pPr>
-              <w:jc w:val="center"/>
+            <w:noWrap/>
+            <w:vAlign w:val="bottom"/>
+            <w:hideMark/>
+          </w:tcPr>
+          <w:p>
+            <w:pPr>
               <w:rPr>
                 <w:rFonts w:ascii="Arial" w:hAnsi="Arial" w:cs="Arial"/>
                 <w:sz w:val="20"/>
@@ -3672,7 +3749,7 @@
         </w:tc>
         <w:tc>
           <w:tcPr>
-            <w:tcW w:w="6995" w:type="dxa"/>
+            <w:tcW w:w="6500" w:type="dxa"/>
             <w:tcBorders>
               <w:top w:val="nil"/>
               <w:left w:val="nil"/>
@@ -3681,24 +3758,24 @@
             </w:tcBorders>
             <w:shd w:val="clear" w:color="auto" w:fill="auto"/>
             <w:noWrap/>
-            <w:vAlign w:val="center"/>
-            <w:hideMark/>
-          </w:tcPr>
-          <w:p>
-            <w:pPr>
-              <w:rPr>
-                <w:color w:val="000000"/>
-                <w:sz w:val="22"/>
-                <w:szCs w:val="22"/>
-              </w:rPr>
-            </w:pPr>
-            <w:r>
-              <w:rPr>
-                <w:color w:val="000000"/>
-                <w:sz w:val="22"/>
-                <w:szCs w:val="22"/>
-              </w:rPr>
-              <w:t>Exercise 6.4 Part II: Test Validity</w:t>
+            <w:vAlign w:val="bottom"/>
+            <w:hideMark/>
+          </w:tcPr>
+          <w:p>
+            <w:pPr>
+              <w:rPr>
+                <w:rFonts w:ascii="Arial" w:hAnsi="Arial" w:cs="Arial"/>
+                <w:sz w:val="20"/>
+                <w:szCs w:val="20"/>
+              </w:rPr>
+            </w:pPr>
+            <w:r>
+              <w:rPr>
+                <w:rFonts w:ascii="Arial" w:hAnsi="Arial" w:cs="Arial"/>
+                <w:sz w:val="20"/>
+                <w:szCs w:val="20"/>
+              </w:rPr>
+              <w:t xml:space="preserve">Exercise 6.3 Part II: Alternate Instructions, Logically Equivalent or No? </w:t>
             </w:r>
           </w:p>
         </w:tc>
@@ -3736,7 +3813,7 @@
                 <w:sz w:val="20"/>
                 <w:szCs w:val="20"/>
               </w:rPr>
-              <w:t>27-Feb</w:t>
+              <w:t>9-Oct</w:t>
             </w:r>
           </w:p>
         </w:tc>
@@ -3750,12 +3827,12 @@
               <w:right w:val="single" w:sz="4" w:space="0" w:color="auto"/>
             </w:tcBorders>
             <w:shd w:val="clear" w:color="auto" w:fill="auto"/>
-            <w:vAlign w:val="center"/>
-            <w:hideMark/>
-          </w:tcPr>
-          <w:p>
-            <w:pPr>
-              <w:jc w:val="center"/>
+            <w:noWrap/>
+            <w:vAlign w:val="bottom"/>
+            <w:hideMark/>
+          </w:tcPr>
+          <w:p>
+            <w:pPr>
               <w:rPr>
                 <w:rFonts w:ascii="Arial" w:hAnsi="Arial" w:cs="Arial"/>
                 <w:sz w:val="20"/>
@@ -3774,7 +3851,7 @@
         </w:tc>
         <w:tc>
           <w:tcPr>
-            <w:tcW w:w="6995" w:type="dxa"/>
+            <w:tcW w:w="6500" w:type="dxa"/>
             <w:tcBorders>
               <w:top w:val="nil"/>
               <w:left w:val="nil"/>
@@ -3783,24 +3860,24 @@
             </w:tcBorders>
             <w:shd w:val="clear" w:color="auto" w:fill="auto"/>
             <w:noWrap/>
-            <w:vAlign w:val="center"/>
-            <w:hideMark/>
-          </w:tcPr>
-          <w:p>
-            <w:pPr>
-              <w:rPr>
-                <w:color w:val="000000"/>
-                <w:sz w:val="22"/>
-                <w:szCs w:val="22"/>
-              </w:rPr>
-            </w:pPr>
-            <w:r>
-              <w:rPr>
-                <w:color w:val="000000"/>
-                <w:sz w:val="22"/>
-                <w:szCs w:val="22"/>
-              </w:rPr>
-              <w:t>Selected examples from Exercise 7.1 and 7.2</w:t>
+            <w:vAlign w:val="bottom"/>
+            <w:hideMark/>
+          </w:tcPr>
+          <w:p>
+            <w:pPr>
+              <w:rPr>
+                <w:rFonts w:ascii="Arial" w:hAnsi="Arial" w:cs="Arial"/>
+                <w:sz w:val="20"/>
+                <w:szCs w:val="20"/>
+              </w:rPr>
+            </w:pPr>
+            <w:r>
+              <w:rPr>
+                <w:rFonts w:ascii="Arial" w:hAnsi="Arial" w:cs="Arial"/>
+                <w:sz w:val="20"/>
+                <w:szCs w:val="20"/>
+              </w:rPr>
+              <w:t>Exercise 6.4 Part II: Test Validity</w:t>
             </w:r>
           </w:p>
         </w:tc>
@@ -3838,7 +3915,7 @@
                 <w:sz w:val="20"/>
                 <w:szCs w:val="20"/>
               </w:rPr>
-              <w:t>1-Mar</w:t>
+              <w:t>11-Oct</w:t>
             </w:r>
           </w:p>
         </w:tc>
@@ -3852,12 +3929,12 @@
               <w:right w:val="single" w:sz="4" w:space="0" w:color="auto"/>
             </w:tcBorders>
             <w:shd w:val="clear" w:color="auto" w:fill="auto"/>
-            <w:vAlign w:val="center"/>
-            <w:hideMark/>
-          </w:tcPr>
-          <w:p>
-            <w:pPr>
-              <w:jc w:val="center"/>
+            <w:noWrap/>
+            <w:vAlign w:val="bottom"/>
+            <w:hideMark/>
+          </w:tcPr>
+          <w:p>
+            <w:pPr>
               <w:rPr>
                 <w:rFonts w:ascii="Arial" w:hAnsi="Arial" w:cs="Arial"/>
                 <w:sz w:val="20"/>
@@ -3876,7 +3953,7 @@
         </w:tc>
         <w:tc>
           <w:tcPr>
-            <w:tcW w:w="6995" w:type="dxa"/>
+            <w:tcW w:w="6500" w:type="dxa"/>
             <w:tcBorders>
               <w:top w:val="nil"/>
               <w:left w:val="nil"/>
@@ -3885,24 +3962,24 @@
             </w:tcBorders>
             <w:shd w:val="clear" w:color="auto" w:fill="auto"/>
             <w:noWrap/>
-            <w:vAlign w:val="center"/>
-            <w:hideMark/>
-          </w:tcPr>
-          <w:p>
-            <w:pPr>
-              <w:rPr>
-                <w:color w:val="000000"/>
-                <w:sz w:val="22"/>
-                <w:szCs w:val="22"/>
-              </w:rPr>
-            </w:pPr>
-            <w:r>
-              <w:rPr>
-                <w:color w:val="000000"/>
-                <w:sz w:val="22"/>
-                <w:szCs w:val="22"/>
-              </w:rPr>
-              <w:t>Selected examples from Exercise 7.3 and 7.4</w:t>
+            <w:vAlign w:val="bottom"/>
+            <w:hideMark/>
+          </w:tcPr>
+          <w:p>
+            <w:pPr>
+              <w:rPr>
+                <w:rFonts w:ascii="Arial" w:hAnsi="Arial" w:cs="Arial"/>
+                <w:sz w:val="20"/>
+                <w:szCs w:val="20"/>
+              </w:rPr>
+            </w:pPr>
+            <w:r>
+              <w:rPr>
+                <w:rFonts w:ascii="Arial" w:hAnsi="Arial" w:cs="Arial"/>
+                <w:sz w:val="20"/>
+                <w:szCs w:val="20"/>
+              </w:rPr>
+              <w:t>Selected exercises from Chapter 7</w:t>
             </w:r>
           </w:p>
         </w:tc>
@@ -3940,7 +4017,7 @@
                 <w:sz w:val="20"/>
                 <w:szCs w:val="20"/>
               </w:rPr>
-              <w:t>6-Mar</w:t>
+              <w:t>16-Oct</w:t>
             </w:r>
           </w:p>
         </w:tc>
@@ -3954,12 +4031,12 @@
               <w:right w:val="single" w:sz="4" w:space="0" w:color="auto"/>
             </w:tcBorders>
             <w:shd w:val="clear" w:color="auto" w:fill="auto"/>
-            <w:vAlign w:val="center"/>
-            <w:hideMark/>
-          </w:tcPr>
-          <w:p>
-            <w:pPr>
-              <w:jc w:val="center"/>
+            <w:noWrap/>
+            <w:vAlign w:val="bottom"/>
+            <w:hideMark/>
+          </w:tcPr>
+          <w:p>
+            <w:pPr>
               <w:rPr>
                 <w:rFonts w:ascii="Arial" w:hAnsi="Arial" w:cs="Arial"/>
                 <w:sz w:val="20"/>
@@ -3978,7 +4055,7 @@
         </w:tc>
         <w:tc>
           <w:tcPr>
-            <w:tcW w:w="6995" w:type="dxa"/>
+            <w:tcW w:w="6500" w:type="dxa"/>
             <w:tcBorders>
               <w:top w:val="nil"/>
               <w:left w:val="nil"/>
@@ -3986,26 +4063,25 @@
               <w:right w:val="single" w:sz="4" w:space="0" w:color="auto"/>
             </w:tcBorders>
             <w:shd w:val="clear" w:color="auto" w:fill="auto"/>
-            <w:vAlign w:val="bottom"/>
-            <w:hideMark/>
-          </w:tcPr>
-          <w:p>
-            <w:pPr>
-              <w:rPr>
-                <w:rFonts w:ascii="Arial" w:hAnsi="Arial" w:cs="Arial"/>
-                <w:b/>
-                <w:sz w:val="20"/>
-                <w:szCs w:val="20"/>
-              </w:rPr>
-            </w:pPr>
-            <w:r>
-              <w:rPr>
-                <w:rFonts w:ascii="Arial" w:hAnsi="Arial" w:cs="Arial"/>
-                <w:b/>
-                <w:sz w:val="20"/>
-                <w:szCs w:val="20"/>
-              </w:rPr>
-              <w:t>NO CLASS</w:t>
+            <w:noWrap/>
+            <w:vAlign w:val="bottom"/>
+            <w:hideMark/>
+          </w:tcPr>
+          <w:p>
+            <w:pPr>
+              <w:rPr>
+                <w:rFonts w:ascii="Arial" w:hAnsi="Arial" w:cs="Arial"/>
+                <w:sz w:val="20"/>
+                <w:szCs w:val="20"/>
+              </w:rPr>
+            </w:pPr>
+            <w:r>
+              <w:rPr>
+                <w:rFonts w:ascii="Arial" w:hAnsi="Arial" w:cs="Arial"/>
+                <w:sz w:val="20"/>
+                <w:szCs w:val="20"/>
+              </w:rPr>
+              <w:t>Review</w:t>
             </w:r>
           </w:p>
         </w:tc>
@@ -4043,7 +4119,7 @@
                 <w:sz w:val="20"/>
                 <w:szCs w:val="20"/>
               </w:rPr>
-              <w:t>8-Mar</w:t>
+              <w:t>18-Oct</w:t>
             </w:r>
           </w:p>
         </w:tc>
@@ -4057,12 +4133,12 @@
               <w:right w:val="single" w:sz="4" w:space="0" w:color="auto"/>
             </w:tcBorders>
             <w:shd w:val="clear" w:color="auto" w:fill="auto"/>
-            <w:vAlign w:val="center"/>
-            <w:hideMark/>
-          </w:tcPr>
-          <w:p>
-            <w:pPr>
-              <w:jc w:val="center"/>
+            <w:noWrap/>
+            <w:vAlign w:val="bottom"/>
+            <w:hideMark/>
+          </w:tcPr>
+          <w:p>
+            <w:pPr>
               <w:rPr>
                 <w:rFonts w:ascii="Arial" w:hAnsi="Arial" w:cs="Arial"/>
                 <w:sz w:val="20"/>
@@ -4081,7 +4157,7 @@
         </w:tc>
         <w:tc>
           <w:tcPr>
-            <w:tcW w:w="6995" w:type="dxa"/>
+            <w:tcW w:w="6500" w:type="dxa"/>
             <w:tcBorders>
               <w:top w:val="nil"/>
               <w:left w:val="nil"/>
@@ -4089,6 +4165,7 @@
               <w:right w:val="single" w:sz="4" w:space="0" w:color="auto"/>
             </w:tcBorders>
             <w:shd w:val="clear" w:color="auto" w:fill="auto"/>
+            <w:noWrap/>
             <w:vAlign w:val="bottom"/>
             <w:hideMark/>
           </w:tcPr>
@@ -4097,6 +4174,7 @@
               <w:rPr>
                 <w:rFonts w:ascii="Arial" w:hAnsi="Arial" w:cs="Arial"/>
                 <w:b/>
+                <w:bCs/>
                 <w:sz w:val="20"/>
                 <w:szCs w:val="20"/>
               </w:rPr>
@@ -4105,10 +4183,11 @@
               <w:rPr>
                 <w:rFonts w:ascii="Arial" w:hAnsi="Arial" w:cs="Arial"/>
                 <w:b/>
-                <w:sz w:val="20"/>
-                <w:szCs w:val="20"/>
-              </w:rPr>
-              <w:t>NO CLASS</w:t>
+                <w:bCs/>
+                <w:sz w:val="20"/>
+                <w:szCs w:val="20"/>
+              </w:rPr>
+              <w:t>TEST 2</w:t>
             </w:r>
           </w:p>
         </w:tc>
@@ -4146,7 +4225,7 @@
                 <w:sz w:val="20"/>
                 <w:szCs w:val="20"/>
               </w:rPr>
-              <w:t>13-Mar</w:t>
+              <w:t>23-Oct</w:t>
             </w:r>
           </w:p>
         </w:tc>
@@ -4160,12 +4239,12 @@
               <w:right w:val="single" w:sz="4" w:space="0" w:color="auto"/>
             </w:tcBorders>
             <w:shd w:val="clear" w:color="auto" w:fill="auto"/>
-            <w:vAlign w:val="center"/>
-            <w:hideMark/>
-          </w:tcPr>
-          <w:p>
-            <w:pPr>
-              <w:jc w:val="center"/>
+            <w:noWrap/>
+            <w:vAlign w:val="bottom"/>
+            <w:hideMark/>
+          </w:tcPr>
+          <w:p>
+            <w:pPr>
               <w:rPr>
                 <w:rFonts w:ascii="Arial" w:hAnsi="Arial" w:cs="Arial"/>
                 <w:sz w:val="20"/>
@@ -4184,7 +4263,7 @@
         </w:tc>
         <w:tc>
           <w:tcPr>
-            <w:tcW w:w="6995" w:type="dxa"/>
+            <w:tcW w:w="6500" w:type="dxa"/>
             <w:tcBorders>
               <w:top w:val="nil"/>
               <w:left w:val="nil"/>
@@ -4193,24 +4272,24 @@
             </w:tcBorders>
             <w:shd w:val="clear" w:color="auto" w:fill="auto"/>
             <w:noWrap/>
-            <w:vAlign w:val="center"/>
-            <w:hideMark/>
-          </w:tcPr>
-          <w:p>
-            <w:pPr>
-              <w:rPr>
-                <w:color w:val="000000"/>
-                <w:sz w:val="22"/>
-                <w:szCs w:val="22"/>
-              </w:rPr>
-            </w:pPr>
-            <w:r>
-              <w:rPr>
-                <w:color w:val="000000"/>
-                <w:sz w:val="22"/>
-                <w:szCs w:val="22"/>
-              </w:rPr>
-              <w:t>Review</w:t>
+            <w:vAlign w:val="bottom"/>
+            <w:hideMark/>
+          </w:tcPr>
+          <w:p>
+            <w:pPr>
+              <w:rPr>
+                <w:rFonts w:ascii="Arial" w:hAnsi="Arial" w:cs="Arial"/>
+                <w:sz w:val="20"/>
+                <w:szCs w:val="20"/>
+              </w:rPr>
+            </w:pPr>
+            <w:r>
+              <w:rPr>
+                <w:rFonts w:ascii="Arial" w:hAnsi="Arial" w:cs="Arial"/>
+                <w:sz w:val="20"/>
+                <w:szCs w:val="20"/>
+              </w:rPr>
+              <w:t>Exercise 4.1: Identify the Statement Parts</w:t>
             </w:r>
           </w:p>
         </w:tc>
@@ -4248,7 +4327,7 @@
                 <w:sz w:val="20"/>
                 <w:szCs w:val="20"/>
               </w:rPr>
-              <w:t>15-Mar</w:t>
+              <w:t>25-Oct</w:t>
             </w:r>
           </w:p>
         </w:tc>
@@ -4262,12 +4341,12 @@
               <w:right w:val="single" w:sz="4" w:space="0" w:color="auto"/>
             </w:tcBorders>
             <w:shd w:val="clear" w:color="auto" w:fill="auto"/>
-            <w:vAlign w:val="center"/>
-            <w:hideMark/>
-          </w:tcPr>
-          <w:p>
-            <w:pPr>
-              <w:jc w:val="center"/>
+            <w:noWrap/>
+            <w:vAlign w:val="bottom"/>
+            <w:hideMark/>
+          </w:tcPr>
+          <w:p>
+            <w:pPr>
               <w:rPr>
                 <w:rFonts w:ascii="Arial" w:hAnsi="Arial" w:cs="Arial"/>
                 <w:sz w:val="20"/>
@@ -4286,7 +4365,7 @@
         </w:tc>
         <w:tc>
           <w:tcPr>
-            <w:tcW w:w="6995" w:type="dxa"/>
+            <w:tcW w:w="6500" w:type="dxa"/>
             <w:tcBorders>
               <w:top w:val="nil"/>
               <w:left w:val="nil"/>
@@ -4295,28 +4374,24 @@
             </w:tcBorders>
             <w:shd w:val="clear" w:color="auto" w:fill="auto"/>
             <w:noWrap/>
-            <w:vAlign w:val="center"/>
-            <w:hideMark/>
-          </w:tcPr>
-          <w:p>
-            <w:pPr>
-              <w:rPr>
-                <w:b/>
-                <w:bCs/>
-                <w:color w:val="000000"/>
-                <w:sz w:val="22"/>
-                <w:szCs w:val="22"/>
-              </w:rPr>
-            </w:pPr>
-            <w:r>
-              <w:rPr>
-                <w:b/>
-                <w:bCs/>
-                <w:color w:val="000000"/>
-                <w:sz w:val="22"/>
-                <w:szCs w:val="22"/>
-              </w:rPr>
-              <w:t>TEST 2</w:t>
+            <w:vAlign w:val="bottom"/>
+            <w:hideMark/>
+          </w:tcPr>
+          <w:p>
+            <w:pPr>
+              <w:rPr>
+                <w:rFonts w:ascii="Arial" w:hAnsi="Arial" w:cs="Arial"/>
+                <w:sz w:val="20"/>
+                <w:szCs w:val="20"/>
+              </w:rPr>
+            </w:pPr>
+            <w:r>
+              <w:rPr>
+                <w:rFonts w:ascii="Arial" w:hAnsi="Arial" w:cs="Arial"/>
+                <w:sz w:val="20"/>
+                <w:szCs w:val="20"/>
+              </w:rPr>
+              <w:t>Exercise 4.3: Venn Diagrams for Propositions</w:t>
             </w:r>
           </w:p>
         </w:tc>
@@ -4354,7 +4429,7 @@
                 <w:sz w:val="20"/>
                 <w:szCs w:val="20"/>
               </w:rPr>
-              <w:t>20-Mar</w:t>
+              <w:t>30-Oct</w:t>
             </w:r>
           </w:p>
         </w:tc>
@@ -4368,12 +4443,12 @@
               <w:right w:val="single" w:sz="4" w:space="0" w:color="auto"/>
             </w:tcBorders>
             <w:shd w:val="clear" w:color="auto" w:fill="auto"/>
-            <w:vAlign w:val="center"/>
-            <w:hideMark/>
-          </w:tcPr>
-          <w:p>
-            <w:pPr>
-              <w:jc w:val="center"/>
+            <w:noWrap/>
+            <w:vAlign w:val="bottom"/>
+            <w:hideMark/>
+          </w:tcPr>
+          <w:p>
+            <w:pPr>
               <w:rPr>
                 <w:rFonts w:ascii="Arial" w:hAnsi="Arial" w:cs="Arial"/>
                 <w:sz w:val="20"/>
@@ -4392,7 +4467,7 @@
         </w:tc>
         <w:tc>
           <w:tcPr>
-            <w:tcW w:w="6995" w:type="dxa"/>
+            <w:tcW w:w="6500" w:type="dxa"/>
             <w:tcBorders>
               <w:top w:val="nil"/>
               <w:left w:val="nil"/>
@@ -4401,24 +4476,24 @@
             </w:tcBorders>
             <w:shd w:val="clear" w:color="auto" w:fill="auto"/>
             <w:noWrap/>
-            <w:vAlign w:val="center"/>
-            <w:hideMark/>
-          </w:tcPr>
-          <w:p>
-            <w:pPr>
-              <w:rPr>
-                <w:color w:val="000000"/>
-                <w:sz w:val="22"/>
-                <w:szCs w:val="22"/>
-              </w:rPr>
-            </w:pPr>
-            <w:r>
-              <w:rPr>
-                <w:color w:val="000000"/>
-                <w:sz w:val="22"/>
-                <w:szCs w:val="22"/>
-              </w:rPr>
-              <w:t>Exercise 4.1 Part I and Exercise 4.2 Part I</w:t>
+            <w:vAlign w:val="bottom"/>
+            <w:hideMark/>
+          </w:tcPr>
+          <w:p>
+            <w:pPr>
+              <w:rPr>
+                <w:rFonts w:ascii="Arial" w:hAnsi="Arial" w:cs="Arial"/>
+                <w:sz w:val="20"/>
+                <w:szCs w:val="20"/>
+              </w:rPr>
+            </w:pPr>
+            <w:r>
+              <w:rPr>
+                <w:rFonts w:ascii="Arial" w:hAnsi="Arial" w:cs="Arial"/>
+                <w:sz w:val="20"/>
+                <w:szCs w:val="20"/>
+              </w:rPr>
+              <w:t>Exercise 4.7: Translate into Standard Form</w:t>
             </w:r>
           </w:p>
         </w:tc>
@@ -4456,7 +4531,7 @@
                 <w:sz w:val="20"/>
                 <w:szCs w:val="20"/>
               </w:rPr>
-              <w:t>22-Mar</w:t>
+              <w:t>1-Nov</w:t>
             </w:r>
           </w:p>
         </w:tc>
@@ -4470,12 +4545,12 @@
               <w:right w:val="single" w:sz="4" w:space="0" w:color="auto"/>
             </w:tcBorders>
             <w:shd w:val="clear" w:color="auto" w:fill="auto"/>
-            <w:vAlign w:val="center"/>
-            <w:hideMark/>
-          </w:tcPr>
-          <w:p>
-            <w:pPr>
-              <w:jc w:val="center"/>
+            <w:noWrap/>
+            <w:vAlign w:val="bottom"/>
+            <w:hideMark/>
+          </w:tcPr>
+          <w:p>
+            <w:pPr>
               <w:rPr>
                 <w:rFonts w:ascii="Arial" w:hAnsi="Arial" w:cs="Arial"/>
                 <w:sz w:val="20"/>
@@ -4494,7 +4569,7 @@
         </w:tc>
         <w:tc>
           <w:tcPr>
-            <w:tcW w:w="6995" w:type="dxa"/>
+            <w:tcW w:w="6500" w:type="dxa"/>
             <w:tcBorders>
               <w:top w:val="nil"/>
               <w:left w:val="nil"/>
@@ -4503,24 +4578,24 @@
             </w:tcBorders>
             <w:shd w:val="clear" w:color="auto" w:fill="auto"/>
             <w:noWrap/>
-            <w:vAlign w:val="center"/>
-            <w:hideMark/>
-          </w:tcPr>
-          <w:p>
-            <w:pPr>
-              <w:rPr>
-                <w:color w:val="000000"/>
-                <w:sz w:val="22"/>
-                <w:szCs w:val="22"/>
-              </w:rPr>
-            </w:pPr>
-            <w:r>
-              <w:rPr>
-                <w:color w:val="000000"/>
-                <w:sz w:val="22"/>
-                <w:szCs w:val="22"/>
-              </w:rPr>
-              <w:t>Exercise 4.3: Venn Diagrams for Propositions</w:t>
+            <w:vAlign w:val="bottom"/>
+            <w:hideMark/>
+          </w:tcPr>
+          <w:p>
+            <w:pPr>
+              <w:rPr>
+                <w:rFonts w:ascii="Arial" w:hAnsi="Arial" w:cs="Arial"/>
+                <w:sz w:val="20"/>
+                <w:szCs w:val="20"/>
+              </w:rPr>
+            </w:pPr>
+            <w:r>
+              <w:rPr>
+                <w:rFonts w:ascii="Arial" w:hAnsi="Arial" w:cs="Arial"/>
+                <w:sz w:val="20"/>
+                <w:szCs w:val="20"/>
+              </w:rPr>
+              <w:t>Exercise 5.2 Part I: Valid or Not? (using diagrams)</w:t>
             </w:r>
           </w:p>
         </w:tc>
@@ -4558,7 +4633,7 @@
                 <w:sz w:val="20"/>
                 <w:szCs w:val="20"/>
               </w:rPr>
-              <w:t>27-Mar</w:t>
+              <w:t>6-Nov</w:t>
             </w:r>
           </w:p>
         </w:tc>
@@ -4572,12 +4647,12 @@
               <w:right w:val="single" w:sz="4" w:space="0" w:color="auto"/>
             </w:tcBorders>
             <w:shd w:val="clear" w:color="auto" w:fill="auto"/>
-            <w:vAlign w:val="center"/>
-            <w:hideMark/>
-          </w:tcPr>
-          <w:p>
-            <w:pPr>
-              <w:jc w:val="center"/>
+            <w:noWrap/>
+            <w:vAlign w:val="bottom"/>
+            <w:hideMark/>
+          </w:tcPr>
+          <w:p>
+            <w:pPr>
               <w:rPr>
                 <w:rFonts w:ascii="Arial" w:hAnsi="Arial" w:cs="Arial"/>
                 <w:sz w:val="20"/>
@@ -4596,7 +4671,7 @@
         </w:tc>
         <w:tc>
           <w:tcPr>
-            <w:tcW w:w="6995" w:type="dxa"/>
+            <w:tcW w:w="6500" w:type="dxa"/>
             <w:tcBorders>
               <w:top w:val="nil"/>
               <w:left w:val="nil"/>
@@ -4605,24 +4680,24 @@
             </w:tcBorders>
             <w:shd w:val="clear" w:color="auto" w:fill="auto"/>
             <w:noWrap/>
-            <w:vAlign w:val="center"/>
-            <w:hideMark/>
-          </w:tcPr>
-          <w:p>
-            <w:pPr>
-              <w:rPr>
-                <w:color w:val="000000"/>
-                <w:sz w:val="22"/>
-                <w:szCs w:val="22"/>
-              </w:rPr>
-            </w:pPr>
-            <w:r>
-              <w:rPr>
-                <w:color w:val="000000"/>
-                <w:sz w:val="22"/>
-                <w:szCs w:val="22"/>
-              </w:rPr>
-              <w:t>Exercise 5.2 Part I: Valid or Not? (using diagrams)</w:t>
+            <w:vAlign w:val="bottom"/>
+            <w:hideMark/>
+          </w:tcPr>
+          <w:p>
+            <w:pPr>
+              <w:rPr>
+                <w:rFonts w:ascii="Arial" w:hAnsi="Arial" w:cs="Arial"/>
+                <w:sz w:val="20"/>
+                <w:szCs w:val="20"/>
+              </w:rPr>
+            </w:pPr>
+            <w:r>
+              <w:rPr>
+                <w:rFonts w:ascii="Arial" w:hAnsi="Arial" w:cs="Arial"/>
+                <w:sz w:val="20"/>
+                <w:szCs w:val="20"/>
+              </w:rPr>
+              <w:t>Exercise 4.2: Types of Statements and Distribution and</w:t>
             </w:r>
           </w:p>
         </w:tc>
@@ -4660,7 +4735,7 @@
                 <w:sz w:val="20"/>
                 <w:szCs w:val="20"/>
               </w:rPr>
-              <w:t>29-Mar</w:t>
+              <w:t>8-Nov</w:t>
             </w:r>
           </w:p>
         </w:tc>
@@ -4674,12 +4749,12 @@
               <w:right w:val="single" w:sz="4" w:space="0" w:color="auto"/>
             </w:tcBorders>
             <w:shd w:val="clear" w:color="auto" w:fill="auto"/>
-            <w:vAlign w:val="center"/>
-            <w:hideMark/>
-          </w:tcPr>
-          <w:p>
-            <w:pPr>
-              <w:jc w:val="center"/>
+            <w:noWrap/>
+            <w:vAlign w:val="bottom"/>
+            <w:hideMark/>
+          </w:tcPr>
+          <w:p>
+            <w:pPr>
               <w:rPr>
                 <w:rFonts w:ascii="Arial" w:hAnsi="Arial" w:cs="Arial"/>
                 <w:sz w:val="20"/>
@@ -4698,7 +4773,7 @@
         </w:tc>
         <w:tc>
           <w:tcPr>
-            <w:tcW w:w="6995" w:type="dxa"/>
+            <w:tcW w:w="6500" w:type="dxa"/>
             <w:tcBorders>
               <w:top w:val="nil"/>
               <w:left w:val="nil"/>
@@ -4707,24 +4782,24 @@
             </w:tcBorders>
             <w:shd w:val="clear" w:color="auto" w:fill="auto"/>
             <w:noWrap/>
-            <w:vAlign w:val="center"/>
-            <w:hideMark/>
-          </w:tcPr>
-          <w:p>
-            <w:pPr>
-              <w:rPr>
-                <w:color w:val="000000"/>
-                <w:sz w:val="22"/>
-                <w:szCs w:val="22"/>
-              </w:rPr>
-            </w:pPr>
-            <w:r>
-              <w:rPr>
-                <w:color w:val="000000"/>
-                <w:sz w:val="22"/>
-                <w:szCs w:val="22"/>
-              </w:rPr>
-              <w:t>Exercise 4.7: Translate into Standard Form</w:t>
+            <w:vAlign w:val="bottom"/>
+            <w:hideMark/>
+          </w:tcPr>
+          <w:p>
+            <w:pPr>
+              <w:rPr>
+                <w:rFonts w:ascii="Arial" w:hAnsi="Arial" w:cs="Arial"/>
+                <w:sz w:val="20"/>
+                <w:szCs w:val="20"/>
+              </w:rPr>
+            </w:pPr>
+            <w:r>
+              <w:rPr>
+                <w:rFonts w:ascii="Arial" w:hAnsi="Arial" w:cs="Arial"/>
+                <w:sz w:val="20"/>
+                <w:szCs w:val="20"/>
+              </w:rPr>
+              <w:t>Exercise 5.3 Part II: Valid or Not? (using rules)</w:t>
             </w:r>
           </w:p>
         </w:tc>
@@ -4762,7 +4837,7 @@
                 <w:sz w:val="20"/>
                 <w:szCs w:val="20"/>
               </w:rPr>
-              <w:t>3-Apr</w:t>
+              <w:t>13-Nov</w:t>
             </w:r>
           </w:p>
         </w:tc>
@@ -4776,12 +4851,12 @@
               <w:right w:val="single" w:sz="4" w:space="0" w:color="auto"/>
             </w:tcBorders>
             <w:shd w:val="clear" w:color="auto" w:fill="auto"/>
-            <w:vAlign w:val="center"/>
-            <w:hideMark/>
-          </w:tcPr>
-          <w:p>
-            <w:pPr>
-              <w:jc w:val="center"/>
+            <w:noWrap/>
+            <w:vAlign w:val="bottom"/>
+            <w:hideMark/>
+          </w:tcPr>
+          <w:p>
+            <w:pPr>
               <w:rPr>
                 <w:rFonts w:ascii="Arial" w:hAnsi="Arial" w:cs="Arial"/>
                 <w:sz w:val="20"/>
@@ -4800,7 +4875,7 @@
         </w:tc>
         <w:tc>
           <w:tcPr>
-            <w:tcW w:w="6995" w:type="dxa"/>
+            <w:tcW w:w="6500" w:type="dxa"/>
             <w:tcBorders>
               <w:top w:val="nil"/>
               <w:left w:val="nil"/>
@@ -4809,22 +4884,22 @@
             </w:tcBorders>
             <w:shd w:val="clear" w:color="auto" w:fill="auto"/>
             <w:noWrap/>
-            <w:vAlign w:val="center"/>
-            <w:hideMark/>
-          </w:tcPr>
-          <w:p>
-            <w:pPr>
-              <w:rPr>
-                <w:color w:val="000000"/>
-                <w:sz w:val="22"/>
-                <w:szCs w:val="22"/>
-              </w:rPr>
-            </w:pPr>
-            <w:r>
-              <w:rPr>
-                <w:color w:val="000000"/>
-                <w:sz w:val="22"/>
-                <w:szCs w:val="22"/>
+            <w:vAlign w:val="bottom"/>
+            <w:hideMark/>
+          </w:tcPr>
+          <w:p>
+            <w:pPr>
+              <w:rPr>
+                <w:rFonts w:ascii="Arial" w:hAnsi="Arial" w:cs="Arial"/>
+                <w:sz w:val="20"/>
+                <w:szCs w:val="20"/>
+              </w:rPr>
+            </w:pPr>
+            <w:r>
+              <w:rPr>
+                <w:rFonts w:ascii="Arial" w:hAnsi="Arial" w:cs="Arial"/>
+                <w:sz w:val="20"/>
+                <w:szCs w:val="20"/>
               </w:rPr>
               <w:t xml:space="preserve">Review </w:t>
             </w:r>
@@ -4864,7 +4939,7 @@
                 <w:sz w:val="20"/>
                 <w:szCs w:val="20"/>
               </w:rPr>
-              <w:t>5-Apr</w:t>
+              <w:t>15-Nov</w:t>
             </w:r>
           </w:p>
         </w:tc>
@@ -4878,12 +4953,12 @@
               <w:right w:val="single" w:sz="4" w:space="0" w:color="auto"/>
             </w:tcBorders>
             <w:shd w:val="clear" w:color="auto" w:fill="auto"/>
-            <w:vAlign w:val="center"/>
-            <w:hideMark/>
-          </w:tcPr>
-          <w:p>
-            <w:pPr>
-              <w:jc w:val="center"/>
+            <w:noWrap/>
+            <w:vAlign w:val="bottom"/>
+            <w:hideMark/>
+          </w:tcPr>
+          <w:p>
+            <w:pPr>
               <w:rPr>
                 <w:rFonts w:ascii="Arial" w:hAnsi="Arial" w:cs="Arial"/>
                 <w:sz w:val="20"/>
@@ -4902,7 +4977,7 @@
         </w:tc>
         <w:tc>
           <w:tcPr>
-            <w:tcW w:w="6995" w:type="dxa"/>
+            <w:tcW w:w="6500" w:type="dxa"/>
             <w:tcBorders>
               <w:top w:val="nil"/>
               <w:left w:val="nil"/>
@@ -4911,26 +4986,26 @@
             </w:tcBorders>
             <w:shd w:val="clear" w:color="auto" w:fill="auto"/>
             <w:noWrap/>
-            <w:vAlign w:val="center"/>
-            <w:hideMark/>
-          </w:tcPr>
-          <w:p>
-            <w:pPr>
-              <w:rPr>
+            <w:vAlign w:val="bottom"/>
+            <w:hideMark/>
+          </w:tcPr>
+          <w:p>
+            <w:pPr>
+              <w:rPr>
+                <w:rFonts w:ascii="Arial" w:hAnsi="Arial" w:cs="Arial"/>
                 <w:b/>
                 <w:bCs/>
-                <w:color w:val="000000"/>
-                <w:sz w:val="22"/>
-                <w:szCs w:val="22"/>
-              </w:rPr>
-            </w:pPr>
-            <w:r>
-              <w:rPr>
+                <w:sz w:val="20"/>
+                <w:szCs w:val="20"/>
+              </w:rPr>
+            </w:pPr>
+            <w:r>
+              <w:rPr>
+                <w:rFonts w:ascii="Arial" w:hAnsi="Arial" w:cs="Arial"/>
                 <w:b/>
                 <w:bCs/>
-                <w:color w:val="000000"/>
-                <w:sz w:val="22"/>
-                <w:szCs w:val="22"/>
+                <w:sz w:val="20"/>
+                <w:szCs w:val="20"/>
               </w:rPr>
               <w:t>TEST 3</w:t>
             </w:r>
@@ -4970,7 +5045,7 @@
                 <w:sz w:val="20"/>
                 <w:szCs w:val="20"/>
               </w:rPr>
-              <w:t>10-Apr</w:t>
+              <w:t>20-Nov</w:t>
             </w:r>
           </w:p>
         </w:tc>
@@ -4984,12 +5059,12 @@
               <w:right w:val="single" w:sz="4" w:space="0" w:color="auto"/>
             </w:tcBorders>
             <w:shd w:val="clear" w:color="auto" w:fill="auto"/>
-            <w:vAlign w:val="center"/>
-            <w:hideMark/>
-          </w:tcPr>
-          <w:p>
-            <w:pPr>
-              <w:jc w:val="center"/>
+            <w:noWrap/>
+            <w:vAlign w:val="bottom"/>
+            <w:hideMark/>
+          </w:tcPr>
+          <w:p>
+            <w:pPr>
               <w:rPr>
                 <w:rFonts w:ascii="Arial" w:hAnsi="Arial" w:cs="Arial"/>
                 <w:sz w:val="20"/>
@@ -5008,7 +5083,7 @@
         </w:tc>
         <w:tc>
           <w:tcPr>
-            <w:tcW w:w="6995" w:type="dxa"/>
+            <w:tcW w:w="6500" w:type="dxa"/>
             <w:tcBorders>
               <w:top w:val="nil"/>
               <w:left w:val="nil"/>
@@ -5017,22 +5092,22 @@
             </w:tcBorders>
             <w:shd w:val="clear" w:color="auto" w:fill="auto"/>
             <w:noWrap/>
-            <w:vAlign w:val="center"/>
-            <w:hideMark/>
-          </w:tcPr>
-          <w:p>
-            <w:pPr>
-              <w:rPr>
-                <w:color w:val="000000"/>
-                <w:sz w:val="22"/>
-                <w:szCs w:val="22"/>
-              </w:rPr>
-            </w:pPr>
-            <w:r>
-              <w:rPr>
-                <w:color w:val="000000"/>
-                <w:sz w:val="22"/>
-                <w:szCs w:val="22"/>
+            <w:vAlign w:val="bottom"/>
+            <w:hideMark/>
+          </w:tcPr>
+          <w:p>
+            <w:pPr>
+              <w:rPr>
+                <w:rFonts w:ascii="Arial" w:hAnsi="Arial" w:cs="Arial"/>
+                <w:sz w:val="20"/>
+                <w:szCs w:val="20"/>
+              </w:rPr>
+            </w:pPr>
+            <w:r>
+              <w:rPr>
+                <w:rFonts w:ascii="Arial" w:hAnsi="Arial" w:cs="Arial"/>
+                <w:sz w:val="20"/>
+                <w:szCs w:val="20"/>
               </w:rPr>
               <w:t>Begin Unit 4: Fallacies</w:t>
             </w:r>
@@ -5072,7 +5147,7 @@
                 <w:sz w:val="20"/>
                 <w:szCs w:val="20"/>
               </w:rPr>
-              <w:t>12-Apr</w:t>
+              <w:t>22-Nov</w:t>
             </w:r>
           </w:p>
         </w:tc>
@@ -5086,12 +5161,12 @@
               <w:right w:val="single" w:sz="4" w:space="0" w:color="auto"/>
             </w:tcBorders>
             <w:shd w:val="clear" w:color="auto" w:fill="auto"/>
-            <w:vAlign w:val="center"/>
-            <w:hideMark/>
-          </w:tcPr>
-          <w:p>
-            <w:pPr>
-              <w:jc w:val="center"/>
+            <w:noWrap/>
+            <w:vAlign w:val="bottom"/>
+            <w:hideMark/>
+          </w:tcPr>
+          <w:p>
+            <w:pPr>
               <w:rPr>
                 <w:rFonts w:ascii="Arial" w:hAnsi="Arial" w:cs="Arial"/>
                 <w:sz w:val="20"/>
@@ -5110,7 +5185,7 @@
         </w:tc>
         <w:tc>
           <w:tcPr>
-            <w:tcW w:w="6995" w:type="dxa"/>
+            <w:tcW w:w="6500" w:type="dxa"/>
             <w:tcBorders>
               <w:top w:val="nil"/>
               <w:left w:val="nil"/>
@@ -5119,24 +5194,28 @@
             </w:tcBorders>
             <w:shd w:val="clear" w:color="auto" w:fill="auto"/>
             <w:noWrap/>
-            <w:vAlign w:val="center"/>
-            <w:hideMark/>
-          </w:tcPr>
-          <w:p>
-            <w:pPr>
-              <w:rPr>
-                <w:color w:val="000000"/>
-                <w:sz w:val="22"/>
-                <w:szCs w:val="22"/>
-              </w:rPr>
-            </w:pPr>
-            <w:r>
-              <w:rPr>
-                <w:color w:val="000000"/>
-                <w:sz w:val="22"/>
-                <w:szCs w:val="22"/>
-              </w:rPr>
-              <w:t>Exercise 3.2 Part I: Name the fallacy</w:t>
+            <w:vAlign w:val="bottom"/>
+            <w:hideMark/>
+          </w:tcPr>
+          <w:p>
+            <w:pPr>
+              <w:rPr>
+                <w:rFonts w:ascii="Arial" w:hAnsi="Arial" w:cs="Arial"/>
+                <w:b/>
+                <w:bCs/>
+                <w:sz w:val="20"/>
+                <w:szCs w:val="20"/>
+              </w:rPr>
+            </w:pPr>
+            <w:r>
+              <w:rPr>
+                <w:rFonts w:ascii="Arial" w:hAnsi="Arial" w:cs="Arial"/>
+                <w:b/>
+                <w:bCs/>
+                <w:sz w:val="20"/>
+                <w:szCs w:val="20"/>
+              </w:rPr>
+              <w:t>NO CLASS</w:t>
             </w:r>
           </w:p>
         </w:tc>
@@ -5174,7 +5253,7 @@
                 <w:sz w:val="20"/>
                 <w:szCs w:val="20"/>
               </w:rPr>
-              <w:t>17-Apr</w:t>
+              <w:t>27-Nov</w:t>
             </w:r>
           </w:p>
         </w:tc>
@@ -5188,12 +5267,12 @@
               <w:right w:val="single" w:sz="4" w:space="0" w:color="auto"/>
             </w:tcBorders>
             <w:shd w:val="clear" w:color="auto" w:fill="auto"/>
-            <w:vAlign w:val="center"/>
-            <w:hideMark/>
-          </w:tcPr>
-          <w:p>
-            <w:pPr>
-              <w:jc w:val="center"/>
+            <w:noWrap/>
+            <w:vAlign w:val="bottom"/>
+            <w:hideMark/>
+          </w:tcPr>
+          <w:p>
+            <w:pPr>
               <w:rPr>
                 <w:rFonts w:ascii="Arial" w:hAnsi="Arial" w:cs="Arial"/>
                 <w:sz w:val="20"/>
@@ -5212,7 +5291,7 @@
         </w:tc>
         <w:tc>
           <w:tcPr>
-            <w:tcW w:w="6995" w:type="dxa"/>
+            <w:tcW w:w="6500" w:type="dxa"/>
             <w:tcBorders>
               <w:top w:val="nil"/>
               <w:left w:val="nil"/>
@@ -5221,24 +5300,24 @@
             </w:tcBorders>
             <w:shd w:val="clear" w:color="auto" w:fill="auto"/>
             <w:noWrap/>
-            <w:vAlign w:val="center"/>
-            <w:hideMark/>
-          </w:tcPr>
-          <w:p>
-            <w:pPr>
-              <w:rPr>
-                <w:color w:val="000000"/>
-                <w:sz w:val="22"/>
-                <w:szCs w:val="22"/>
-              </w:rPr>
-            </w:pPr>
-            <w:r>
-              <w:rPr>
-                <w:color w:val="000000"/>
-                <w:sz w:val="22"/>
-                <w:szCs w:val="22"/>
-              </w:rPr>
-              <w:t xml:space="preserve">Exercise 3.3 Part I: Name the fallacy </w:t>
+            <w:vAlign w:val="bottom"/>
+            <w:hideMark/>
+          </w:tcPr>
+          <w:p>
+            <w:pPr>
+              <w:rPr>
+                <w:rFonts w:ascii="Arial" w:hAnsi="Arial" w:cs="Arial"/>
+                <w:sz w:val="20"/>
+                <w:szCs w:val="20"/>
+              </w:rPr>
+            </w:pPr>
+            <w:r>
+              <w:rPr>
+                <w:rFonts w:ascii="Arial" w:hAnsi="Arial" w:cs="Arial"/>
+                <w:sz w:val="20"/>
+                <w:szCs w:val="20"/>
+              </w:rPr>
+              <w:t>Exercise 3.2 Part I: Name the fallacy</w:t>
             </w:r>
           </w:p>
         </w:tc>
@@ -5276,7 +5355,7 @@
                 <w:sz w:val="20"/>
                 <w:szCs w:val="20"/>
               </w:rPr>
-              <w:t>19-Apr</w:t>
+              <w:t>29-Nov</w:t>
             </w:r>
           </w:p>
         </w:tc>
@@ -5290,12 +5369,12 @@
               <w:right w:val="single" w:sz="4" w:space="0" w:color="auto"/>
             </w:tcBorders>
             <w:shd w:val="clear" w:color="auto" w:fill="auto"/>
-            <w:vAlign w:val="center"/>
-            <w:hideMark/>
-          </w:tcPr>
-          <w:p>
-            <w:pPr>
-              <w:jc w:val="center"/>
+            <w:noWrap/>
+            <w:vAlign w:val="bottom"/>
+            <w:hideMark/>
+          </w:tcPr>
+          <w:p>
+            <w:pPr>
               <w:rPr>
                 <w:rFonts w:ascii="Arial" w:hAnsi="Arial" w:cs="Arial"/>
                 <w:sz w:val="20"/>
@@ -5314,7 +5393,7 @@
         </w:tc>
         <w:tc>
           <w:tcPr>
-            <w:tcW w:w="6995" w:type="dxa"/>
+            <w:tcW w:w="6500" w:type="dxa"/>
             <w:tcBorders>
               <w:top w:val="nil"/>
               <w:left w:val="nil"/>
@@ -5323,24 +5402,24 @@
             </w:tcBorders>
             <w:shd w:val="clear" w:color="auto" w:fill="auto"/>
             <w:noWrap/>
-            <w:vAlign w:val="center"/>
-            <w:hideMark/>
-          </w:tcPr>
-          <w:p>
-            <w:pPr>
-              <w:rPr>
-                <w:color w:val="000000"/>
-                <w:sz w:val="22"/>
-                <w:szCs w:val="22"/>
-              </w:rPr>
-            </w:pPr>
-            <w:r>
-              <w:rPr>
-                <w:color w:val="000000"/>
-                <w:sz w:val="22"/>
-                <w:szCs w:val="22"/>
-              </w:rPr>
-              <w:t>Exercise 3.4 Part I: Name the fallacy</w:t>
+            <w:vAlign w:val="bottom"/>
+            <w:hideMark/>
+          </w:tcPr>
+          <w:p>
+            <w:pPr>
+              <w:rPr>
+                <w:rFonts w:ascii="Arial" w:hAnsi="Arial" w:cs="Arial"/>
+                <w:sz w:val="20"/>
+                <w:szCs w:val="20"/>
+              </w:rPr>
+            </w:pPr>
+            <w:r>
+              <w:rPr>
+                <w:rFonts w:ascii="Arial" w:hAnsi="Arial" w:cs="Arial"/>
+                <w:sz w:val="20"/>
+                <w:szCs w:val="20"/>
+              </w:rPr>
+              <w:t xml:space="preserve">Exercise 3.3 Part I: Name the fallacy </w:t>
             </w:r>
           </w:p>
         </w:tc>
@@ -5378,7 +5457,7 @@
                 <w:sz w:val="20"/>
                 <w:szCs w:val="20"/>
               </w:rPr>
-              <w:t>24-Apr</w:t>
+              <w:t>4-Dec</w:t>
             </w:r>
           </w:p>
         </w:tc>
@@ -5392,12 +5471,12 @@
               <w:right w:val="single" w:sz="4" w:space="0" w:color="auto"/>
             </w:tcBorders>
             <w:shd w:val="clear" w:color="auto" w:fill="auto"/>
-            <w:vAlign w:val="center"/>
-            <w:hideMark/>
-          </w:tcPr>
-          <w:p>
-            <w:pPr>
-              <w:jc w:val="center"/>
+            <w:noWrap/>
+            <w:vAlign w:val="bottom"/>
+            <w:hideMark/>
+          </w:tcPr>
+          <w:p>
+            <w:pPr>
               <w:rPr>
                 <w:rFonts w:ascii="Arial" w:hAnsi="Arial" w:cs="Arial"/>
                 <w:sz w:val="20"/>
@@ -5416,7 +5495,7 @@
         </w:tc>
         <w:tc>
           <w:tcPr>
-            <w:tcW w:w="6995" w:type="dxa"/>
+            <w:tcW w:w="6500" w:type="dxa"/>
             <w:tcBorders>
               <w:top w:val="nil"/>
               <w:left w:val="nil"/>
@@ -5425,26 +5504,24 @@
             </w:tcBorders>
             <w:shd w:val="clear" w:color="auto" w:fill="auto"/>
             <w:noWrap/>
-            <w:vAlign w:val="center"/>
-            <w:hideMark/>
-          </w:tcPr>
-          <w:p>
-            <w:pPr>
-              <w:rPr>
-                <w:rFonts w:ascii="Calibri" w:hAnsi="Calibri" w:cs="Calibri"/>
-                <w:color w:val="000000"/>
-                <w:sz w:val="22"/>
-                <w:szCs w:val="22"/>
-              </w:rPr>
-            </w:pPr>
-            <w:r>
-              <w:rPr>
-                <w:rFonts w:ascii="Calibri" w:hAnsi="Calibri" w:cs="Calibri"/>
-                <w:color w:val="000000"/>
-                <w:sz w:val="22"/>
-                <w:szCs w:val="22"/>
-              </w:rPr>
-              <w:t>Finish up with fallacy exercises.</w:t>
+            <w:vAlign w:val="bottom"/>
+            <w:hideMark/>
+          </w:tcPr>
+          <w:p>
+            <w:pPr>
+              <w:rPr>
+                <w:rFonts w:ascii="Arial" w:hAnsi="Arial" w:cs="Arial"/>
+                <w:sz w:val="20"/>
+                <w:szCs w:val="20"/>
+              </w:rPr>
+            </w:pPr>
+            <w:r>
+              <w:rPr>
+                <w:rFonts w:ascii="Arial" w:hAnsi="Arial" w:cs="Arial"/>
+                <w:sz w:val="20"/>
+                <w:szCs w:val="20"/>
+              </w:rPr>
+              <w:t>Exercise 3.4 Part I: Name the fallacy</w:t>
             </w:r>
           </w:p>
         </w:tc>
@@ -5482,7 +5559,7 @@
                 <w:sz w:val="20"/>
                 <w:szCs w:val="20"/>
               </w:rPr>
-              <w:t>26-Apr</w:t>
+              <w:t>6-Dec</w:t>
             </w:r>
           </w:p>
         </w:tc>
@@ -5496,12 +5573,12 @@
               <w:right w:val="single" w:sz="4" w:space="0" w:color="auto"/>
             </w:tcBorders>
             <w:shd w:val="clear" w:color="auto" w:fill="auto"/>
-            <w:vAlign w:val="center"/>
-            <w:hideMark/>
-          </w:tcPr>
-          <w:p>
-            <w:pPr>
-              <w:jc w:val="center"/>
+            <w:noWrap/>
+            <w:vAlign w:val="bottom"/>
+            <w:hideMark/>
+          </w:tcPr>
+          <w:p>
+            <w:pPr>
               <w:rPr>
                 <w:rFonts w:ascii="Arial" w:hAnsi="Arial" w:cs="Arial"/>
                 <w:sz w:val="20"/>
@@ -5520,7 +5597,7 @@
         </w:tc>
         <w:tc>
           <w:tcPr>
-            <w:tcW w:w="6995" w:type="dxa"/>
+            <w:tcW w:w="6500" w:type="dxa"/>
             <w:tcBorders>
               <w:top w:val="nil"/>
               <w:left w:val="nil"/>
@@ -5529,24 +5606,24 @@
             </w:tcBorders>
             <w:shd w:val="clear" w:color="auto" w:fill="auto"/>
             <w:noWrap/>
-            <w:vAlign w:val="center"/>
-            <w:hideMark/>
-          </w:tcPr>
-          <w:p>
-            <w:pPr>
-              <w:rPr>
-                <w:color w:val="000000"/>
-                <w:sz w:val="22"/>
-                <w:szCs w:val="22"/>
-              </w:rPr>
-            </w:pPr>
-            <w:r>
-              <w:rPr>
-                <w:color w:val="000000"/>
-                <w:sz w:val="22"/>
-                <w:szCs w:val="22"/>
-              </w:rPr>
-              <w:t>Review</w:t>
+            <w:vAlign w:val="bottom"/>
+            <w:hideMark/>
+          </w:tcPr>
+          <w:p>
+            <w:pPr>
+              <w:rPr>
+                <w:rFonts w:ascii="Arial" w:hAnsi="Arial" w:cs="Arial"/>
+                <w:sz w:val="20"/>
+                <w:szCs w:val="20"/>
+              </w:rPr>
+            </w:pPr>
+            <w:r>
+              <w:rPr>
+                <w:rFonts w:ascii="Arial" w:hAnsi="Arial" w:cs="Arial"/>
+                <w:sz w:val="20"/>
+                <w:szCs w:val="20"/>
+              </w:rPr>
+              <w:t>Finish up with fallacy exercises.</w:t>
             </w:r>
           </w:p>
         </w:tc>
@@ -5571,19 +5648,20 @@
           </w:tcPr>
           <w:p>
             <w:pPr>
-              <w:rPr>
-                <w:rFonts w:ascii="Arial" w:hAnsi="Arial" w:cs="Arial"/>
-                <w:sz w:val="20"/>
-                <w:szCs w:val="20"/>
-              </w:rPr>
-            </w:pPr>
-            <w:r>
-              <w:rPr>
-                <w:rFonts w:ascii="Arial" w:hAnsi="Arial" w:cs="Arial"/>
-                <w:sz w:val="20"/>
-                <w:szCs w:val="20"/>
-              </w:rPr>
-              <w:t> </w:t>
+              <w:jc w:val="right"/>
+              <w:rPr>
+                <w:rFonts w:ascii="Arial" w:hAnsi="Arial" w:cs="Arial"/>
+                <w:sz w:val="20"/>
+                <w:szCs w:val="20"/>
+              </w:rPr>
+            </w:pPr>
+            <w:r>
+              <w:rPr>
+                <w:rFonts w:ascii="Arial" w:hAnsi="Arial" w:cs="Arial"/>
+                <w:sz w:val="20"/>
+                <w:szCs w:val="20"/>
+              </w:rPr>
+              <w:t>11-Dec</w:t>
             </w:r>
           </w:p>
         </w:tc>
@@ -5615,13 +5693,13 @@
                 <w:sz w:val="20"/>
                 <w:szCs w:val="20"/>
               </w:rPr>
-              <w:t> </w:t>
-            </w:r>
-          </w:p>
-        </w:tc>
-        <w:tc>
-          <w:tcPr>
-            <w:tcW w:w="6995" w:type="dxa"/>
+              <w:t>T</w:t>
+            </w:r>
+          </w:p>
+        </w:tc>
+        <w:tc>
+          <w:tcPr>
+            <w:tcW w:w="6500" w:type="dxa"/>
             <w:tcBorders>
               <w:top w:val="nil"/>
               <w:left w:val="nil"/>
@@ -5630,24 +5708,24 @@
             </w:tcBorders>
             <w:shd w:val="clear" w:color="auto" w:fill="auto"/>
             <w:noWrap/>
-            <w:vAlign w:val="center"/>
-            <w:hideMark/>
-          </w:tcPr>
-          <w:p>
-            <w:pPr>
-              <w:rPr>
-                <w:color w:val="000000"/>
-                <w:sz w:val="22"/>
-                <w:szCs w:val="22"/>
-              </w:rPr>
-            </w:pPr>
-            <w:r>
-              <w:rPr>
-                <w:color w:val="000000"/>
-                <w:sz w:val="22"/>
-                <w:szCs w:val="22"/>
-              </w:rPr>
-              <w:t> </w:t>
+            <w:vAlign w:val="bottom"/>
+            <w:hideMark/>
+          </w:tcPr>
+          <w:p>
+            <w:pPr>
+              <w:rPr>
+                <w:rFonts w:ascii="Arial" w:hAnsi="Arial" w:cs="Arial"/>
+                <w:sz w:val="20"/>
+                <w:szCs w:val="20"/>
+              </w:rPr>
+            </w:pPr>
+            <w:r>
+              <w:rPr>
+                <w:rFonts w:ascii="Arial" w:hAnsi="Arial" w:cs="Arial"/>
+                <w:sz w:val="20"/>
+                <w:szCs w:val="20"/>
+              </w:rPr>
+              <w:t>Review</w:t>
             </w:r>
           </w:p>
         </w:tc>
@@ -5684,7 +5762,7 @@
                 <w:sz w:val="20"/>
                 <w:szCs w:val="20"/>
               </w:rPr>
-              <w:t>????</w:t>
+              <w:t>?????</w:t>
             </w:r>
           </w:p>
         </w:tc>
@@ -5698,29 +5776,31 @@
               <w:right w:val="single" w:sz="4" w:space="0" w:color="auto"/>
             </w:tcBorders>
             <w:shd w:val="clear" w:color="auto" w:fill="auto"/>
-            <w:hideMark/>
-          </w:tcPr>
-          <w:p>
-            <w:pPr>
-              <w:rPr>
-                <w:rFonts w:ascii="Arial" w:hAnsi="Arial" w:cs="Arial"/>
-                <w:sz w:val="20"/>
-                <w:szCs w:val="20"/>
-              </w:rPr>
-            </w:pPr>
-            <w:r>
-              <w:rPr>
-                <w:rFonts w:ascii="Arial" w:hAnsi="Arial" w:cs="Arial"/>
-                <w:sz w:val="20"/>
-                <w:szCs w:val="20"/>
-              </w:rPr>
-              <w:t>????</w:t>
-            </w:r>
-          </w:p>
-        </w:tc>
-        <w:tc>
-          <w:tcPr>
-            <w:tcW w:w="6995" w:type="dxa"/>
+            <w:noWrap/>
+            <w:vAlign w:val="bottom"/>
+            <w:hideMark/>
+          </w:tcPr>
+          <w:p>
+            <w:pPr>
+              <w:rPr>
+                <w:rFonts w:ascii="Arial" w:hAnsi="Arial" w:cs="Arial"/>
+                <w:sz w:val="20"/>
+                <w:szCs w:val="20"/>
+              </w:rPr>
+            </w:pPr>
+            <w:r>
+              <w:rPr>
+                <w:rFonts w:ascii="Arial" w:hAnsi="Arial" w:cs="Arial"/>
+                <w:sz w:val="20"/>
+                <w:szCs w:val="20"/>
+              </w:rPr>
+              <w:t>???</w:t>
+            </w:r>
+          </w:p>
+        </w:tc>
+        <w:tc>
+          <w:tcPr>
+            <w:tcW w:w="6500" w:type="dxa"/>
             <w:tcBorders>
               <w:top w:val="nil"/>
               <w:left w:val="nil"/>
@@ -5729,26 +5809,26 @@
             </w:tcBorders>
             <w:shd w:val="clear" w:color="auto" w:fill="auto"/>
             <w:noWrap/>
-            <w:vAlign w:val="center"/>
-            <w:hideMark/>
-          </w:tcPr>
-          <w:p>
-            <w:pPr>
-              <w:rPr>
+            <w:vAlign w:val="bottom"/>
+            <w:hideMark/>
+          </w:tcPr>
+          <w:p>
+            <w:pPr>
+              <w:rPr>
+                <w:rFonts w:ascii="Arial" w:hAnsi="Arial" w:cs="Arial"/>
                 <w:b/>
                 <w:bCs/>
-                <w:color w:val="000000"/>
-                <w:sz w:val="22"/>
-                <w:szCs w:val="22"/>
-              </w:rPr>
-            </w:pPr>
-            <w:r>
-              <w:rPr>
+                <w:sz w:val="20"/>
+                <w:szCs w:val="20"/>
+              </w:rPr>
+            </w:pPr>
+            <w:r>
+              <w:rPr>
+                <w:rFonts w:ascii="Arial" w:hAnsi="Arial" w:cs="Arial"/>
                 <w:b/>
                 <w:bCs/>
-                <w:color w:val="000000"/>
-                <w:sz w:val="22"/>
-                <w:szCs w:val="22"/>
+                <w:sz w:val="20"/>
+                <w:szCs w:val="20"/>
               </w:rPr>
               <w:t>TEST 4</w:t>
             </w:r>
@@ -5776,7 +5856,7 @@
 </file>
 
 <file path=word/endnotes.xml><?xml version="1.0" encoding="utf-8"?>
-<w:endnotes xmlns:wpc="http://schemas.microsoft.com/office/word/2010/wordprocessingCanvas" xmlns:cx="http://schemas.microsoft.com/office/drawing/2014/chartex" xmlns:cx1="http://schemas.microsoft.com/office/drawing/2015/9/8/chartex" xmlns:cx2="http://schemas.microsoft.com/office/drawing/2015/10/21/chartex" xmlns:cx3="http://schemas.microsoft.com/office/drawing/2016/5/9/chartex" xmlns:cx4="http://schemas.microsoft.com/office/drawing/2016/5/10/chartex" xmlns:cx5="http://schemas.microsoft.com/office/drawing/2016/5/11/chartex" xmlns:cx6="http://schemas.microsoft.com/office/drawing/2016/5/12/chartex" xmlns:cx7="http://schemas.microsoft.com/office/drawing/2016/5/13/chartex" xmlns:cx8="http://schemas.microsoft.com/office/drawing/2016/5/14/chartex" xmlns:mc="http://schemas.openxmlformats.org/markup-compatibility/2006" xmlns:aink="http://schemas.microsoft.com/office/drawing/2016/ink" xmlns:am3d="http://schemas.microsoft.com/office/drawing/2017/model3d" xmlns:o="urn:schemas-microsoft-com:office:office" xmlns:r="http://schemas.openxmlformats.org/officeDocument/2006/relationships" xmlns:m="http://schemas.openxmlformats.org/officeDocument/2006/math" xmlns:v="urn:schemas-microsoft-com:vml" xmlns:wp14="http://schemas.microsoft.com/office/word/2010/wordprocessingDrawing" xmlns:wp="http://schemas.openxmlformats.org/drawingml/2006/wordprocessingDrawing" xmlns:w10="urn:schemas-microsoft-com:office:word" xmlns:w="http://schemas.openxmlformats.org/wordprocessingml/2006/main" xmlns:w14="http://schemas.microsoft.com/office/word/2010/wordml" xmlns:w15="http://schemas.microsoft.com/office/word/2012/wordml" xmlns:w16se="http://schemas.microsoft.com/office/word/2015/wordml/symex" xmlns:wpg="http://schemas.microsoft.com/office/word/2010/wordprocessingGroup" xmlns:wpi="http://schemas.microsoft.com/office/word/2010/wordprocessingInk" xmlns:wne="http://schemas.microsoft.com/office/word/2006/wordml" xmlns:wps="http://schemas.microsoft.com/office/word/2010/wordprocessingShape" mc:Ignorable="w14 w15 w16se wp14">
+<w:endnotes xmlns:wpc="http://schemas.microsoft.com/office/word/2010/wordprocessingCanvas" xmlns:cx="http://schemas.microsoft.com/office/drawing/2014/chartex" xmlns:cx1="http://schemas.microsoft.com/office/drawing/2015/9/8/chartex" xmlns:cx2="http://schemas.microsoft.com/office/drawing/2015/10/21/chartex" xmlns:cx3="http://schemas.microsoft.com/office/drawing/2016/5/9/chartex" xmlns:cx4="http://schemas.microsoft.com/office/drawing/2016/5/10/chartex" xmlns:cx5="http://schemas.microsoft.com/office/drawing/2016/5/11/chartex" xmlns:cx6="http://schemas.microsoft.com/office/drawing/2016/5/12/chartex" xmlns:cx7="http://schemas.microsoft.com/office/drawing/2016/5/13/chartex" xmlns:cx8="http://schemas.microsoft.com/office/drawing/2016/5/14/chartex" xmlns:mc="http://schemas.openxmlformats.org/markup-compatibility/2006" xmlns:aink="http://schemas.microsoft.com/office/drawing/2016/ink" xmlns:am3d="http://schemas.microsoft.com/office/drawing/2017/model3d" xmlns:o="urn:schemas-microsoft-com:office:office" xmlns:r="http://schemas.openxmlformats.org/officeDocument/2006/relationships" xmlns:m="http://schemas.openxmlformats.org/officeDocument/2006/math" xmlns:v="urn:schemas-microsoft-com:vml" xmlns:wp14="http://schemas.microsoft.com/office/word/2010/wordprocessingDrawing" xmlns:wp="http://schemas.openxmlformats.org/drawingml/2006/wordprocessingDrawing" xmlns:w10="urn:schemas-microsoft-com:office:word" xmlns:w="http://schemas.openxmlformats.org/wordprocessingml/2006/main" xmlns:w14="http://schemas.microsoft.com/office/word/2010/wordml" xmlns:w15="http://schemas.microsoft.com/office/word/2012/wordml" xmlns:w16cid="http://schemas.microsoft.com/office/word/2016/wordml/cid" xmlns:w16se="http://schemas.microsoft.com/office/word/2015/wordml/symex" xmlns:wpg="http://schemas.microsoft.com/office/word/2010/wordprocessingGroup" xmlns:wpi="http://schemas.microsoft.com/office/word/2010/wordprocessingInk" xmlns:wne="http://schemas.microsoft.com/office/word/2006/wordml" xmlns:wps="http://schemas.microsoft.com/office/word/2010/wordprocessingShape" mc:Ignorable="w14 w15 w16se w16cid wp14">
   <w:endnote w:type="separator" w:id="-1">
     <w:p>
       <w:r>
@@ -5795,7 +5875,7 @@
 </file>
 
 <file path=word/footnotes.xml><?xml version="1.0" encoding="utf-8"?>
-<w:footnotes xmlns:wpc="http://schemas.microsoft.com/office/word/2010/wordprocessingCanvas" xmlns:cx="http://schemas.microsoft.com/office/drawing/2014/chartex" xmlns:cx1="http://schemas.microsoft.com/office/drawing/2015/9/8/chartex" xmlns:cx2="http://schemas.microsoft.com/office/drawing/2015/10/21/chartex" xmlns:cx3="http://schemas.microsoft.com/office/drawing/2016/5/9/chartex" xmlns:cx4="http://schemas.microsoft.com/office/drawing/2016/5/10/chartex" xmlns:cx5="http://schemas.microsoft.com/office/drawing/2016/5/11/chartex" xmlns:cx6="http://schemas.microsoft.com/office/drawing/2016/5/12/chartex" xmlns:cx7="http://schemas.microsoft.com/office/drawing/2016/5/13/chartex" xmlns:cx8="http://schemas.microsoft.com/office/drawing/2016/5/14/chartex" xmlns:mc="http://schemas.openxmlformats.org/markup-compatibility/2006" xmlns:aink="http://schemas.microsoft.com/office/drawing/2016/ink" xmlns:am3d="http://schemas.microsoft.com/office/drawing/2017/model3d" xmlns:o="urn:schemas-microsoft-com:office:office" xmlns:r="http://schemas.openxmlformats.org/officeDocument/2006/relationships" xmlns:m="http://schemas.openxmlformats.org/officeDocument/2006/math" xmlns:v="urn:schemas-microsoft-com:vml" xmlns:wp14="http://schemas.microsoft.com/office/word/2010/wordprocessingDrawing" xmlns:wp="http://schemas.openxmlformats.org/drawingml/2006/wordprocessingDrawing" xmlns:w10="urn:schemas-microsoft-com:office:word" xmlns:w="http://schemas.openxmlformats.org/wordprocessingml/2006/main" xmlns:w14="http://schemas.microsoft.com/office/word/2010/wordml" xmlns:w15="http://schemas.microsoft.com/office/word/2012/wordml" xmlns:w16se="http://schemas.microsoft.com/office/word/2015/wordml/symex" xmlns:wpg="http://schemas.microsoft.com/office/word/2010/wordprocessingGroup" xmlns:wpi="http://schemas.microsoft.com/office/word/2010/wordprocessingInk" xmlns:wne="http://schemas.microsoft.com/office/word/2006/wordml" xmlns:wps="http://schemas.microsoft.com/office/word/2010/wordprocessingShape" mc:Ignorable="w14 w15 w16se wp14">
+<w:footnotes xmlns:wpc="http://schemas.microsoft.com/office/word/2010/wordprocessingCanvas" xmlns:cx="http://schemas.microsoft.com/office/drawing/2014/chartex" xmlns:cx1="http://schemas.microsoft.com/office/drawing/2015/9/8/chartex" xmlns:cx2="http://schemas.microsoft.com/office/drawing/2015/10/21/chartex" xmlns:cx3="http://schemas.microsoft.com/office/drawing/2016/5/9/chartex" xmlns:cx4="http://schemas.microsoft.com/office/drawing/2016/5/10/chartex" xmlns:cx5="http://schemas.microsoft.com/office/drawing/2016/5/11/chartex" xmlns:cx6="http://schemas.microsoft.com/office/drawing/2016/5/12/chartex" xmlns:cx7="http://schemas.microsoft.com/office/drawing/2016/5/13/chartex" xmlns:cx8="http://schemas.microsoft.com/office/drawing/2016/5/14/chartex" xmlns:mc="http://schemas.openxmlformats.org/markup-compatibility/2006" xmlns:aink="http://schemas.microsoft.com/office/drawing/2016/ink" xmlns:am3d="http://schemas.microsoft.com/office/drawing/2017/model3d" xmlns:o="urn:schemas-microsoft-com:office:office" xmlns:r="http://schemas.openxmlformats.org/officeDocument/2006/relationships" xmlns:m="http://schemas.openxmlformats.org/officeDocument/2006/math" xmlns:v="urn:schemas-microsoft-com:vml" xmlns:wp14="http://schemas.microsoft.com/office/word/2010/wordprocessingDrawing" xmlns:wp="http://schemas.openxmlformats.org/drawingml/2006/wordprocessingDrawing" xmlns:w10="urn:schemas-microsoft-com:office:word" xmlns:w="http://schemas.openxmlformats.org/wordprocessingml/2006/main" xmlns:w14="http://schemas.microsoft.com/office/word/2010/wordml" xmlns:w15="http://schemas.microsoft.com/office/word/2012/wordml" xmlns:w16cid="http://schemas.microsoft.com/office/word/2016/wordml/cid" xmlns:w16se="http://schemas.microsoft.com/office/word/2015/wordml/symex" xmlns:wpg="http://schemas.microsoft.com/office/word/2010/wordprocessingGroup" xmlns:wpi="http://schemas.microsoft.com/office/word/2010/wordprocessingInk" xmlns:wne="http://schemas.microsoft.com/office/word/2006/wordml" xmlns:wps="http://schemas.microsoft.com/office/word/2010/wordprocessingShape" mc:Ignorable="w14 w15 w16se w16cid wp14">
   <w:footnote w:type="separator" w:id="-1">
     <w:p>
       <w:r>
@@ -5814,7 +5894,7 @@
 </file>
 
 <file path=word/header1.xml><?xml version="1.0" encoding="utf-8"?>
-<w:hdr xmlns:wpc="http://schemas.microsoft.com/office/word/2010/wordprocessingCanvas" xmlns:cx="http://schemas.microsoft.com/office/drawing/2014/chartex" xmlns:cx1="http://schemas.microsoft.com/office/drawing/2015/9/8/chartex" xmlns:cx2="http://schemas.microsoft.com/office/drawing/2015/10/21/chartex" xmlns:cx3="http://schemas.microsoft.com/office/drawing/2016/5/9/chartex" xmlns:cx4="http://schemas.microsoft.com/office/drawing/2016/5/10/chartex" xmlns:cx5="http://schemas.microsoft.com/office/drawing/2016/5/11/chartex" xmlns:cx6="http://schemas.microsoft.com/office/drawing/2016/5/12/chartex" xmlns:cx7="http://schemas.microsoft.com/office/drawing/2016/5/13/chartex" xmlns:cx8="http://schemas.microsoft.com/office/drawing/2016/5/14/chartex" xmlns:mc="http://schemas.openxmlformats.org/markup-compatibility/2006" xmlns:aink="http://schemas.microsoft.com/office/drawing/2016/ink" xmlns:am3d="http://schemas.microsoft.com/office/drawing/2017/model3d" xmlns:o="urn:schemas-microsoft-com:office:office" xmlns:r="http://schemas.openxmlformats.org/officeDocument/2006/relationships" xmlns:m="http://schemas.openxmlformats.org/officeDocument/2006/math" xmlns:v="urn:schemas-microsoft-com:vml" xmlns:wp14="http://schemas.microsoft.com/office/word/2010/wordprocessingDrawing" xmlns:wp="http://schemas.openxmlformats.org/drawingml/2006/wordprocessingDrawing" xmlns:w10="urn:schemas-microsoft-com:office:word" xmlns:w="http://schemas.openxmlformats.org/wordprocessingml/2006/main" xmlns:w14="http://schemas.microsoft.com/office/word/2010/wordml" xmlns:w15="http://schemas.microsoft.com/office/word/2012/wordml" xmlns:w16se="http://schemas.microsoft.com/office/word/2015/wordml/symex" xmlns:wpg="http://schemas.microsoft.com/office/word/2010/wordprocessingGroup" xmlns:wpi="http://schemas.microsoft.com/office/word/2010/wordprocessingInk" xmlns:wne="http://schemas.microsoft.com/office/word/2006/wordml" xmlns:wps="http://schemas.microsoft.com/office/word/2010/wordprocessingShape" mc:Ignorable="w14 w15 w16se wp14">
+<w:hdr xmlns:wpc="http://schemas.microsoft.com/office/word/2010/wordprocessingCanvas" xmlns:cx="http://schemas.microsoft.com/office/drawing/2014/chartex" xmlns:cx1="http://schemas.microsoft.com/office/drawing/2015/9/8/chartex" xmlns:cx2="http://schemas.microsoft.com/office/drawing/2015/10/21/chartex" xmlns:cx3="http://schemas.microsoft.com/office/drawing/2016/5/9/chartex" xmlns:cx4="http://schemas.microsoft.com/office/drawing/2016/5/10/chartex" xmlns:cx5="http://schemas.microsoft.com/office/drawing/2016/5/11/chartex" xmlns:cx6="http://schemas.microsoft.com/office/drawing/2016/5/12/chartex" xmlns:cx7="http://schemas.microsoft.com/office/drawing/2016/5/13/chartex" xmlns:cx8="http://schemas.microsoft.com/office/drawing/2016/5/14/chartex" xmlns:mc="http://schemas.openxmlformats.org/markup-compatibility/2006" xmlns:aink="http://schemas.microsoft.com/office/drawing/2016/ink" xmlns:am3d="http://schemas.microsoft.com/office/drawing/2017/model3d" xmlns:o="urn:schemas-microsoft-com:office:office" xmlns:r="http://schemas.openxmlformats.org/officeDocument/2006/relationships" xmlns:m="http://schemas.openxmlformats.org/officeDocument/2006/math" xmlns:v="urn:schemas-microsoft-com:vml" xmlns:wp14="http://schemas.microsoft.com/office/word/2010/wordprocessingDrawing" xmlns:wp="http://schemas.openxmlformats.org/drawingml/2006/wordprocessingDrawing" xmlns:w10="urn:schemas-microsoft-com:office:word" xmlns:w="http://schemas.openxmlformats.org/wordprocessingml/2006/main" xmlns:w14="http://schemas.microsoft.com/office/word/2010/wordml" xmlns:w15="http://schemas.microsoft.com/office/word/2012/wordml" xmlns:w16cid="http://schemas.microsoft.com/office/word/2016/wordml/cid" xmlns:w16se="http://schemas.microsoft.com/office/word/2015/wordml/symex" xmlns:wpg="http://schemas.microsoft.com/office/word/2010/wordprocessingGroup" xmlns:wpi="http://schemas.microsoft.com/office/word/2010/wordprocessingInk" xmlns:wne="http://schemas.microsoft.com/office/word/2006/wordml" xmlns:wps="http://schemas.microsoft.com/office/word/2010/wordprocessingShape" mc:Ignorable="w14 w15 w16se w16cid wp14">
   <w:p>
     <w:pPr>
       <w:pStyle w:val="Header"/>
@@ -5883,14 +5963,21 @@
         <w:sz w:val="22"/>
         <w:szCs w:val="22"/>
       </w:rPr>
-      <w:t>Winter 2018</w:t>
+      <w:t>Fall</w:t>
+    </w:r>
+    <w:r>
+      <w:rPr>
+        <w:sz w:val="22"/>
+        <w:szCs w:val="22"/>
+      </w:rPr>
+      <w:t xml:space="preserve"> 2018</w:t>
     </w:r>
   </w:p>
 </w:hdr>
 </file>
 
 <file path=word/styles.xml><?xml version="1.0" encoding="utf-8"?>
-<w:styles xmlns:mc="http://schemas.openxmlformats.org/markup-compatibility/2006" xmlns:r="http://schemas.openxmlformats.org/officeDocument/2006/relationships" xmlns:w="http://schemas.openxmlformats.org/wordprocessingml/2006/main" xmlns:w14="http://schemas.microsoft.com/office/word/2010/wordml" xmlns:w15="http://schemas.microsoft.com/office/word/2012/wordml" xmlns:w16se="http://schemas.microsoft.com/office/word/2015/wordml/symex" mc:Ignorable="w14 w15 w16se">
+<w:styles xmlns:mc="http://schemas.openxmlformats.org/markup-compatibility/2006" xmlns:r="http://schemas.openxmlformats.org/officeDocument/2006/relationships" xmlns:w="http://schemas.openxmlformats.org/wordprocessingml/2006/main" xmlns:w14="http://schemas.microsoft.com/office/word/2010/wordml" xmlns:w15="http://schemas.microsoft.com/office/word/2012/wordml" xmlns:w16cid="http://schemas.microsoft.com/office/word/2016/wordml/cid" xmlns:w16se="http://schemas.microsoft.com/office/word/2015/wordml/symex" mc:Ignorable="w14 w15 w16se w16cid">
   <w:docDefaults>
     <w:rPrDefault>
       <w:rPr>
@@ -6000,6 +6087,7 @@
     <w:lsdException w:name="HTML Sample" w:semiHidden="1" w:unhideWhenUsed="1"/>
     <w:lsdException w:name="HTML Typewriter" w:semiHidden="1" w:unhideWhenUsed="1"/>
     <w:lsdException w:name="HTML Variable" w:semiHidden="1" w:unhideWhenUsed="1"/>
+    <w:lsdException w:name="Normal Table" w:semiHidden="1" w:unhideWhenUsed="1"/>
     <w:lsdException w:name="annotation subject" w:semiHidden="1" w:unhideWhenUsed="1"/>
     <w:lsdException w:name="No List" w:semiHidden="1" w:unhideWhenUsed="1"/>
     <w:lsdException w:name="Outline List 1" w:semiHidden="1" w:unhideWhenUsed="1"/>
@@ -6043,8 +6131,10 @@
     <w:lsdException w:name="Table Elegant" w:semiHidden="1" w:unhideWhenUsed="1"/>
     <w:lsdException w:name="Table Professional" w:semiHidden="1" w:unhideWhenUsed="1"/>
     <w:lsdException w:name="Table Subtle 1" w:semiHidden="1" w:unhideWhenUsed="1"/>
+    <w:lsdException w:name="Table Subtle 2" w:semiHidden="1" w:unhideWhenUsed="1"/>
     <w:lsdException w:name="Table Web 1" w:semiHidden="1" w:unhideWhenUsed="1"/>
     <w:lsdException w:name="Table Web 2" w:semiHidden="1" w:unhideWhenUsed="1"/>
+    <w:lsdException w:name="Table Web 3" w:semiHidden="1" w:unhideWhenUsed="1"/>
     <w:lsdException w:name="Balloon Text" w:semiHidden="1" w:unhideWhenUsed="1"/>
     <w:lsdException w:name="Table Theme" w:semiHidden="1" w:unhideWhenUsed="1"/>
     <w:lsdException w:name="Placeholder Text" w:semiHidden="1" w:uiPriority="99"/>

</xml_diff>